<commit_message>
add actualizacion js document
</commit_message>
<xml_diff>
--- a/Modulo_dos/JS/JSv2.docx
+++ b/Modulo_dos/JS/JSv2.docx
@@ -7151,1397 +7151,3406 @@
           <w:szCs w:val="24"/>
           <w:lang w:val="es-AR"/>
         </w:rPr>
-        <w:t>Los datos son privados, encapsula</w:t>
-      </w:r>
+        <w:t>Los datos son privados, encapsulados para no acceder de manera sencilla</w:t>
+      </w:r>
+    </w:p>
+    <w:p>
+      <w:pPr>
+        <w:rPr>
+          <w:rFonts w:hint="default"/>
+          <w:b w:val="0"/>
+          <w:bCs w:val="0"/>
+          <w:i w:val="0"/>
+          <w:iCs w:val="0"/>
+          <w:sz w:val="24"/>
+          <w:szCs w:val="24"/>
+          <w:lang w:val="es-AR"/>
+        </w:rPr>
+      </w:pPr>
+    </w:p>
+    <w:p>
+      <w:pPr>
+        <w:rPr>
+          <w:rFonts w:hint="default"/>
+          <w:b w:val="0"/>
+          <w:bCs w:val="0"/>
+          <w:i w:val="0"/>
+          <w:iCs w:val="0"/>
+          <w:sz w:val="24"/>
+          <w:szCs w:val="24"/>
+          <w:lang w:val="es-AR"/>
+        </w:rPr>
+      </w:pPr>
+      <w:r>
+        <w:rPr>
+          <w:rFonts w:hint="default"/>
+          <w:b w:val="0"/>
+          <w:bCs w:val="0"/>
+          <w:i w:val="0"/>
+          <w:iCs w:val="0"/>
+          <w:sz w:val="24"/>
+          <w:szCs w:val="24"/>
+          <w:lang w:val="es-AR"/>
+        </w:rPr>
+        <w:t>-Polimorfismo</w:t>
+      </w:r>
+    </w:p>
+    <w:p>
+      <w:pPr>
+        <w:rPr>
+          <w:rFonts w:hint="default"/>
+          <w:b w:val="0"/>
+          <w:bCs w:val="0"/>
+          <w:i w:val="0"/>
+          <w:iCs w:val="0"/>
+          <w:sz w:val="24"/>
+          <w:szCs w:val="24"/>
+          <w:lang w:val="es-AR"/>
+        </w:rPr>
+      </w:pPr>
+      <w:r>
+        <w:rPr>
+          <w:rFonts w:hint="default"/>
+          <w:b w:val="0"/>
+          <w:bCs w:val="0"/>
+          <w:i w:val="0"/>
+          <w:iCs w:val="0"/>
+          <w:sz w:val="24"/>
+          <w:szCs w:val="24"/>
+          <w:lang w:val="es-AR"/>
+        </w:rPr>
+        <w:t>Consiste en ver como un objeto se comporta de manera distinta ante el mismo metodo, segun sus propiedades</w:t>
+      </w:r>
+    </w:p>
+    <w:p>
+      <w:pPr>
+        <w:rPr>
+          <w:rFonts w:hint="default"/>
+          <w:b w:val="0"/>
+          <w:bCs w:val="0"/>
+          <w:i w:val="0"/>
+          <w:iCs w:val="0"/>
+          <w:sz w:val="24"/>
+          <w:szCs w:val="24"/>
+          <w:lang w:val="es-AR"/>
+        </w:rPr>
+      </w:pPr>
+    </w:p>
+    <w:p>
+      <w:pPr>
+        <w:rPr>
+          <w:rFonts w:hint="default"/>
+          <w:b/>
+          <w:bCs/>
+          <w:i w:val="0"/>
+          <w:iCs w:val="0"/>
+          <w:sz w:val="24"/>
+          <w:szCs w:val="24"/>
+          <w:lang w:val="es-AR"/>
+        </w:rPr>
+      </w:pPr>
+      <w:r>
+        <w:rPr>
+          <w:rFonts w:hint="default"/>
+          <w:b/>
+          <w:bCs/>
+          <w:i w:val="0"/>
+          <w:iCs w:val="0"/>
+          <w:sz w:val="24"/>
+          <w:szCs w:val="24"/>
+          <w:lang w:val="es-AR"/>
+        </w:rPr>
+        <w:t>Otros conceptos de POO</w:t>
+      </w:r>
+    </w:p>
+    <w:p>
+      <w:pPr>
+        <w:rPr>
+          <w:rFonts w:hint="default"/>
+          <w:b w:val="0"/>
+          <w:bCs w:val="0"/>
+          <w:i w:val="0"/>
+          <w:iCs w:val="0"/>
+          <w:sz w:val="24"/>
+          <w:szCs w:val="24"/>
+          <w:lang w:val="es-AR"/>
+        </w:rPr>
+      </w:pPr>
+    </w:p>
+    <w:p>
+      <w:pPr>
+        <w:rPr>
+          <w:rFonts w:hint="default"/>
+          <w:b w:val="0"/>
+          <w:bCs w:val="0"/>
+          <w:i w:val="0"/>
+          <w:iCs w:val="0"/>
+          <w:sz w:val="24"/>
+          <w:szCs w:val="24"/>
+          <w:lang w:val="es-AR"/>
+        </w:rPr>
+      </w:pPr>
+      <w:r>
+        <w:rPr>
+          <w:rFonts w:hint="default"/>
+          <w:b w:val="0"/>
+          <w:bCs w:val="0"/>
+          <w:i w:val="0"/>
+          <w:iCs w:val="0"/>
+          <w:sz w:val="24"/>
+          <w:szCs w:val="24"/>
+          <w:lang w:val="es-AR"/>
+        </w:rPr>
+        <w:t>- Herencia</w:t>
+      </w:r>
+    </w:p>
+    <w:p>
+      <w:pPr>
+        <w:rPr>
+          <w:rFonts w:hint="default"/>
+          <w:b w:val="0"/>
+          <w:bCs w:val="0"/>
+          <w:i w:val="0"/>
+          <w:iCs w:val="0"/>
+          <w:sz w:val="24"/>
+          <w:szCs w:val="24"/>
+          <w:lang w:val="es-AR"/>
+        </w:rPr>
+      </w:pPr>
+      <w:r>
+        <w:rPr>
+          <w:rFonts w:hint="default"/>
+          <w:b w:val="0"/>
+          <w:bCs w:val="0"/>
+          <w:i w:val="0"/>
+          <w:iCs w:val="0"/>
+          <w:sz w:val="24"/>
+          <w:szCs w:val="24"/>
+          <w:lang w:val="es-AR"/>
+        </w:rPr>
+        <w:t>Para heredar se requiere de una nueva clase donde se le aplicaran los atributos(a eleccion) y metodos de otras clases</w:t>
+      </w:r>
+    </w:p>
+    <w:p>
+      <w:pPr>
+        <w:rPr>
+          <w:rFonts w:hint="default"/>
+          <w:b w:val="0"/>
+          <w:bCs w:val="0"/>
+          <w:i w:val="0"/>
+          <w:iCs w:val="0"/>
+          <w:sz w:val="24"/>
+          <w:szCs w:val="24"/>
+          <w:lang w:val="es-AR"/>
+        </w:rPr>
+      </w:pPr>
+      <w:r>
+        <w:rPr>
+          <w:rFonts w:hint="default"/>
+          <w:b w:val="0"/>
+          <w:bCs w:val="0"/>
+          <w:i w:val="0"/>
+          <w:iCs w:val="0"/>
+          <w:sz w:val="24"/>
+          <w:szCs w:val="24"/>
+          <w:lang w:val="es-AR"/>
+        </w:rPr>
+        <w:t>Sintaxis ejemplo anterior:</w:t>
+      </w:r>
+    </w:p>
+    <w:p>
+      <w:pPr>
+        <w:rPr>
+          <w:rFonts w:hint="default"/>
+          <w:b w:val="0"/>
+          <w:bCs w:val="0"/>
+          <w:i w:val="0"/>
+          <w:iCs w:val="0"/>
+          <w:sz w:val="24"/>
+          <w:szCs w:val="24"/>
+          <w:lang w:val="es-AR"/>
+        </w:rPr>
+      </w:pPr>
+      <w:r>
+        <w:rPr>
+          <w:rFonts w:hint="default"/>
+          <w:b w:val="0"/>
+          <w:bCs w:val="0"/>
+          <w:i w:val="0"/>
+          <w:iCs w:val="0"/>
+          <w:sz w:val="24"/>
+          <w:szCs w:val="24"/>
+          <w:lang w:val="es-AR"/>
+        </w:rPr>
+        <w:t>class Perro extends Animal {</w:t>
+      </w:r>
+    </w:p>
+    <w:p>
+      <w:pPr>
+        <w:rPr>
+          <w:rFonts w:hint="default"/>
+          <w:b w:val="0"/>
+          <w:bCs w:val="0"/>
+          <w:i w:val="0"/>
+          <w:iCs w:val="0"/>
+          <w:sz w:val="24"/>
+          <w:szCs w:val="24"/>
+          <w:lang w:val="es-AR"/>
+        </w:rPr>
+      </w:pPr>
+      <w:r>
+        <w:rPr>
+          <w:rFonts w:hint="default"/>
+          <w:b w:val="0"/>
+          <w:bCs w:val="0"/>
+          <w:i w:val="0"/>
+          <w:iCs w:val="0"/>
+          <w:sz w:val="24"/>
+          <w:szCs w:val="24"/>
+          <w:lang w:val="es-AR"/>
+        </w:rPr>
+        <w:tab/>
+      </w:r>
+      <w:r>
+        <w:rPr>
+          <w:rFonts w:hint="default"/>
+          <w:b w:val="0"/>
+          <w:bCs w:val="0"/>
+          <w:i w:val="0"/>
+          <w:iCs w:val="0"/>
+          <w:sz w:val="24"/>
+          <w:szCs w:val="24"/>
+          <w:lang w:val="es-AR"/>
+        </w:rPr>
+        <w:t>constructor(especie, edad, color, raza) {</w:t>
+      </w:r>
+    </w:p>
+    <w:p>
+      <w:pPr>
+        <w:rPr>
+          <w:rFonts w:hint="default"/>
+          <w:b w:val="0"/>
+          <w:bCs w:val="0"/>
+          <w:i w:val="0"/>
+          <w:iCs w:val="0"/>
+          <w:sz w:val="24"/>
+          <w:szCs w:val="24"/>
+          <w:lang w:val="es-AR"/>
+        </w:rPr>
+      </w:pPr>
+      <w:r>
+        <w:rPr>
+          <w:rFonts w:hint="default"/>
+          <w:b w:val="0"/>
+          <w:bCs w:val="0"/>
+          <w:i w:val="0"/>
+          <w:iCs w:val="0"/>
+          <w:sz w:val="24"/>
+          <w:szCs w:val="24"/>
+          <w:lang w:val="es-AR"/>
+        </w:rPr>
+        <w:tab/>
+      </w:r>
+      <w:r>
+        <w:rPr>
+          <w:rFonts w:hint="default"/>
+          <w:b w:val="0"/>
+          <w:bCs w:val="0"/>
+          <w:i w:val="0"/>
+          <w:iCs w:val="0"/>
+          <w:sz w:val="24"/>
+          <w:szCs w:val="24"/>
+          <w:lang w:val="es-AR"/>
+        </w:rPr>
+        <w:tab/>
+      </w:r>
+      <w:r>
+        <w:rPr>
+          <w:rFonts w:hint="default"/>
+          <w:b w:val="0"/>
+          <w:bCs w:val="0"/>
+          <w:i w:val="0"/>
+          <w:iCs w:val="0"/>
+          <w:sz w:val="24"/>
+          <w:szCs w:val="24"/>
+          <w:lang w:val="es-AR"/>
+        </w:rPr>
+        <w:t>super(especie, edad, color);</w:t>
+      </w:r>
+    </w:p>
+    <w:p>
+      <w:pPr>
+        <w:rPr>
+          <w:rFonts w:hint="default"/>
+          <w:b w:val="0"/>
+          <w:bCs w:val="0"/>
+          <w:i w:val="0"/>
+          <w:iCs w:val="0"/>
+          <w:sz w:val="24"/>
+          <w:szCs w:val="24"/>
+          <w:lang w:val="es-AR"/>
+        </w:rPr>
+      </w:pPr>
+      <w:r>
+        <w:rPr>
+          <w:rFonts w:hint="default"/>
+          <w:b w:val="0"/>
+          <w:bCs w:val="0"/>
+          <w:i w:val="0"/>
+          <w:iCs w:val="0"/>
+          <w:sz w:val="24"/>
+          <w:szCs w:val="24"/>
+          <w:lang w:val="es-AR"/>
+        </w:rPr>
+        <w:tab/>
+      </w:r>
+      <w:r>
+        <w:rPr>
+          <w:rFonts w:hint="default"/>
+          <w:b w:val="0"/>
+          <w:bCs w:val="0"/>
+          <w:i w:val="0"/>
+          <w:iCs w:val="0"/>
+          <w:sz w:val="24"/>
+          <w:szCs w:val="24"/>
+          <w:lang w:val="es-AR"/>
+        </w:rPr>
+        <w:tab/>
+      </w:r>
+      <w:r>
+        <w:rPr>
+          <w:rFonts w:hint="default"/>
+          <w:b w:val="0"/>
+          <w:bCs w:val="0"/>
+          <w:i w:val="0"/>
+          <w:iCs w:val="0"/>
+          <w:sz w:val="24"/>
+          <w:szCs w:val="24"/>
+          <w:lang w:val="es-AR"/>
+        </w:rPr>
+        <w:t>this.raza = raza;</w:t>
+      </w:r>
+    </w:p>
+    <w:p>
+      <w:pPr>
+        <w:rPr>
+          <w:rFonts w:hint="default"/>
+          <w:b w:val="0"/>
+          <w:bCs w:val="0"/>
+          <w:i w:val="0"/>
+          <w:iCs w:val="0"/>
+          <w:sz w:val="24"/>
+          <w:szCs w:val="24"/>
+          <w:lang w:val="es-AR"/>
+        </w:rPr>
+      </w:pPr>
+      <w:r>
+        <w:rPr>
+          <w:rFonts w:hint="default"/>
+          <w:b w:val="0"/>
+          <w:bCs w:val="0"/>
+          <w:i w:val="0"/>
+          <w:iCs w:val="0"/>
+          <w:sz w:val="24"/>
+          <w:szCs w:val="24"/>
+          <w:lang w:val="es-AR"/>
+        </w:rPr>
+        <w:tab/>
+      </w:r>
+      <w:r>
+        <w:rPr>
+          <w:rFonts w:hint="default"/>
+          <w:b w:val="0"/>
+          <w:bCs w:val="0"/>
+          <w:i w:val="0"/>
+          <w:iCs w:val="0"/>
+          <w:sz w:val="24"/>
+          <w:szCs w:val="24"/>
+          <w:lang w:val="es-AR"/>
+        </w:rPr>
+        <w:t>}</w:t>
+      </w:r>
+    </w:p>
+    <w:p>
+      <w:pPr>
+        <w:rPr>
+          <w:rFonts w:hint="default"/>
+          <w:b w:val="0"/>
+          <w:bCs w:val="0"/>
+          <w:i w:val="0"/>
+          <w:iCs w:val="0"/>
+          <w:sz w:val="24"/>
+          <w:szCs w:val="24"/>
+          <w:lang w:val="es-AR"/>
+        </w:rPr>
+      </w:pPr>
+    </w:p>
+    <w:p>
+      <w:pPr>
+        <w:rPr>
+          <w:rFonts w:hint="default"/>
+          <w:b w:val="0"/>
+          <w:bCs w:val="0"/>
+          <w:i w:val="0"/>
+          <w:iCs w:val="0"/>
+          <w:sz w:val="24"/>
+          <w:szCs w:val="24"/>
+          <w:lang w:val="es-AR"/>
+        </w:rPr>
+      </w:pPr>
+      <w:r>
+        <w:rPr>
+          <w:rFonts w:hint="default"/>
+          <w:b w:val="0"/>
+          <w:bCs w:val="0"/>
+          <w:i w:val="0"/>
+          <w:iCs w:val="0"/>
+          <w:sz w:val="24"/>
+          <w:szCs w:val="24"/>
+          <w:lang w:val="es-AR"/>
+        </w:rPr>
+        <w:tab/>
+      </w:r>
+      <w:r>
+        <w:rPr>
+          <w:rFonts w:hint="default"/>
+          <w:b w:val="0"/>
+          <w:bCs w:val="0"/>
+          <w:i w:val="0"/>
+          <w:iCs w:val="0"/>
+          <w:sz w:val="24"/>
+          <w:szCs w:val="24"/>
+          <w:lang w:val="es-AR"/>
+        </w:rPr>
+        <w:t>ladrar(){</w:t>
+      </w:r>
+    </w:p>
+    <w:p>
+      <w:pPr>
+        <w:rPr>
+          <w:rFonts w:hint="default"/>
+          <w:b w:val="0"/>
+          <w:bCs w:val="0"/>
+          <w:i w:val="0"/>
+          <w:iCs w:val="0"/>
+          <w:sz w:val="24"/>
+          <w:szCs w:val="24"/>
+          <w:lang w:val="es-AR"/>
+        </w:rPr>
+      </w:pPr>
+      <w:r>
+        <w:rPr>
+          <w:rFonts w:hint="default"/>
+          <w:b w:val="0"/>
+          <w:bCs w:val="0"/>
+          <w:i w:val="0"/>
+          <w:iCs w:val="0"/>
+          <w:sz w:val="24"/>
+          <w:szCs w:val="24"/>
+          <w:lang w:val="es-AR"/>
+        </w:rPr>
+        <w:tab/>
+      </w:r>
+      <w:r>
+        <w:rPr>
+          <w:rFonts w:hint="default"/>
+          <w:b w:val="0"/>
+          <w:bCs w:val="0"/>
+          <w:i w:val="0"/>
+          <w:iCs w:val="0"/>
+          <w:sz w:val="24"/>
+          <w:szCs w:val="24"/>
+          <w:lang w:val="es-AR"/>
+        </w:rPr>
+        <w:tab/>
+      </w:r>
+      <w:r>
+        <w:rPr>
+          <w:rFonts w:hint="default"/>
+          <w:b w:val="0"/>
+          <w:bCs w:val="0"/>
+          <w:i w:val="0"/>
+          <w:iCs w:val="0"/>
+          <w:sz w:val="24"/>
+          <w:szCs w:val="24"/>
+          <w:lang w:val="es-AR"/>
+        </w:rPr>
+        <w:t>alert(“¡WAW!”);</w:t>
+      </w:r>
+    </w:p>
+    <w:p>
+      <w:pPr>
+        <w:rPr>
+          <w:rFonts w:hint="default"/>
+          <w:b w:val="0"/>
+          <w:bCs w:val="0"/>
+          <w:i w:val="0"/>
+          <w:iCs w:val="0"/>
+          <w:sz w:val="24"/>
+          <w:szCs w:val="24"/>
+          <w:lang w:val="es-AR"/>
+        </w:rPr>
+      </w:pPr>
+      <w:r>
+        <w:rPr>
+          <w:rFonts w:hint="default"/>
+          <w:b w:val="0"/>
+          <w:bCs w:val="0"/>
+          <w:i w:val="0"/>
+          <w:iCs w:val="0"/>
+          <w:sz w:val="24"/>
+          <w:szCs w:val="24"/>
+          <w:lang w:val="es-AR"/>
+        </w:rPr>
+        <w:tab/>
+      </w:r>
+      <w:r>
+        <w:rPr>
+          <w:rFonts w:hint="default"/>
+          <w:b w:val="0"/>
+          <w:bCs w:val="0"/>
+          <w:i w:val="0"/>
+          <w:iCs w:val="0"/>
+          <w:sz w:val="24"/>
+          <w:szCs w:val="24"/>
+          <w:lang w:val="es-AR"/>
+        </w:rPr>
+        <w:t>}</w:t>
+      </w:r>
+    </w:p>
+    <w:p>
+      <w:pPr>
+        <w:rPr>
+          <w:rFonts w:hint="default"/>
+          <w:b w:val="0"/>
+          <w:bCs w:val="0"/>
+          <w:i w:val="0"/>
+          <w:iCs w:val="0"/>
+          <w:sz w:val="24"/>
+          <w:szCs w:val="24"/>
+          <w:lang w:val="es-AR"/>
+        </w:rPr>
+      </w:pPr>
+      <w:r>
+        <w:rPr>
+          <w:rFonts w:hint="default"/>
+          <w:b w:val="0"/>
+          <w:bCs w:val="0"/>
+          <w:i w:val="0"/>
+          <w:iCs w:val="0"/>
+          <w:sz w:val="24"/>
+          <w:szCs w:val="24"/>
+          <w:lang w:val="es-AR"/>
+        </w:rPr>
+        <w:t>}</w:t>
+      </w:r>
+    </w:p>
+    <w:p>
+      <w:pPr>
+        <w:rPr>
+          <w:rFonts w:hint="default"/>
+          <w:b w:val="0"/>
+          <w:bCs w:val="0"/>
+          <w:i w:val="0"/>
+          <w:iCs w:val="0"/>
+          <w:sz w:val="24"/>
+          <w:szCs w:val="24"/>
+          <w:lang w:val="es-AR"/>
+        </w:rPr>
+      </w:pPr>
+    </w:p>
+    <w:p>
+      <w:pPr>
+        <w:rPr>
+          <w:rFonts w:hint="default"/>
+          <w:b w:val="0"/>
+          <w:bCs w:val="0"/>
+          <w:i w:val="0"/>
+          <w:iCs w:val="0"/>
+          <w:sz w:val="24"/>
+          <w:szCs w:val="24"/>
+          <w:lang w:val="es-AR"/>
+        </w:rPr>
+      </w:pPr>
+      <w:r>
+        <w:rPr>
+          <w:rFonts w:hint="default"/>
+          <w:b w:val="0"/>
+          <w:bCs w:val="0"/>
+          <w:i w:val="0"/>
+          <w:iCs w:val="0"/>
+          <w:sz w:val="24"/>
+          <w:szCs w:val="24"/>
+          <w:lang w:val="es-AR"/>
+        </w:rPr>
+        <w:t>- Metodos estaticos</w:t>
+      </w:r>
+    </w:p>
+    <w:p>
+      <w:pPr>
+        <w:rPr>
+          <w:rFonts w:hint="default"/>
+          <w:b w:val="0"/>
+          <w:bCs w:val="0"/>
+          <w:i w:val="0"/>
+          <w:iCs w:val="0"/>
+          <w:sz w:val="24"/>
+          <w:szCs w:val="24"/>
+          <w:lang w:val="es-AR"/>
+        </w:rPr>
+      </w:pPr>
+      <w:r>
+        <w:rPr>
+          <w:rFonts w:hint="default"/>
+          <w:b w:val="0"/>
+          <w:bCs w:val="0"/>
+          <w:i w:val="0"/>
+          <w:iCs w:val="0"/>
+          <w:sz w:val="24"/>
+          <w:szCs w:val="24"/>
+          <w:lang w:val="es-AR"/>
+        </w:rPr>
+        <w:t>Sirve para llamar a un metodo de una clase sin necesidad de crear un objeto en si mismo</w:t>
+      </w:r>
+    </w:p>
+    <w:p>
+      <w:pPr>
+        <w:rPr>
+          <w:rFonts w:hint="default"/>
+          <w:b w:val="0"/>
+          <w:bCs w:val="0"/>
+          <w:i w:val="0"/>
+          <w:iCs w:val="0"/>
+          <w:sz w:val="24"/>
+          <w:szCs w:val="24"/>
+          <w:lang w:val="es-AR"/>
+        </w:rPr>
+      </w:pPr>
+      <w:r>
+        <w:rPr>
+          <w:rFonts w:hint="default"/>
+          <w:b w:val="0"/>
+          <w:bCs w:val="0"/>
+          <w:i w:val="0"/>
+          <w:iCs w:val="0"/>
+          <w:sz w:val="24"/>
+          <w:szCs w:val="24"/>
+          <w:lang w:val="es-AR"/>
+        </w:rPr>
+        <w:t>Sintaxis:</w:t>
+      </w:r>
+    </w:p>
+    <w:p>
+      <w:pPr>
+        <w:rPr>
+          <w:rFonts w:hint="default"/>
+          <w:b w:val="0"/>
+          <w:bCs w:val="0"/>
+          <w:i w:val="0"/>
+          <w:iCs w:val="0"/>
+          <w:sz w:val="24"/>
+          <w:szCs w:val="24"/>
+          <w:lang w:val="es-AR"/>
+        </w:rPr>
+      </w:pPr>
+      <w:r>
+        <w:rPr>
+          <w:rFonts w:hint="default"/>
+          <w:b w:val="0"/>
+          <w:bCs w:val="0"/>
+          <w:i w:val="0"/>
+          <w:iCs w:val="0"/>
+          <w:sz w:val="24"/>
+          <w:szCs w:val="24"/>
+          <w:lang w:val="es-AR"/>
+        </w:rPr>
+        <w:t>Static nombre_metodo() {</w:t>
+      </w:r>
+    </w:p>
+    <w:p>
+      <w:pPr>
+        <w:rPr>
+          <w:rFonts w:hint="default"/>
+          <w:b w:val="0"/>
+          <w:bCs w:val="0"/>
+          <w:i w:val="0"/>
+          <w:iCs w:val="0"/>
+          <w:sz w:val="24"/>
+          <w:szCs w:val="24"/>
+          <w:lang w:val="es-AR"/>
+        </w:rPr>
+      </w:pPr>
+      <w:r>
+        <w:rPr>
+          <w:rFonts w:hint="default"/>
+          <w:b w:val="0"/>
+          <w:bCs w:val="0"/>
+          <w:i w:val="0"/>
+          <w:iCs w:val="0"/>
+          <w:sz w:val="24"/>
+          <w:szCs w:val="24"/>
+          <w:lang w:val="es-AR"/>
+        </w:rPr>
+        <w:tab/>
+      </w:r>
+      <w:r>
+        <w:rPr>
+          <w:rFonts w:hint="default"/>
+          <w:b w:val="0"/>
+          <w:bCs w:val="0"/>
+          <w:i w:val="0"/>
+          <w:iCs w:val="0"/>
+          <w:sz w:val="24"/>
+          <w:szCs w:val="24"/>
+          <w:lang w:val="es-AR"/>
+        </w:rPr>
+        <w:t>Accion del metodo</w:t>
+      </w:r>
+    </w:p>
+    <w:p>
+      <w:pPr>
+        <w:rPr>
+          <w:rFonts w:hint="default"/>
+          <w:b w:val="0"/>
+          <w:bCs w:val="0"/>
+          <w:i w:val="0"/>
+          <w:iCs w:val="0"/>
+          <w:sz w:val="24"/>
+          <w:szCs w:val="24"/>
+          <w:lang w:val="es-AR"/>
+        </w:rPr>
+      </w:pPr>
+      <w:r>
+        <w:rPr>
+          <w:rFonts w:hint="default"/>
+          <w:b w:val="0"/>
+          <w:bCs w:val="0"/>
+          <w:i w:val="0"/>
+          <w:iCs w:val="0"/>
+          <w:sz w:val="24"/>
+          <w:szCs w:val="24"/>
+          <w:lang w:val="es-AR"/>
+        </w:rPr>
+        <w:t>}</w:t>
+      </w:r>
+    </w:p>
+    <w:p>
+      <w:pPr>
+        <w:rPr>
+          <w:rFonts w:hint="default"/>
+          <w:b w:val="0"/>
+          <w:bCs w:val="0"/>
+          <w:i w:val="0"/>
+          <w:iCs w:val="0"/>
+          <w:sz w:val="24"/>
+          <w:szCs w:val="24"/>
+          <w:lang w:val="es-AR"/>
+        </w:rPr>
+      </w:pPr>
+    </w:p>
+    <w:p>
+      <w:pPr>
+        <w:rPr>
+          <w:rFonts w:hint="default"/>
+          <w:b w:val="0"/>
+          <w:bCs w:val="0"/>
+          <w:i w:val="0"/>
+          <w:iCs w:val="0"/>
+          <w:sz w:val="24"/>
+          <w:szCs w:val="24"/>
+          <w:lang w:val="es-AR"/>
+        </w:rPr>
+      </w:pPr>
+      <w:r>
+        <w:rPr>
+          <w:rFonts w:hint="default"/>
+          <w:b w:val="0"/>
+          <w:bCs w:val="0"/>
+          <w:i w:val="0"/>
+          <w:iCs w:val="0"/>
+          <w:sz w:val="24"/>
+          <w:szCs w:val="24"/>
+          <w:lang w:val="es-AR"/>
+        </w:rPr>
+        <w:t>- Metodos accesores ( Getters, Setters)</w:t>
+      </w:r>
+    </w:p>
+    <w:p>
+      <w:pPr>
+        <w:rPr>
+          <w:rFonts w:hint="default"/>
+          <w:b w:val="0"/>
+          <w:bCs w:val="0"/>
+          <w:i w:val="0"/>
+          <w:iCs w:val="0"/>
+          <w:sz w:val="24"/>
+          <w:szCs w:val="24"/>
+          <w:lang w:val="es-AR"/>
+        </w:rPr>
+      </w:pPr>
+    </w:p>
+    <w:p>
+      <w:pPr>
+        <w:rPr>
+          <w:rFonts w:hint="default"/>
+          <w:b w:val="0"/>
+          <w:bCs w:val="0"/>
+          <w:i w:val="0"/>
+          <w:iCs w:val="0"/>
+          <w:sz w:val="24"/>
+          <w:szCs w:val="24"/>
+          <w:lang w:val="es-AR"/>
+        </w:rPr>
+      </w:pPr>
+      <w:r>
+        <w:rPr>
+          <w:rFonts w:hint="default"/>
+          <w:b w:val="0"/>
+          <w:bCs w:val="0"/>
+          <w:i w:val="0"/>
+          <w:iCs w:val="0"/>
+          <w:sz w:val="24"/>
+          <w:szCs w:val="24"/>
+          <w:lang w:val="es-AR"/>
+        </w:rPr>
+        <w:t>Setters</w:t>
+      </w:r>
+    </w:p>
+    <w:p>
+      <w:pPr>
+        <w:rPr>
+          <w:rFonts w:hint="default"/>
+          <w:b w:val="0"/>
+          <w:bCs w:val="0"/>
+          <w:i w:val="0"/>
+          <w:iCs w:val="0"/>
+          <w:sz w:val="24"/>
+          <w:szCs w:val="24"/>
+          <w:lang w:val="es-AR"/>
+        </w:rPr>
+      </w:pPr>
+      <w:r>
+        <w:rPr>
+          <w:rFonts w:hint="default"/>
+          <w:b w:val="0"/>
+          <w:bCs w:val="0"/>
+          <w:i w:val="0"/>
+          <w:iCs w:val="0"/>
+          <w:sz w:val="24"/>
+          <w:szCs w:val="24"/>
+          <w:lang w:val="es-AR"/>
+        </w:rPr>
+        <w:t>Sirve para modificar el valor de un atributo gracias a un metodo</w:t>
+      </w:r>
+    </w:p>
+    <w:p>
+      <w:pPr>
+        <w:rPr>
+          <w:rFonts w:hint="default"/>
+          <w:b w:val="0"/>
+          <w:bCs w:val="0"/>
+          <w:i w:val="0"/>
+          <w:iCs w:val="0"/>
+          <w:sz w:val="24"/>
+          <w:szCs w:val="24"/>
+          <w:lang w:val="es-AR"/>
+        </w:rPr>
+      </w:pPr>
+      <w:r>
+        <w:rPr>
+          <w:rFonts w:hint="default"/>
+          <w:b w:val="0"/>
+          <w:bCs w:val="0"/>
+          <w:i w:val="0"/>
+          <w:iCs w:val="0"/>
+          <w:sz w:val="24"/>
+          <w:szCs w:val="24"/>
+          <w:lang w:val="es-AR"/>
+        </w:rPr>
+        <w:t>Sintaxis:</w:t>
+      </w:r>
+    </w:p>
+    <w:p>
+      <w:pPr>
+        <w:rPr>
+          <w:rFonts w:hint="default"/>
+          <w:b w:val="0"/>
+          <w:bCs w:val="0"/>
+          <w:i w:val="0"/>
+          <w:iCs w:val="0"/>
+          <w:sz w:val="24"/>
+          <w:szCs w:val="24"/>
+          <w:lang w:val="es-AR"/>
+        </w:rPr>
+      </w:pPr>
+      <w:r>
+        <w:rPr>
+          <w:rFonts w:hint="default"/>
+          <w:b w:val="0"/>
+          <w:bCs w:val="0"/>
+          <w:i w:val="0"/>
+          <w:iCs w:val="0"/>
+          <w:sz w:val="24"/>
+          <w:szCs w:val="24"/>
+          <w:lang w:val="es-AR"/>
+        </w:rPr>
+        <w:t>set set_nombre_metodo(parametro) {</w:t>
+      </w:r>
+    </w:p>
+    <w:p>
+      <w:pPr>
+        <w:rPr>
+          <w:rFonts w:hint="default"/>
+          <w:b w:val="0"/>
+          <w:bCs w:val="0"/>
+          <w:i w:val="0"/>
+          <w:iCs w:val="0"/>
+          <w:sz w:val="24"/>
+          <w:szCs w:val="24"/>
+          <w:lang w:val="es-AR"/>
+        </w:rPr>
+      </w:pPr>
+      <w:r>
+        <w:rPr>
+          <w:rFonts w:hint="default"/>
+          <w:b w:val="0"/>
+          <w:bCs w:val="0"/>
+          <w:i w:val="0"/>
+          <w:iCs w:val="0"/>
+          <w:sz w:val="24"/>
+          <w:szCs w:val="24"/>
+          <w:lang w:val="es-AR"/>
+        </w:rPr>
+        <w:tab/>
+      </w:r>
+      <w:r>
+        <w:rPr>
+          <w:rFonts w:hint="default"/>
+          <w:b w:val="0"/>
+          <w:bCs w:val="0"/>
+          <w:i w:val="0"/>
+          <w:iCs w:val="0"/>
+          <w:sz w:val="24"/>
+          <w:szCs w:val="24"/>
+          <w:lang w:val="es-AR"/>
+        </w:rPr>
+        <w:t>this.nombre_atributo = parametro;</w:t>
+      </w:r>
+    </w:p>
+    <w:p>
+      <w:pPr>
+        <w:rPr>
+          <w:rFonts w:hint="default"/>
+          <w:b w:val="0"/>
+          <w:bCs w:val="0"/>
+          <w:i w:val="0"/>
+          <w:iCs w:val="0"/>
+          <w:sz w:val="24"/>
+          <w:szCs w:val="24"/>
+          <w:lang w:val="es-AR"/>
+        </w:rPr>
+      </w:pPr>
+      <w:r>
+        <w:rPr>
+          <w:rFonts w:hint="default"/>
+          <w:b w:val="0"/>
+          <w:bCs w:val="0"/>
+          <w:i w:val="0"/>
+          <w:iCs w:val="0"/>
+          <w:sz w:val="24"/>
+          <w:szCs w:val="24"/>
+          <w:lang w:val="es-AR"/>
+        </w:rPr>
+        <w:t>}</w:t>
+      </w:r>
+    </w:p>
+    <w:p>
+      <w:pPr>
+        <w:rPr>
+          <w:rFonts w:hint="default"/>
+          <w:b w:val="0"/>
+          <w:bCs w:val="0"/>
+          <w:i w:val="0"/>
+          <w:iCs w:val="0"/>
+          <w:sz w:val="24"/>
+          <w:szCs w:val="24"/>
+          <w:lang w:val="es-AR"/>
+        </w:rPr>
+      </w:pPr>
+    </w:p>
+    <w:p>
+      <w:pPr>
+        <w:rPr>
+          <w:rFonts w:hint="default"/>
+          <w:b w:val="0"/>
+          <w:bCs w:val="0"/>
+          <w:i w:val="0"/>
+          <w:iCs w:val="0"/>
+          <w:sz w:val="24"/>
+          <w:szCs w:val="24"/>
+          <w:lang w:val="es-AR"/>
+        </w:rPr>
+      </w:pPr>
+      <w:r>
+        <w:rPr>
+          <w:rFonts w:hint="default"/>
+          <w:b w:val="0"/>
+          <w:bCs w:val="0"/>
+          <w:i w:val="0"/>
+          <w:iCs w:val="0"/>
+          <w:sz w:val="24"/>
+          <w:szCs w:val="24"/>
+          <w:lang w:val="es-AR"/>
+        </w:rPr>
+        <w:t>Nombre_objeto.nombre_metodo = valor;</w:t>
+      </w:r>
+    </w:p>
+    <w:p>
+      <w:pPr>
+        <w:rPr>
+          <w:rFonts w:hint="default"/>
+          <w:b w:val="0"/>
+          <w:bCs w:val="0"/>
+          <w:i w:val="0"/>
+          <w:iCs w:val="0"/>
+          <w:sz w:val="24"/>
+          <w:szCs w:val="24"/>
+          <w:lang w:val="es-AR"/>
+        </w:rPr>
+      </w:pPr>
+    </w:p>
+    <w:p>
+      <w:pPr>
+        <w:rPr>
+          <w:rFonts w:hint="default"/>
+          <w:b w:val="0"/>
+          <w:bCs w:val="0"/>
+          <w:i w:val="0"/>
+          <w:iCs w:val="0"/>
+          <w:sz w:val="24"/>
+          <w:szCs w:val="24"/>
+          <w:lang w:val="es-AR"/>
+        </w:rPr>
+      </w:pPr>
+    </w:p>
+    <w:p>
+      <w:pPr>
+        <w:rPr>
+          <w:rFonts w:hint="default"/>
+          <w:b w:val="0"/>
+          <w:bCs w:val="0"/>
+          <w:i w:val="0"/>
+          <w:iCs w:val="0"/>
+          <w:sz w:val="24"/>
+          <w:szCs w:val="24"/>
+          <w:lang w:val="es-AR"/>
+        </w:rPr>
+      </w:pPr>
+    </w:p>
+    <w:p>
+      <w:pPr>
+        <w:rPr>
+          <w:rFonts w:hint="default"/>
+          <w:b w:val="0"/>
+          <w:bCs w:val="0"/>
+          <w:i w:val="0"/>
+          <w:iCs w:val="0"/>
+          <w:sz w:val="24"/>
+          <w:szCs w:val="24"/>
+          <w:lang w:val="es-AR"/>
+        </w:rPr>
+      </w:pPr>
+    </w:p>
+    <w:p>
+      <w:pPr>
+        <w:rPr>
+          <w:rFonts w:hint="default"/>
+          <w:b w:val="0"/>
+          <w:bCs w:val="0"/>
+          <w:i w:val="0"/>
+          <w:iCs w:val="0"/>
+          <w:sz w:val="24"/>
+          <w:szCs w:val="24"/>
+          <w:lang w:val="es-AR"/>
+        </w:rPr>
+      </w:pPr>
+    </w:p>
+    <w:p>
+      <w:pPr>
+        <w:rPr>
+          <w:rFonts w:hint="default"/>
+          <w:b w:val="0"/>
+          <w:bCs w:val="0"/>
+          <w:i w:val="0"/>
+          <w:iCs w:val="0"/>
+          <w:sz w:val="24"/>
+          <w:szCs w:val="24"/>
+          <w:lang w:val="es-AR"/>
+        </w:rPr>
+      </w:pPr>
+      <w:r>
+        <w:rPr>
+          <w:rFonts w:hint="default"/>
+          <w:b w:val="0"/>
+          <w:bCs w:val="0"/>
+          <w:i w:val="0"/>
+          <w:iCs w:val="0"/>
+          <w:sz w:val="24"/>
+          <w:szCs w:val="24"/>
+          <w:lang w:val="es-AR"/>
+        </w:rPr>
+        <w:t>Getters</w:t>
+      </w:r>
+    </w:p>
+    <w:p>
+      <w:pPr>
+        <w:rPr>
+          <w:rFonts w:hint="default"/>
+          <w:b w:val="0"/>
+          <w:bCs w:val="0"/>
+          <w:i w:val="0"/>
+          <w:iCs w:val="0"/>
+          <w:sz w:val="24"/>
+          <w:szCs w:val="24"/>
+          <w:lang w:val="es-AR"/>
+        </w:rPr>
+      </w:pPr>
+      <w:r>
+        <w:rPr>
+          <w:rFonts w:hint="default"/>
+          <w:b w:val="0"/>
+          <w:bCs w:val="0"/>
+          <w:i w:val="0"/>
+          <w:iCs w:val="0"/>
+          <w:sz w:val="24"/>
+          <w:szCs w:val="24"/>
+          <w:lang w:val="es-AR"/>
+        </w:rPr>
+        <w:t>Sirve para obtener informacion</w:t>
+      </w:r>
+    </w:p>
+    <w:p>
+      <w:pPr>
+        <w:rPr>
+          <w:rFonts w:hint="default"/>
+          <w:b w:val="0"/>
+          <w:bCs w:val="0"/>
+          <w:i w:val="0"/>
+          <w:iCs w:val="0"/>
+          <w:sz w:val="24"/>
+          <w:szCs w:val="24"/>
+          <w:lang w:val="es-AR"/>
+        </w:rPr>
+      </w:pPr>
+      <w:r>
+        <w:rPr>
+          <w:rFonts w:hint="default"/>
+          <w:b w:val="0"/>
+          <w:bCs w:val="0"/>
+          <w:i w:val="0"/>
+          <w:iCs w:val="0"/>
+          <w:sz w:val="24"/>
+          <w:szCs w:val="24"/>
+          <w:lang w:val="es-AR"/>
+        </w:rPr>
+        <w:t>Sintaxis:</w:t>
+      </w:r>
+    </w:p>
+    <w:p>
+      <w:pPr>
+        <w:rPr>
+          <w:rFonts w:hint="default"/>
+          <w:b w:val="0"/>
+          <w:bCs w:val="0"/>
+          <w:i w:val="0"/>
+          <w:iCs w:val="0"/>
+          <w:sz w:val="24"/>
+          <w:szCs w:val="24"/>
+          <w:lang w:val="es-AR"/>
+        </w:rPr>
+      </w:pPr>
+      <w:r>
+        <w:rPr>
+          <w:rFonts w:hint="default"/>
+          <w:b w:val="0"/>
+          <w:bCs w:val="0"/>
+          <w:i w:val="0"/>
+          <w:iCs w:val="0"/>
+          <w:sz w:val="24"/>
+          <w:szCs w:val="24"/>
+          <w:lang w:val="es-AR"/>
+        </w:rPr>
+        <w:t>get get_nombre_metodo() {</w:t>
+      </w:r>
+    </w:p>
+    <w:p>
+      <w:pPr>
+        <w:rPr>
+          <w:rFonts w:hint="default"/>
+          <w:b w:val="0"/>
+          <w:bCs w:val="0"/>
+          <w:i w:val="0"/>
+          <w:iCs w:val="0"/>
+          <w:sz w:val="24"/>
+          <w:szCs w:val="24"/>
+          <w:lang w:val="es-AR"/>
+        </w:rPr>
+      </w:pPr>
+      <w:r>
+        <w:rPr>
+          <w:rFonts w:hint="default"/>
+          <w:b w:val="0"/>
+          <w:bCs w:val="0"/>
+          <w:i w:val="0"/>
+          <w:iCs w:val="0"/>
+          <w:sz w:val="24"/>
+          <w:szCs w:val="24"/>
+          <w:lang w:val="es-AR"/>
+        </w:rPr>
+        <w:tab/>
+      </w:r>
+      <w:r>
+        <w:rPr>
+          <w:rFonts w:hint="default"/>
+          <w:b w:val="0"/>
+          <w:bCs w:val="0"/>
+          <w:i w:val="0"/>
+          <w:iCs w:val="0"/>
+          <w:sz w:val="24"/>
+          <w:szCs w:val="24"/>
+          <w:lang w:val="es-AR"/>
+        </w:rPr>
+        <w:t>Return this.nombre_atributo;</w:t>
+      </w:r>
+    </w:p>
+    <w:p>
+      <w:pPr>
+        <w:rPr>
+          <w:rFonts w:hint="default"/>
+          <w:b w:val="0"/>
+          <w:bCs w:val="0"/>
+          <w:i w:val="0"/>
+          <w:iCs w:val="0"/>
+          <w:sz w:val="24"/>
+          <w:szCs w:val="24"/>
+          <w:lang w:val="es-AR"/>
+        </w:rPr>
+      </w:pPr>
+      <w:r>
+        <w:rPr>
+          <w:rFonts w:hint="default"/>
+          <w:b w:val="0"/>
+          <w:bCs w:val="0"/>
+          <w:i w:val="0"/>
+          <w:iCs w:val="0"/>
+          <w:sz w:val="24"/>
+          <w:szCs w:val="24"/>
+          <w:lang w:val="es-AR"/>
+        </w:rPr>
+        <w:t>}</w:t>
+      </w:r>
+    </w:p>
+    <w:p>
+      <w:pPr>
+        <w:rPr>
+          <w:rFonts w:hint="default"/>
+          <w:b w:val="0"/>
+          <w:bCs w:val="0"/>
+          <w:i w:val="0"/>
+          <w:iCs w:val="0"/>
+          <w:sz w:val="24"/>
+          <w:szCs w:val="24"/>
+          <w:lang w:val="es-AR"/>
+        </w:rPr>
+      </w:pPr>
+    </w:p>
+    <w:p>
+      <w:pPr>
+        <w:rPr>
+          <w:rFonts w:hint="default"/>
+          <w:b w:val="0"/>
+          <w:bCs w:val="0"/>
+          <w:i w:val="0"/>
+          <w:iCs w:val="0"/>
+          <w:sz w:val="24"/>
+          <w:szCs w:val="24"/>
+          <w:lang w:val="es-AR"/>
+        </w:rPr>
+      </w:pPr>
+      <w:r>
+        <w:rPr>
+          <w:rFonts w:hint="default"/>
+          <w:b w:val="0"/>
+          <w:bCs w:val="0"/>
+          <w:i w:val="0"/>
+          <w:iCs w:val="0"/>
+          <w:sz w:val="24"/>
+          <w:szCs w:val="24"/>
+          <w:lang w:val="es-AR"/>
+        </w:rPr>
+        <w:t>Nombre_objeto.get_nombre_metodo;</w:t>
+      </w:r>
+    </w:p>
+    <w:p>
+      <w:pPr>
+        <w:rPr>
+          <w:rFonts w:hint="default"/>
+          <w:b/>
+          <w:bCs/>
+          <w:i w:val="0"/>
+          <w:iCs w:val="0"/>
+          <w:sz w:val="24"/>
+          <w:szCs w:val="24"/>
+          <w:lang w:val="es-ES"/>
+        </w:rPr>
+      </w:pPr>
+    </w:p>
+    <w:p>
+      <w:pPr>
+        <w:rPr>
+          <w:rFonts w:hint="default"/>
+          <w:b/>
+          <w:bCs/>
+          <w:i w:val="0"/>
+          <w:iCs w:val="0"/>
+          <w:sz w:val="24"/>
+          <w:szCs w:val="24"/>
+          <w:lang w:val="es-ES"/>
+        </w:rPr>
+      </w:pPr>
+      <w:r>
+        <w:rPr>
+          <w:rFonts w:hint="default"/>
+          <w:b/>
+          <w:bCs/>
+          <w:i w:val="0"/>
+          <w:iCs w:val="0"/>
+          <w:sz w:val="24"/>
+          <w:szCs w:val="24"/>
+          <w:lang w:val="es-ES"/>
+        </w:rPr>
+        <w:t>Metodos de cadenas</w:t>
+      </w:r>
+    </w:p>
+    <w:p>
+      <w:pPr>
+        <w:rPr>
+          <w:rFonts w:hint="default"/>
+          <w:b w:val="0"/>
+          <w:bCs w:val="0"/>
+          <w:i w:val="0"/>
+          <w:iCs w:val="0"/>
+          <w:sz w:val="24"/>
+          <w:szCs w:val="24"/>
+          <w:lang w:val="es-ES"/>
+        </w:rPr>
+      </w:pPr>
+    </w:p>
+    <w:p>
+      <w:pPr>
+        <w:rPr>
+          <w:rFonts w:hint="default"/>
+          <w:b w:val="0"/>
+          <w:bCs w:val="0"/>
+          <w:i w:val="0"/>
+          <w:iCs w:val="0"/>
+          <w:sz w:val="24"/>
+          <w:szCs w:val="24"/>
+          <w:lang w:val="es-ES"/>
+        </w:rPr>
+      </w:pPr>
+      <w:r>
+        <w:rPr>
+          <w:rFonts w:hint="default"/>
+          <w:b w:val="0"/>
+          <w:bCs w:val="0"/>
+          <w:i w:val="0"/>
+          <w:iCs w:val="0"/>
+          <w:sz w:val="24"/>
+          <w:szCs w:val="24"/>
+          <w:lang w:val="es-ES"/>
+        </w:rPr>
+        <w:t>.concat() -&gt; junta dos o mas cadenas y retorna una nueva</w:t>
+      </w:r>
+    </w:p>
+    <w:p>
+      <w:pPr>
+        <w:rPr>
+          <w:rFonts w:hint="default"/>
+          <w:b w:val="0"/>
+          <w:bCs w:val="0"/>
+          <w:i w:val="0"/>
+          <w:iCs w:val="0"/>
+          <w:sz w:val="24"/>
+          <w:szCs w:val="24"/>
+          <w:lang w:val="es-ES"/>
+        </w:rPr>
+      </w:pPr>
+    </w:p>
+    <w:p>
+      <w:pPr>
+        <w:rPr>
+          <w:rFonts w:hint="default"/>
+          <w:b w:val="0"/>
+          <w:bCs w:val="0"/>
+          <w:i w:val="0"/>
+          <w:iCs w:val="0"/>
+          <w:sz w:val="24"/>
+          <w:szCs w:val="24"/>
+          <w:lang w:val="es-ES"/>
+        </w:rPr>
+      </w:pPr>
+      <w:r>
+        <w:rPr>
+          <w:rFonts w:hint="default"/>
+          <w:b w:val="0"/>
+          <w:bCs w:val="0"/>
+          <w:i w:val="0"/>
+          <w:iCs w:val="0"/>
+          <w:sz w:val="24"/>
+          <w:szCs w:val="24"/>
+          <w:lang w:val="es-ES"/>
+        </w:rPr>
+        <w:t>.startsWith() -&gt; si una cadena comienza con los caracteres de otra cadena, devuelve true, sino devuelve false</w:t>
+      </w:r>
+    </w:p>
+    <w:p>
+      <w:pPr>
+        <w:rPr>
+          <w:rFonts w:hint="default"/>
+          <w:b w:val="0"/>
+          <w:bCs w:val="0"/>
+          <w:i w:val="0"/>
+          <w:iCs w:val="0"/>
+          <w:sz w:val="24"/>
+          <w:szCs w:val="24"/>
+          <w:lang w:val="es-ES"/>
+        </w:rPr>
+      </w:pPr>
+    </w:p>
+    <w:p>
+      <w:pPr>
+        <w:rPr>
+          <w:rFonts w:hint="default"/>
+          <w:b w:val="0"/>
+          <w:bCs w:val="0"/>
+          <w:i w:val="0"/>
+          <w:iCs w:val="0"/>
+          <w:sz w:val="24"/>
+          <w:szCs w:val="24"/>
+          <w:lang w:val="es-ES"/>
+        </w:rPr>
+      </w:pPr>
+      <w:r>
+        <w:rPr>
+          <w:rFonts w:hint="default"/>
+          <w:b w:val="0"/>
+          <w:bCs w:val="0"/>
+          <w:i w:val="0"/>
+          <w:iCs w:val="0"/>
+          <w:sz w:val="24"/>
+          <w:szCs w:val="24"/>
+          <w:lang w:val="es-ES"/>
+        </w:rPr>
+        <w:t>.endsWith() -&gt; si una caena termina con los caracteres de otra cadena, devuelve true, sino devuelve false</w:t>
+      </w:r>
+    </w:p>
+    <w:p>
+      <w:pPr>
+        <w:rPr>
+          <w:rFonts w:hint="default"/>
+          <w:b w:val="0"/>
+          <w:bCs w:val="0"/>
+          <w:i w:val="0"/>
+          <w:iCs w:val="0"/>
+          <w:sz w:val="24"/>
+          <w:szCs w:val="24"/>
+          <w:lang w:val="es-ES"/>
+        </w:rPr>
+      </w:pPr>
+    </w:p>
+    <w:p>
+      <w:pPr>
+        <w:rPr>
+          <w:rFonts w:hint="default"/>
+          <w:b w:val="0"/>
+          <w:bCs w:val="0"/>
+          <w:i w:val="0"/>
+          <w:iCs w:val="0"/>
+          <w:sz w:val="24"/>
+          <w:szCs w:val="24"/>
+          <w:lang w:val="es-ES"/>
+        </w:rPr>
+      </w:pPr>
+      <w:r>
+        <w:rPr>
+          <w:rFonts w:hint="default"/>
+          <w:b w:val="0"/>
+          <w:bCs w:val="0"/>
+          <w:i w:val="0"/>
+          <w:iCs w:val="0"/>
+          <w:sz w:val="24"/>
+          <w:szCs w:val="24"/>
+          <w:lang w:val="es-ES"/>
+        </w:rPr>
+        <w:t>.includes() -&gt; si una cadena puede encontrarse dentro de otra cadena, devuelve true, sino devuelve false</w:t>
+      </w:r>
+    </w:p>
+    <w:p>
+      <w:pPr>
+        <w:rPr>
+          <w:rFonts w:hint="default"/>
+          <w:b w:val="0"/>
+          <w:bCs w:val="0"/>
+          <w:i w:val="0"/>
+          <w:iCs w:val="0"/>
+          <w:sz w:val="24"/>
+          <w:szCs w:val="24"/>
+          <w:lang w:val="es-ES"/>
+        </w:rPr>
+      </w:pPr>
+    </w:p>
+    <w:p>
+      <w:pPr>
+        <w:rPr>
+          <w:rFonts w:hint="default"/>
+          <w:b w:val="0"/>
+          <w:bCs w:val="0"/>
+          <w:i w:val="0"/>
+          <w:iCs w:val="0"/>
+          <w:sz w:val="24"/>
+          <w:szCs w:val="24"/>
+          <w:lang w:val="es-ES"/>
+        </w:rPr>
+      </w:pPr>
+      <w:r>
+        <w:rPr>
+          <w:rFonts w:hint="default"/>
+          <w:b w:val="0"/>
+          <w:bCs w:val="0"/>
+          <w:i w:val="0"/>
+          <w:iCs w:val="0"/>
+          <w:sz w:val="24"/>
+          <w:szCs w:val="24"/>
+          <w:lang w:val="es-ES"/>
+        </w:rPr>
+        <w:t>.indexOf() -&gt; devuelve el indice del primer caracter de la cadena, si no existe, devuelve -1</w:t>
+      </w:r>
+    </w:p>
+    <w:p>
+      <w:pPr>
+        <w:rPr>
+          <w:rFonts w:hint="default"/>
+          <w:b w:val="0"/>
+          <w:bCs w:val="0"/>
+          <w:i w:val="0"/>
+          <w:iCs w:val="0"/>
+          <w:sz w:val="24"/>
+          <w:szCs w:val="24"/>
+          <w:lang w:val="es-ES"/>
+        </w:rPr>
+      </w:pPr>
+    </w:p>
+    <w:p>
+      <w:pPr>
+        <w:rPr>
+          <w:rFonts w:hint="default"/>
+          <w:b w:val="0"/>
+          <w:bCs w:val="0"/>
+          <w:i w:val="0"/>
+          <w:iCs w:val="0"/>
+          <w:sz w:val="24"/>
+          <w:szCs w:val="24"/>
+          <w:lang w:val="es-ES"/>
+        </w:rPr>
+      </w:pPr>
+      <w:r>
+        <w:rPr>
+          <w:rFonts w:hint="default"/>
+          <w:b w:val="0"/>
+          <w:bCs w:val="0"/>
+          <w:i w:val="0"/>
+          <w:iCs w:val="0"/>
+          <w:sz w:val="24"/>
+          <w:szCs w:val="24"/>
+          <w:lang w:val="es-ES"/>
+        </w:rPr>
+        <w:t>.lastIndexOf() -&gt; igual que el indexOf pero lo recorre desde el final hacia el prinicipio</w:t>
+      </w:r>
+    </w:p>
+    <w:p>
+      <w:pPr>
+        <w:rPr>
+          <w:rFonts w:hint="default"/>
+          <w:b w:val="0"/>
+          <w:bCs w:val="0"/>
+          <w:i w:val="0"/>
+          <w:iCs w:val="0"/>
+          <w:sz w:val="24"/>
+          <w:szCs w:val="24"/>
+          <w:lang w:val="es-ES"/>
+        </w:rPr>
+      </w:pPr>
+    </w:p>
+    <w:p>
+      <w:pPr>
+        <w:rPr>
+          <w:rFonts w:hint="default"/>
+          <w:b w:val="0"/>
+          <w:bCs w:val="0"/>
+          <w:i w:val="0"/>
+          <w:iCs w:val="0"/>
+          <w:sz w:val="24"/>
+          <w:szCs w:val="24"/>
+          <w:lang w:val="es-ES"/>
+        </w:rPr>
+      </w:pPr>
+      <w:r>
+        <w:rPr>
+          <w:rFonts w:hint="default"/>
+          <w:b w:val="0"/>
+          <w:bCs w:val="0"/>
+          <w:i w:val="0"/>
+          <w:iCs w:val="0"/>
+          <w:sz w:val="24"/>
+          <w:szCs w:val="24"/>
+          <w:lang w:val="es-ES"/>
+        </w:rPr>
+        <w:t>.padStart(cantidadRelleno, “caracter para rellenar”) -&gt; rellena una cantidad determinada en un string</w:t>
+      </w:r>
+    </w:p>
+    <w:p>
+      <w:pPr>
+        <w:rPr>
+          <w:rFonts w:hint="default"/>
+          <w:b w:val="0"/>
+          <w:bCs w:val="0"/>
+          <w:i w:val="0"/>
+          <w:iCs w:val="0"/>
+          <w:sz w:val="24"/>
+          <w:szCs w:val="24"/>
+          <w:lang w:val="es-ES"/>
+        </w:rPr>
+      </w:pPr>
+    </w:p>
+    <w:p>
+      <w:pPr>
+        <w:rPr>
+          <w:rFonts w:hint="default"/>
+          <w:b w:val="0"/>
+          <w:bCs w:val="0"/>
+          <w:i w:val="0"/>
+          <w:iCs w:val="0"/>
+          <w:sz w:val="24"/>
+          <w:szCs w:val="24"/>
+          <w:lang w:val="es-ES"/>
+        </w:rPr>
+      </w:pPr>
+      <w:r>
+        <w:rPr>
+          <w:rFonts w:hint="default"/>
+          <w:b w:val="0"/>
+          <w:bCs w:val="0"/>
+          <w:i w:val="0"/>
+          <w:iCs w:val="0"/>
+          <w:sz w:val="24"/>
+          <w:szCs w:val="24"/>
+          <w:lang w:val="es-ES"/>
+        </w:rPr>
+        <w:t>-parEnd(cantidadRelleno, “caracter para rellenar”) -&gt; al igual que el padStart pero rellena al final.</w:t>
+      </w:r>
+    </w:p>
+    <w:p>
+      <w:pPr>
+        <w:rPr>
+          <w:rFonts w:hint="default"/>
+          <w:b w:val="0"/>
+          <w:bCs w:val="0"/>
+          <w:i w:val="0"/>
+          <w:iCs w:val="0"/>
+          <w:sz w:val="24"/>
+          <w:szCs w:val="24"/>
+          <w:lang w:val="es-ES"/>
+        </w:rPr>
+      </w:pPr>
+    </w:p>
+    <w:p>
+      <w:pPr>
+        <w:rPr>
+          <w:rFonts w:hint="default"/>
+          <w:b w:val="0"/>
+          <w:bCs w:val="0"/>
+          <w:i w:val="0"/>
+          <w:iCs w:val="0"/>
+          <w:sz w:val="24"/>
+          <w:szCs w:val="24"/>
+          <w:lang w:val="es-ES"/>
+        </w:rPr>
+      </w:pPr>
+      <w:r>
+        <w:rPr>
+          <w:rFonts w:hint="default"/>
+          <w:b w:val="0"/>
+          <w:bCs w:val="0"/>
+          <w:i w:val="0"/>
+          <w:iCs w:val="0"/>
+          <w:sz w:val="24"/>
+          <w:szCs w:val="24"/>
+          <w:lang w:val="es-ES"/>
+        </w:rPr>
+        <w:t>.repeat() -&gt; repite string</w:t>
+      </w:r>
+    </w:p>
+    <w:p>
+      <w:pPr>
+        <w:rPr>
+          <w:rFonts w:hint="default"/>
+          <w:b w:val="0"/>
+          <w:bCs w:val="0"/>
+          <w:i w:val="0"/>
+          <w:iCs w:val="0"/>
+          <w:sz w:val="24"/>
+          <w:szCs w:val="24"/>
+          <w:lang w:val="es-ES"/>
+        </w:rPr>
+      </w:pPr>
+    </w:p>
+    <w:p>
+      <w:pPr>
+        <w:rPr>
+          <w:rFonts w:hint="default"/>
+          <w:b w:val="0"/>
+          <w:bCs w:val="0"/>
+          <w:i w:val="0"/>
+          <w:iCs w:val="0"/>
+          <w:sz w:val="24"/>
+          <w:szCs w:val="24"/>
+          <w:lang w:val="es-ES"/>
+        </w:rPr>
+      </w:pPr>
+      <w:r>
+        <w:rPr>
+          <w:rFonts w:hint="default"/>
+          <w:b w:val="0"/>
+          <w:bCs w:val="0"/>
+          <w:i w:val="0"/>
+          <w:iCs w:val="0"/>
+          <w:sz w:val="24"/>
+          <w:szCs w:val="24"/>
+          <w:lang w:val="es-ES"/>
+        </w:rPr>
+        <w:t>.split() -&gt; Divide la cadena como le pidamos</w:t>
+      </w:r>
+      <w:r>
+        <w:rPr>
+          <w:rFonts w:hint="default"/>
+          <w:b w:val="0"/>
+          <w:bCs w:val="0"/>
+          <w:i w:val="0"/>
+          <w:iCs w:val="0"/>
+          <w:sz w:val="24"/>
+          <w:szCs w:val="24"/>
+          <w:lang w:val="es-ES"/>
+        </w:rPr>
+        <w:br w:type="textWrapping"/>
+      </w:r>
+    </w:p>
+    <w:p>
+      <w:pPr>
+        <w:rPr>
+          <w:rFonts w:hint="default"/>
+          <w:b w:val="0"/>
+          <w:bCs w:val="0"/>
+          <w:i w:val="0"/>
+          <w:iCs w:val="0"/>
+          <w:sz w:val="24"/>
+          <w:szCs w:val="24"/>
+          <w:lang w:val="es-ES"/>
+        </w:rPr>
+      </w:pPr>
+      <w:r>
+        <w:rPr>
+          <w:rFonts w:hint="default"/>
+          <w:b w:val="0"/>
+          <w:bCs w:val="0"/>
+          <w:i w:val="0"/>
+          <w:iCs w:val="0"/>
+          <w:sz w:val="24"/>
+          <w:szCs w:val="24"/>
+          <w:lang w:val="es-ES"/>
+        </w:rPr>
+        <w:t>.substring(indexStart, indexEnd&lt;no incluido&gt;) -&gt; Nos retorna un pedazo de la cadena que seleccionamos, retornando un nuevo string</w:t>
+      </w:r>
+    </w:p>
+    <w:p>
+      <w:pPr>
+        <w:rPr>
+          <w:rFonts w:hint="default"/>
+          <w:b w:val="0"/>
+          <w:bCs w:val="0"/>
+          <w:i w:val="0"/>
+          <w:iCs w:val="0"/>
+          <w:sz w:val="24"/>
+          <w:szCs w:val="24"/>
+          <w:lang w:val="es-ES"/>
+        </w:rPr>
+      </w:pPr>
+    </w:p>
+    <w:p>
+      <w:pPr>
+        <w:rPr>
+          <w:rFonts w:hint="default"/>
+          <w:b w:val="0"/>
+          <w:bCs w:val="0"/>
+          <w:i w:val="0"/>
+          <w:iCs w:val="0"/>
+          <w:sz w:val="24"/>
+          <w:szCs w:val="24"/>
+          <w:lang w:val="es-ES"/>
+        </w:rPr>
+      </w:pPr>
+      <w:r>
+        <w:rPr>
+          <w:rFonts w:hint="default"/>
+          <w:b w:val="0"/>
+          <w:bCs w:val="0"/>
+          <w:i w:val="0"/>
+          <w:iCs w:val="0"/>
+          <w:sz w:val="24"/>
+          <w:szCs w:val="24"/>
+          <w:lang w:val="es-ES"/>
+        </w:rPr>
+        <w:t>.toLowerCase() -&gt; convierte una cadena en minuscula</w:t>
+      </w:r>
+    </w:p>
+    <w:p>
+      <w:pPr>
+        <w:rPr>
+          <w:rFonts w:hint="default"/>
+          <w:b w:val="0"/>
+          <w:bCs w:val="0"/>
+          <w:i w:val="0"/>
+          <w:iCs w:val="0"/>
+          <w:sz w:val="24"/>
+          <w:szCs w:val="24"/>
+          <w:lang w:val="es-ES"/>
+        </w:rPr>
+      </w:pPr>
+    </w:p>
+    <w:p>
+      <w:pPr>
+        <w:rPr>
+          <w:rFonts w:hint="default"/>
+          <w:b w:val="0"/>
+          <w:bCs w:val="0"/>
+          <w:i w:val="0"/>
+          <w:iCs w:val="0"/>
+          <w:sz w:val="24"/>
+          <w:szCs w:val="24"/>
+          <w:lang w:val="es-ES"/>
+        </w:rPr>
+      </w:pPr>
+      <w:r>
+        <w:rPr>
+          <w:rFonts w:hint="default"/>
+          <w:b w:val="0"/>
+          <w:bCs w:val="0"/>
+          <w:i w:val="0"/>
+          <w:iCs w:val="0"/>
+          <w:sz w:val="24"/>
+          <w:szCs w:val="24"/>
+          <w:lang w:val="es-ES"/>
+        </w:rPr>
+        <w:t>.toUpperCase() -&gt; convierte una cadena en mayuscula</w:t>
+      </w:r>
+    </w:p>
+    <w:p>
+      <w:pPr>
+        <w:rPr>
+          <w:rFonts w:hint="default"/>
+          <w:b w:val="0"/>
+          <w:bCs w:val="0"/>
+          <w:i w:val="0"/>
+          <w:iCs w:val="0"/>
+          <w:sz w:val="24"/>
+          <w:szCs w:val="24"/>
+          <w:lang w:val="es-ES"/>
+        </w:rPr>
+      </w:pPr>
+    </w:p>
+    <w:p>
+      <w:pPr>
+        <w:rPr>
+          <w:rFonts w:hint="default"/>
+          <w:b w:val="0"/>
+          <w:bCs w:val="0"/>
+          <w:i w:val="0"/>
+          <w:iCs w:val="0"/>
+          <w:sz w:val="24"/>
+          <w:szCs w:val="24"/>
+          <w:lang w:val="es-ES"/>
+        </w:rPr>
+      </w:pPr>
+      <w:r>
+        <w:rPr>
+          <w:rFonts w:hint="default"/>
+          <w:b w:val="0"/>
+          <w:bCs w:val="0"/>
+          <w:i w:val="0"/>
+          <w:iCs w:val="0"/>
+          <w:sz w:val="24"/>
+          <w:szCs w:val="24"/>
+          <w:lang w:val="es-ES"/>
+        </w:rPr>
+        <w:t>.toString() -&gt; convierte variables a strings</w:t>
+      </w:r>
+    </w:p>
+    <w:p>
+      <w:pPr>
+        <w:rPr>
+          <w:rFonts w:hint="default"/>
+          <w:b w:val="0"/>
+          <w:bCs w:val="0"/>
+          <w:i w:val="0"/>
+          <w:iCs w:val="0"/>
+          <w:sz w:val="24"/>
+          <w:szCs w:val="24"/>
+          <w:lang w:val="es-ES"/>
+        </w:rPr>
+      </w:pPr>
+    </w:p>
+    <w:p>
+      <w:pPr>
+        <w:rPr>
+          <w:rFonts w:hint="default"/>
+          <w:b w:val="0"/>
+          <w:bCs w:val="0"/>
+          <w:i w:val="0"/>
+          <w:iCs w:val="0"/>
+          <w:sz w:val="24"/>
+          <w:szCs w:val="24"/>
+          <w:lang w:val="es-ES"/>
+        </w:rPr>
+      </w:pPr>
+      <w:r>
+        <w:rPr>
+          <w:rFonts w:hint="default"/>
+          <w:b w:val="0"/>
+          <w:bCs w:val="0"/>
+          <w:i w:val="0"/>
+          <w:iCs w:val="0"/>
+          <w:sz w:val="24"/>
+          <w:szCs w:val="24"/>
+          <w:lang w:val="es-ES"/>
+        </w:rPr>
+        <w:t>.trim() -&gt; elimina los espacios en blancos</w:t>
+      </w:r>
+    </w:p>
+    <w:p>
+      <w:pPr>
+        <w:rPr>
+          <w:rFonts w:hint="default"/>
+          <w:b w:val="0"/>
+          <w:bCs w:val="0"/>
+          <w:i w:val="0"/>
+          <w:iCs w:val="0"/>
+          <w:sz w:val="24"/>
+          <w:szCs w:val="24"/>
+          <w:lang w:val="es-ES"/>
+        </w:rPr>
+      </w:pPr>
+      <w:r>
+        <w:rPr>
+          <w:rFonts w:hint="default"/>
+          <w:b w:val="0"/>
+          <w:bCs w:val="0"/>
+          <w:i w:val="0"/>
+          <w:iCs w:val="0"/>
+          <w:sz w:val="24"/>
+          <w:szCs w:val="24"/>
+          <w:lang w:val="es-ES"/>
+        </w:rPr>
+        <w:t>.trimEnd() -&gt; elimina los espacios en blancos al final</w:t>
+      </w:r>
+    </w:p>
+    <w:p>
+      <w:pPr>
+        <w:rPr>
+          <w:rFonts w:hint="default"/>
+          <w:b w:val="0"/>
+          <w:bCs w:val="0"/>
+          <w:i w:val="0"/>
+          <w:iCs w:val="0"/>
+          <w:sz w:val="24"/>
+          <w:szCs w:val="24"/>
+          <w:lang w:val="es-ES"/>
+        </w:rPr>
+      </w:pPr>
+    </w:p>
+    <w:p>
+      <w:pPr>
+        <w:rPr>
+          <w:rFonts w:hint="default"/>
+          <w:b w:val="0"/>
+          <w:bCs w:val="0"/>
+          <w:i w:val="0"/>
+          <w:iCs w:val="0"/>
+          <w:sz w:val="24"/>
+          <w:szCs w:val="24"/>
+          <w:lang w:val="es-ES"/>
+        </w:rPr>
+      </w:pPr>
+      <w:r>
+        <w:rPr>
+          <w:rFonts w:hint="default"/>
+          <w:b w:val="0"/>
+          <w:bCs w:val="0"/>
+          <w:i w:val="0"/>
+          <w:iCs w:val="0"/>
+          <w:sz w:val="24"/>
+          <w:szCs w:val="24"/>
+          <w:lang w:val="es-ES"/>
+        </w:rPr>
+        <w:t>.trimStart() -&gt; elimina los esàcios en blancos al principio</w:t>
+      </w:r>
+    </w:p>
+    <w:p>
+      <w:pPr>
+        <w:rPr>
+          <w:rFonts w:hint="default"/>
+          <w:b w:val="0"/>
+          <w:bCs w:val="0"/>
+          <w:i w:val="0"/>
+          <w:iCs w:val="0"/>
+          <w:sz w:val="24"/>
+          <w:szCs w:val="24"/>
+          <w:lang w:val="es-ES"/>
+        </w:rPr>
+      </w:pPr>
+    </w:p>
+    <w:p>
+      <w:pPr>
+        <w:rPr>
+          <w:rFonts w:hint="default"/>
+          <w:b w:val="0"/>
+          <w:bCs w:val="0"/>
+          <w:i w:val="0"/>
+          <w:iCs w:val="0"/>
+          <w:sz w:val="24"/>
+          <w:szCs w:val="24"/>
+          <w:lang w:val="es-ES"/>
+        </w:rPr>
+      </w:pPr>
+      <w:r>
+        <w:rPr>
+          <w:rFonts w:hint="default"/>
+          <w:b w:val="0"/>
+          <w:bCs w:val="0"/>
+          <w:i w:val="0"/>
+          <w:iCs w:val="0"/>
+          <w:sz w:val="24"/>
+          <w:szCs w:val="24"/>
+          <w:lang w:val="es-ES"/>
+        </w:rPr>
+        <w:t>.valueOf() -&gt; retorna el valor primitivo de un objeto string</w:t>
+      </w:r>
+    </w:p>
+    <w:p>
+      <w:pPr>
+        <w:rPr>
+          <w:rFonts w:hint="default"/>
+          <w:b w:val="0"/>
+          <w:bCs w:val="0"/>
+          <w:i w:val="0"/>
+          <w:iCs w:val="0"/>
+          <w:sz w:val="24"/>
+          <w:szCs w:val="24"/>
+          <w:lang w:val="es-ES"/>
+        </w:rPr>
+      </w:pPr>
+    </w:p>
+    <w:p>
+      <w:pPr>
+        <w:rPr>
+          <w:rFonts w:hint="default"/>
+          <w:b w:val="0"/>
+          <w:bCs w:val="0"/>
+          <w:i w:val="0"/>
+          <w:iCs w:val="0"/>
+          <w:color w:val="0000FF"/>
+          <w:sz w:val="24"/>
+          <w:szCs w:val="24"/>
+          <w:lang w:val="es-ES"/>
+        </w:rPr>
+      </w:pPr>
+      <w:r>
+        <w:rPr>
+          <w:rFonts w:hint="default"/>
+          <w:b w:val="0"/>
+          <w:bCs w:val="0"/>
+          <w:i w:val="0"/>
+          <w:iCs w:val="0"/>
+          <w:color w:val="0000FF"/>
+          <w:sz w:val="24"/>
+          <w:szCs w:val="24"/>
+          <w:lang w:val="es-ES"/>
+        </w:rPr>
+        <w:t xml:space="preserve">//propiedades </w:t>
+      </w:r>
+    </w:p>
+    <w:p>
+      <w:pPr>
+        <w:rPr>
+          <w:rFonts w:hint="default"/>
+          <w:b w:val="0"/>
+          <w:bCs w:val="0"/>
+          <w:i w:val="0"/>
+          <w:iCs w:val="0"/>
+          <w:sz w:val="24"/>
+          <w:szCs w:val="24"/>
+          <w:lang w:val="es-ES"/>
+        </w:rPr>
+      </w:pPr>
+      <w:r>
+        <w:rPr>
+          <w:rFonts w:hint="default"/>
+          <w:b w:val="0"/>
+          <w:bCs w:val="0"/>
+          <w:i w:val="0"/>
+          <w:iCs w:val="0"/>
+          <w:sz w:val="24"/>
+          <w:szCs w:val="24"/>
+          <w:lang w:val="es-ES"/>
+        </w:rPr>
+        <w:t>.lenght -&gt; muestra la cantidad de caracteres</w:t>
+      </w:r>
+    </w:p>
+    <w:p>
+      <w:pPr>
+        <w:rPr>
+          <w:rFonts w:hint="default"/>
+          <w:b w:val="0"/>
+          <w:bCs w:val="0"/>
+          <w:i w:val="0"/>
+          <w:iCs w:val="0"/>
+          <w:sz w:val="24"/>
+          <w:szCs w:val="24"/>
+          <w:lang w:val="es-ES"/>
+        </w:rPr>
+      </w:pPr>
+    </w:p>
+    <w:p>
+      <w:pPr>
+        <w:rPr>
+          <w:rFonts w:hint="default"/>
+          <w:b/>
+          <w:bCs/>
+          <w:i w:val="0"/>
+          <w:iCs w:val="0"/>
+          <w:sz w:val="24"/>
+          <w:szCs w:val="24"/>
+          <w:lang w:val="es-ES"/>
+        </w:rPr>
+      </w:pPr>
+      <w:r>
+        <w:rPr>
+          <w:rFonts w:hint="default"/>
+          <w:b/>
+          <w:bCs/>
+          <w:i w:val="0"/>
+          <w:iCs w:val="0"/>
+          <w:sz w:val="24"/>
+          <w:szCs w:val="24"/>
+          <w:lang w:val="es-ES"/>
+        </w:rPr>
+        <w:t xml:space="preserve">Metodos de Arrays </w:t>
+      </w:r>
+    </w:p>
+    <w:p>
+      <w:pPr>
+        <w:rPr>
+          <w:rFonts w:hint="default"/>
+          <w:b/>
+          <w:bCs/>
+          <w:i w:val="0"/>
+          <w:iCs w:val="0"/>
+          <w:sz w:val="24"/>
+          <w:szCs w:val="24"/>
+          <w:lang w:val="es-ES"/>
+        </w:rPr>
+      </w:pPr>
+    </w:p>
+    <w:p>
+      <w:pPr>
+        <w:rPr>
+          <w:rFonts w:hint="default"/>
+          <w:b w:val="0"/>
+          <w:bCs w:val="0"/>
+          <w:i w:val="0"/>
+          <w:iCs w:val="0"/>
+          <w:sz w:val="24"/>
+          <w:szCs w:val="24"/>
+          <w:lang w:val="es-ES"/>
+        </w:rPr>
+      </w:pPr>
+      <w:r>
+        <w:rPr>
+          <w:rFonts w:hint="default"/>
+          <w:b w:val="0"/>
+          <w:bCs w:val="0"/>
+          <w:i w:val="0"/>
+          <w:iCs w:val="0"/>
+          <w:sz w:val="24"/>
+          <w:szCs w:val="24"/>
+          <w:lang w:val="es-ES"/>
+        </w:rPr>
+        <w:t>Transformadores</w:t>
+      </w:r>
+    </w:p>
+    <w:p>
+      <w:pPr>
+        <w:rPr>
+          <w:rFonts w:hint="default"/>
+          <w:b w:val="0"/>
+          <w:bCs w:val="0"/>
+          <w:i w:val="0"/>
+          <w:iCs w:val="0"/>
+          <w:sz w:val="24"/>
+          <w:szCs w:val="24"/>
+          <w:lang w:val="es-ES"/>
+        </w:rPr>
+      </w:pPr>
+    </w:p>
+    <w:p>
+      <w:pPr>
+        <w:rPr>
+          <w:rFonts w:hint="default"/>
+          <w:b w:val="0"/>
+          <w:bCs w:val="0"/>
+          <w:i w:val="0"/>
+          <w:iCs w:val="0"/>
+          <w:sz w:val="24"/>
+          <w:szCs w:val="24"/>
+          <w:lang w:val="es-ES"/>
+        </w:rPr>
+      </w:pPr>
+      <w:r>
+        <w:rPr>
+          <w:rFonts w:hint="default"/>
+          <w:b w:val="0"/>
+          <w:bCs w:val="0"/>
+          <w:i w:val="0"/>
+          <w:iCs w:val="0"/>
+          <w:sz w:val="24"/>
+          <w:szCs w:val="24"/>
+          <w:lang w:val="es-ES"/>
+        </w:rPr>
+        <w:t>.pop() -&gt; elimina el ultimo elemento de un array y lo devuelve.</w:t>
+      </w:r>
+    </w:p>
+    <w:p>
+      <w:pPr>
+        <w:rPr>
+          <w:rFonts w:hint="default"/>
+          <w:b w:val="0"/>
+          <w:bCs w:val="0"/>
+          <w:i w:val="0"/>
+          <w:iCs w:val="0"/>
+          <w:sz w:val="24"/>
+          <w:szCs w:val="24"/>
+          <w:lang w:val="es-ES"/>
+        </w:rPr>
+      </w:pPr>
+    </w:p>
+    <w:p>
+      <w:pPr>
+        <w:rPr>
+          <w:rFonts w:hint="default"/>
+          <w:b w:val="0"/>
+          <w:bCs w:val="0"/>
+          <w:i w:val="0"/>
+          <w:iCs w:val="0"/>
+          <w:sz w:val="24"/>
+          <w:szCs w:val="24"/>
+          <w:lang w:val="es-ES"/>
+        </w:rPr>
+      </w:pPr>
+      <w:r>
+        <w:rPr>
+          <w:rFonts w:hint="default"/>
+          <w:b w:val="0"/>
+          <w:bCs w:val="0"/>
+          <w:i w:val="0"/>
+          <w:iCs w:val="0"/>
+          <w:sz w:val="24"/>
+          <w:szCs w:val="24"/>
+          <w:lang w:val="es-ES"/>
+        </w:rPr>
+        <w:t>.shift() -&gt; elimina el primer elemento de un array y lo devuelve</w:t>
+      </w:r>
+    </w:p>
+    <w:p>
+      <w:pPr>
+        <w:rPr>
+          <w:rFonts w:hint="default"/>
+          <w:b w:val="0"/>
+          <w:bCs w:val="0"/>
+          <w:i w:val="0"/>
+          <w:iCs w:val="0"/>
+          <w:sz w:val="24"/>
+          <w:szCs w:val="24"/>
+          <w:lang w:val="es-ES"/>
+        </w:rPr>
+      </w:pPr>
+    </w:p>
+    <w:p>
+      <w:pPr>
+        <w:rPr>
+          <w:rFonts w:hint="default"/>
+          <w:b w:val="0"/>
+          <w:bCs w:val="0"/>
+          <w:i w:val="0"/>
+          <w:iCs w:val="0"/>
+          <w:sz w:val="24"/>
+          <w:szCs w:val="24"/>
+          <w:lang w:val="es-ES"/>
+        </w:rPr>
+      </w:pPr>
+      <w:r>
+        <w:rPr>
+          <w:rFonts w:hint="default"/>
+          <w:b w:val="0"/>
+          <w:bCs w:val="0"/>
+          <w:i w:val="0"/>
+          <w:iCs w:val="0"/>
+          <w:sz w:val="24"/>
+          <w:szCs w:val="24"/>
+          <w:lang w:val="es-ES"/>
+        </w:rPr>
+        <w:t>.push() -&gt; agrega uno o mas elementos al final del array y retorna la cantidad de elementos</w:t>
+      </w:r>
+    </w:p>
+    <w:p>
+      <w:pPr>
+        <w:rPr>
+          <w:rFonts w:hint="default"/>
+          <w:b w:val="0"/>
+          <w:bCs w:val="0"/>
+          <w:i w:val="0"/>
+          <w:iCs w:val="0"/>
+          <w:sz w:val="24"/>
+          <w:szCs w:val="24"/>
+          <w:lang w:val="es-ES"/>
+        </w:rPr>
+      </w:pPr>
+    </w:p>
+    <w:p>
+      <w:pPr>
+        <w:rPr>
+          <w:rFonts w:hint="default"/>
+          <w:b w:val="0"/>
+          <w:bCs w:val="0"/>
+          <w:i w:val="0"/>
+          <w:iCs w:val="0"/>
+          <w:sz w:val="24"/>
+          <w:szCs w:val="24"/>
+          <w:lang w:val="es-ES"/>
+        </w:rPr>
+      </w:pPr>
+      <w:r>
+        <w:rPr>
+          <w:rFonts w:hint="default"/>
+          <w:b w:val="0"/>
+          <w:bCs w:val="0"/>
+          <w:i w:val="0"/>
+          <w:iCs w:val="0"/>
+          <w:sz w:val="24"/>
+          <w:szCs w:val="24"/>
+          <w:lang w:val="es-ES"/>
+        </w:rPr>
+        <w:t>.reverse() -&gt; invierte el orden de los elementos de un array</w:t>
+      </w:r>
+    </w:p>
+    <w:p>
+      <w:pPr>
+        <w:rPr>
+          <w:rFonts w:hint="default"/>
+          <w:b w:val="0"/>
+          <w:bCs w:val="0"/>
+          <w:i w:val="0"/>
+          <w:iCs w:val="0"/>
+          <w:sz w:val="24"/>
+          <w:szCs w:val="24"/>
+          <w:lang w:val="es-ES"/>
+        </w:rPr>
+      </w:pPr>
+    </w:p>
+    <w:p>
+      <w:pPr>
+        <w:rPr>
+          <w:rFonts w:hint="default"/>
+          <w:b w:val="0"/>
+          <w:bCs w:val="0"/>
+          <w:i w:val="0"/>
+          <w:iCs w:val="0"/>
+          <w:sz w:val="24"/>
+          <w:szCs w:val="24"/>
+          <w:lang w:val="es-ES"/>
+        </w:rPr>
+      </w:pPr>
+      <w:r>
+        <w:rPr>
+          <w:rFonts w:hint="default"/>
+          <w:b w:val="0"/>
+          <w:bCs w:val="0"/>
+          <w:i w:val="0"/>
+          <w:iCs w:val="0"/>
+          <w:sz w:val="24"/>
+          <w:szCs w:val="24"/>
+          <w:lang w:val="es-ES"/>
+        </w:rPr>
+        <w:t>.unshift() -&gt; agrega uno o mas elementos al inicio del array y devuelve la nueva longitud del array</w:t>
+      </w:r>
+    </w:p>
+    <w:p>
+      <w:pPr>
+        <w:rPr>
+          <w:rFonts w:hint="default"/>
+          <w:b w:val="0"/>
+          <w:bCs w:val="0"/>
+          <w:i w:val="0"/>
+          <w:iCs w:val="0"/>
+          <w:sz w:val="24"/>
+          <w:szCs w:val="24"/>
+          <w:lang w:val="es-ES"/>
+        </w:rPr>
+      </w:pPr>
+    </w:p>
+    <w:p>
+      <w:pPr>
+        <w:rPr>
+          <w:rFonts w:hint="default"/>
+          <w:b w:val="0"/>
+          <w:bCs w:val="0"/>
+          <w:i w:val="0"/>
+          <w:iCs w:val="0"/>
+          <w:sz w:val="24"/>
+          <w:szCs w:val="24"/>
+          <w:lang w:val="es-ES"/>
+        </w:rPr>
+      </w:pPr>
+      <w:r>
+        <w:rPr>
+          <w:rFonts w:hint="default"/>
+          <w:b w:val="0"/>
+          <w:bCs w:val="0"/>
+          <w:i w:val="0"/>
+          <w:iCs w:val="0"/>
+          <w:sz w:val="24"/>
+          <w:szCs w:val="24"/>
+          <w:lang w:val="es-ES"/>
+        </w:rPr>
+        <w:t>.sort() -&gt; ordena los elementos de un arreglo localmente</w:t>
+      </w:r>
+    </w:p>
+    <w:p>
+      <w:pPr>
+        <w:rPr>
+          <w:rFonts w:hint="default"/>
+          <w:b w:val="0"/>
+          <w:bCs w:val="0"/>
+          <w:i w:val="0"/>
+          <w:iCs w:val="0"/>
+          <w:sz w:val="24"/>
+          <w:szCs w:val="24"/>
+          <w:lang w:val="es-ES"/>
+        </w:rPr>
+      </w:pPr>
+    </w:p>
+    <w:p>
+      <w:pPr>
+        <w:rPr>
+          <w:rFonts w:hint="default"/>
+          <w:b w:val="0"/>
+          <w:bCs w:val="0"/>
+          <w:i w:val="0"/>
+          <w:iCs w:val="0"/>
+          <w:sz w:val="24"/>
+          <w:szCs w:val="24"/>
+          <w:lang w:val="es-ES"/>
+        </w:rPr>
+      </w:pPr>
+      <w:r>
+        <w:rPr>
+          <w:rFonts w:hint="default"/>
+          <w:b w:val="0"/>
+          <w:bCs w:val="0"/>
+          <w:i w:val="0"/>
+          <w:iCs w:val="0"/>
+          <w:sz w:val="24"/>
+          <w:szCs w:val="24"/>
+          <w:lang w:val="es-ES"/>
+        </w:rPr>
+        <w:t>.splice(indexStart, cantidad de elementos a eliminar, elementosNuevos) -&gt; cambia el contenido de un array eliminando elementos existentes y/o agregando nuevos</w:t>
+      </w:r>
+    </w:p>
+    <w:p>
+      <w:pPr>
+        <w:rPr>
+          <w:rFonts w:hint="default"/>
+          <w:b w:val="0"/>
+          <w:bCs w:val="0"/>
+          <w:i w:val="0"/>
+          <w:iCs w:val="0"/>
+          <w:sz w:val="24"/>
+          <w:szCs w:val="24"/>
+          <w:lang w:val="es-ES"/>
+        </w:rPr>
+      </w:pPr>
+    </w:p>
+    <w:p>
+      <w:pPr>
+        <w:rPr>
+          <w:rFonts w:hint="default"/>
+          <w:b w:val="0"/>
+          <w:bCs w:val="0"/>
+          <w:i w:val="0"/>
+          <w:iCs w:val="0"/>
+          <w:sz w:val="24"/>
+          <w:szCs w:val="24"/>
+          <w:lang w:val="es-ES"/>
+        </w:rPr>
+      </w:pPr>
+      <w:r>
+        <w:rPr>
+          <w:rFonts w:hint="default"/>
+          <w:b w:val="0"/>
+          <w:bCs w:val="0"/>
+          <w:i w:val="0"/>
+          <w:iCs w:val="0"/>
+          <w:sz w:val="24"/>
+          <w:szCs w:val="24"/>
+          <w:lang w:val="es-ES"/>
+        </w:rPr>
+        <w:t xml:space="preserve"> Accesores</w:t>
+      </w:r>
+    </w:p>
+    <w:p>
+      <w:pPr>
+        <w:rPr>
+          <w:rFonts w:hint="default"/>
+          <w:b w:val="0"/>
+          <w:bCs w:val="0"/>
+          <w:i w:val="0"/>
+          <w:iCs w:val="0"/>
+          <w:sz w:val="24"/>
+          <w:szCs w:val="24"/>
+          <w:lang w:val="es-ES"/>
+        </w:rPr>
+      </w:pPr>
+    </w:p>
+    <w:p>
+      <w:pPr>
+        <w:rPr>
+          <w:rFonts w:hint="default"/>
+          <w:b w:val="0"/>
+          <w:bCs w:val="0"/>
+          <w:i w:val="0"/>
+          <w:iCs w:val="0"/>
+          <w:sz w:val="24"/>
+          <w:szCs w:val="24"/>
+          <w:lang w:val="es-ES"/>
+        </w:rPr>
+      </w:pPr>
+      <w:r>
+        <w:rPr>
+          <w:rFonts w:hint="default"/>
+          <w:b w:val="0"/>
+          <w:bCs w:val="0"/>
+          <w:i w:val="0"/>
+          <w:iCs w:val="0"/>
+          <w:sz w:val="24"/>
+          <w:szCs w:val="24"/>
+          <w:lang w:val="es-ES"/>
+        </w:rPr>
+        <w:t>.join(elemento separador del array) -&gt; retorna y transforma un array en cadena de texto</w:t>
+      </w:r>
+    </w:p>
+    <w:p>
+      <w:pPr>
+        <w:rPr>
+          <w:rFonts w:hint="default"/>
+          <w:b w:val="0"/>
+          <w:bCs w:val="0"/>
+          <w:i w:val="0"/>
+          <w:iCs w:val="0"/>
+          <w:sz w:val="24"/>
+          <w:szCs w:val="24"/>
+          <w:lang w:val="es-ES"/>
+        </w:rPr>
+      </w:pPr>
+    </w:p>
+    <w:p>
+      <w:pPr>
+        <w:rPr>
+          <w:rFonts w:hint="default"/>
+          <w:b w:val="0"/>
+          <w:bCs w:val="0"/>
+          <w:i w:val="0"/>
+          <w:iCs w:val="0"/>
+          <w:sz w:val="24"/>
+          <w:szCs w:val="24"/>
+          <w:lang w:val="es-ES"/>
+        </w:rPr>
+      </w:pPr>
+      <w:r>
+        <w:rPr>
+          <w:rFonts w:hint="default"/>
+          <w:b w:val="0"/>
+          <w:bCs w:val="0"/>
+          <w:i w:val="0"/>
+          <w:iCs w:val="0"/>
+          <w:sz w:val="24"/>
+          <w:szCs w:val="24"/>
+          <w:lang w:val="es-ES"/>
+        </w:rPr>
+        <w:t>.slice(indexStart, indexEnd&lt;no incluido&gt;) -&gt; retorna un array desde sus posicionamientos determinados</w:t>
+      </w:r>
+    </w:p>
+    <w:p>
+      <w:pPr>
+        <w:rPr>
+          <w:rFonts w:hint="default"/>
+          <w:b w:val="0"/>
+          <w:bCs w:val="0"/>
+          <w:i w:val="0"/>
+          <w:iCs w:val="0"/>
+          <w:sz w:val="24"/>
+          <w:szCs w:val="24"/>
+          <w:lang w:val="es-ES"/>
+        </w:rPr>
+      </w:pPr>
+    </w:p>
+    <w:p>
+      <w:pPr>
+        <w:rPr>
+          <w:rFonts w:hint="default"/>
+          <w:b w:val="0"/>
+          <w:bCs w:val="0"/>
+          <w:i w:val="0"/>
+          <w:iCs w:val="0"/>
+          <w:sz w:val="24"/>
+          <w:szCs w:val="24"/>
+          <w:lang w:val="es-ES"/>
+        </w:rPr>
+      </w:pPr>
+      <w:r>
+        <w:rPr>
+          <w:rFonts w:hint="default"/>
+          <w:b w:val="0"/>
+          <w:bCs w:val="0"/>
+          <w:i w:val="0"/>
+          <w:iCs w:val="0"/>
+          <w:sz w:val="24"/>
+          <w:szCs w:val="24"/>
+          <w:lang w:val="es-ES"/>
+        </w:rPr>
+        <w:t>.includes() -&gt; si un elemento puede encontrarse dentro de otro array, devuelve true, sino devuelve false</w:t>
+      </w:r>
+    </w:p>
+    <w:p>
+      <w:pPr>
+        <w:rPr>
+          <w:rFonts w:hint="default"/>
+          <w:b w:val="0"/>
+          <w:bCs w:val="0"/>
+          <w:i w:val="0"/>
+          <w:iCs w:val="0"/>
+          <w:sz w:val="24"/>
+          <w:szCs w:val="24"/>
+          <w:lang w:val="es-ES"/>
+        </w:rPr>
+      </w:pPr>
+    </w:p>
+    <w:p>
+      <w:pPr>
+        <w:rPr>
+          <w:rFonts w:hint="default"/>
+          <w:b w:val="0"/>
+          <w:bCs w:val="0"/>
+          <w:i w:val="0"/>
+          <w:iCs w:val="0"/>
+          <w:sz w:val="24"/>
+          <w:szCs w:val="24"/>
+          <w:lang w:val="es-ES"/>
+        </w:rPr>
+      </w:pPr>
+      <w:r>
+        <w:rPr>
+          <w:rFonts w:hint="default"/>
+          <w:b w:val="0"/>
+          <w:bCs w:val="0"/>
+          <w:i w:val="0"/>
+          <w:iCs w:val="0"/>
+          <w:sz w:val="24"/>
+          <w:szCs w:val="24"/>
+          <w:lang w:val="es-ES"/>
+        </w:rPr>
+        <w:t>.indexOf() -&gt; devuelve el indice del primer elemento, si no existe, devuelve -1</w:t>
+      </w:r>
+    </w:p>
+    <w:p>
+      <w:pPr>
+        <w:rPr>
+          <w:rFonts w:hint="default"/>
+          <w:b w:val="0"/>
+          <w:bCs w:val="0"/>
+          <w:i w:val="0"/>
+          <w:iCs w:val="0"/>
+          <w:sz w:val="24"/>
+          <w:szCs w:val="24"/>
+          <w:lang w:val="es-ES"/>
+        </w:rPr>
+      </w:pPr>
+    </w:p>
+    <w:p>
+      <w:pPr>
+        <w:rPr>
+          <w:rFonts w:hint="default"/>
+          <w:b w:val="0"/>
+          <w:bCs w:val="0"/>
+          <w:i w:val="0"/>
+          <w:iCs w:val="0"/>
+          <w:sz w:val="24"/>
+          <w:szCs w:val="24"/>
+          <w:lang w:val="es-ES"/>
+        </w:rPr>
+      </w:pPr>
+      <w:r>
+        <w:rPr>
+          <w:rFonts w:hint="default"/>
+          <w:b w:val="0"/>
+          <w:bCs w:val="0"/>
+          <w:i w:val="0"/>
+          <w:iCs w:val="0"/>
+          <w:sz w:val="24"/>
+          <w:szCs w:val="24"/>
+          <w:lang w:val="es-ES"/>
+        </w:rPr>
+        <w:t>.lastIndexOf() -&gt; igual que el indexOf pero lo recorre desde el final hacia el prinicipio</w:t>
+      </w:r>
+    </w:p>
+    <w:p>
+      <w:pPr>
+        <w:rPr>
+          <w:rFonts w:hint="default"/>
+          <w:b/>
+          <w:bCs/>
+          <w:sz w:val="24"/>
+          <w:szCs w:val="24"/>
+          <w:lang w:val="es-ES"/>
+        </w:rPr>
+      </w:pPr>
+    </w:p>
+    <w:p>
+      <w:pPr>
+        <w:rPr>
+          <w:rFonts w:hint="default"/>
+          <w:b w:val="0"/>
+          <w:bCs w:val="0"/>
+          <w:i w:val="0"/>
+          <w:iCs w:val="0"/>
+          <w:sz w:val="24"/>
+          <w:szCs w:val="24"/>
+          <w:lang w:val="es-ES"/>
+        </w:rPr>
+      </w:pPr>
+      <w:r>
+        <w:rPr>
+          <w:rFonts w:hint="default"/>
+          <w:b w:val="0"/>
+          <w:bCs w:val="0"/>
+          <w:i w:val="0"/>
+          <w:iCs w:val="0"/>
+          <w:sz w:val="24"/>
+          <w:szCs w:val="24"/>
+          <w:lang w:val="es-ES"/>
+        </w:rPr>
+        <w:t>.toString() -&gt; convierte variables a strings</w:t>
+      </w:r>
+    </w:p>
+    <w:p>
+      <w:pPr>
+        <w:rPr>
+          <w:rFonts w:hint="default"/>
+          <w:sz w:val="24"/>
+          <w:szCs w:val="24"/>
+          <w:lang w:val="es-ES"/>
+        </w:rPr>
+      </w:pPr>
+    </w:p>
+    <w:p>
+      <w:pPr>
+        <w:rPr>
+          <w:rFonts w:hint="default"/>
+          <w:sz w:val="24"/>
+          <w:szCs w:val="24"/>
+          <w:lang w:val="es-ES"/>
+        </w:rPr>
+      </w:pPr>
+      <w:r>
+        <w:rPr>
+          <w:rFonts w:hint="default"/>
+          <w:sz w:val="24"/>
+          <w:szCs w:val="24"/>
+          <w:lang w:val="es-ES"/>
+        </w:rPr>
+        <w:t>De repeticion</w:t>
+      </w:r>
+    </w:p>
+    <w:p>
+      <w:pPr>
+        <w:rPr>
+          <w:rFonts w:hint="default"/>
+          <w:sz w:val="24"/>
+          <w:szCs w:val="24"/>
+          <w:lang w:val="es-ES"/>
+        </w:rPr>
+      </w:pPr>
+    </w:p>
+    <w:p>
+      <w:pPr>
+        <w:rPr>
+          <w:rFonts w:hint="default"/>
+          <w:sz w:val="24"/>
+          <w:szCs w:val="24"/>
+          <w:lang w:val="es-ES"/>
+        </w:rPr>
+      </w:pPr>
+      <w:r>
+        <w:rPr>
+          <w:rFonts w:hint="default"/>
+          <w:sz w:val="24"/>
+          <w:szCs w:val="24"/>
+          <w:lang w:val="es-ES"/>
+        </w:rPr>
+        <w:t>.filter(function) -&gt; crea un nuevo array con todos los elementos que cumplan la condicion</w:t>
+      </w:r>
+    </w:p>
+    <w:p>
+      <w:pPr>
+        <w:rPr>
+          <w:rFonts w:hint="default"/>
+          <w:sz w:val="24"/>
+          <w:szCs w:val="24"/>
+          <w:lang w:val="es-ES"/>
+        </w:rPr>
+      </w:pPr>
+    </w:p>
+    <w:p>
+      <w:pPr>
+        <w:rPr>
+          <w:rFonts w:hint="default"/>
+          <w:sz w:val="24"/>
+          <w:szCs w:val="24"/>
+          <w:lang w:val="es-ES"/>
+        </w:rPr>
+      </w:pPr>
+      <w:r>
+        <w:rPr>
+          <w:rFonts w:hint="default"/>
+          <w:sz w:val="24"/>
+          <w:szCs w:val="24"/>
+          <w:lang w:val="es-ES"/>
+        </w:rPr>
+        <w:t xml:space="preserve">.forEach(function) -&gt; ejecuta la funcion indicada una vez por cada elemento del arreglo </w:t>
+      </w:r>
+    </w:p>
+    <w:p>
+      <w:pPr>
+        <w:rPr>
+          <w:rFonts w:hint="default"/>
+          <w:sz w:val="24"/>
+          <w:szCs w:val="24"/>
+          <w:lang w:val="es-ES"/>
+        </w:rPr>
+      </w:pPr>
+    </w:p>
+    <w:p>
+      <w:pPr>
+        <w:rPr>
+          <w:rFonts w:hint="default"/>
+          <w:b/>
+          <w:bCs/>
+          <w:sz w:val="24"/>
+          <w:szCs w:val="24"/>
+          <w:lang w:val="es-ES"/>
+        </w:rPr>
+      </w:pPr>
+      <w:r>
+        <w:rPr>
+          <w:rFonts w:hint="default"/>
+          <w:b/>
+          <w:bCs/>
+          <w:sz w:val="24"/>
+          <w:szCs w:val="24"/>
+          <w:lang w:val="es-ES"/>
+        </w:rPr>
+        <w:t>Objeto Math - Basico</w:t>
+      </w:r>
+    </w:p>
+    <w:p>
+      <w:pPr>
+        <w:rPr>
+          <w:rFonts w:hint="default"/>
+          <w:b/>
+          <w:bCs/>
+          <w:sz w:val="24"/>
+          <w:szCs w:val="24"/>
+          <w:lang w:val="es-ES"/>
+        </w:rPr>
+      </w:pPr>
+    </w:p>
+    <w:p>
+      <w:pPr>
+        <w:rPr>
+          <w:rFonts w:hint="default"/>
+          <w:b w:val="0"/>
+          <w:bCs w:val="0"/>
+          <w:sz w:val="24"/>
+          <w:szCs w:val="24"/>
+          <w:lang w:val="es-ES"/>
+        </w:rPr>
+      </w:pPr>
+      <w:r>
+        <w:rPr>
+          <w:rFonts w:hint="default"/>
+          <w:b w:val="0"/>
+          <w:bCs w:val="0"/>
+          <w:sz w:val="24"/>
+          <w:szCs w:val="24"/>
+          <w:lang w:val="es-ES"/>
+        </w:rPr>
+        <w:t>Math.sqrt() -&gt; calcula la raiz cuadrada</w:t>
+      </w:r>
+    </w:p>
+    <w:p>
+      <w:pPr>
+        <w:rPr>
+          <w:rFonts w:hint="default"/>
+          <w:b w:val="0"/>
+          <w:bCs w:val="0"/>
+          <w:sz w:val="24"/>
+          <w:szCs w:val="24"/>
+          <w:lang w:val="es-ES"/>
+        </w:rPr>
+      </w:pPr>
+    </w:p>
+    <w:p>
+      <w:pPr>
+        <w:rPr>
+          <w:rFonts w:hint="default"/>
+          <w:b w:val="0"/>
+          <w:bCs w:val="0"/>
+          <w:sz w:val="24"/>
+          <w:szCs w:val="24"/>
+          <w:lang w:val="es-ES"/>
+        </w:rPr>
+      </w:pPr>
+      <w:r>
+        <w:rPr>
+          <w:rFonts w:hint="default"/>
+          <w:b w:val="0"/>
+          <w:bCs w:val="0"/>
+          <w:sz w:val="24"/>
+          <w:szCs w:val="24"/>
+          <w:lang w:val="es-ES"/>
+        </w:rPr>
+        <w:t>Math.cbrt() -&gt; calcula la raiz cubica</w:t>
+      </w:r>
+    </w:p>
+    <w:p>
+      <w:pPr>
+        <w:rPr>
+          <w:rFonts w:hint="default"/>
+          <w:b w:val="0"/>
+          <w:bCs w:val="0"/>
+          <w:sz w:val="24"/>
+          <w:szCs w:val="24"/>
+          <w:lang w:val="es-ES"/>
+        </w:rPr>
+      </w:pPr>
+    </w:p>
+    <w:p>
+      <w:pPr>
+        <w:rPr>
+          <w:rFonts w:hint="default"/>
+          <w:b w:val="0"/>
+          <w:bCs w:val="0"/>
+          <w:sz w:val="24"/>
+          <w:szCs w:val="24"/>
+          <w:lang w:val="es-ES"/>
+        </w:rPr>
+      </w:pPr>
+      <w:r>
+        <w:rPr>
+          <w:rFonts w:hint="default"/>
+          <w:b w:val="0"/>
+          <w:bCs w:val="0"/>
+          <w:sz w:val="24"/>
+          <w:szCs w:val="24"/>
+          <w:lang w:val="es-ES"/>
+        </w:rPr>
+        <w:t>Math</w:t>
+      </w:r>
+      <w:r>
+        <w:rPr>
+          <w:rFonts w:hint="default"/>
+          <w:b w:val="0"/>
+          <w:bCs w:val="0"/>
+          <w:sz w:val="24"/>
+          <w:szCs w:val="24"/>
+          <w:lang w:val="es-ES"/>
+        </w:rPr>
+        <w:t xml:space="preserve">.max(n1, n2, n3) -&gt; devuelve el mayor de 0 o mas numeros </w:t>
+      </w:r>
+    </w:p>
+    <w:p>
+      <w:pPr>
+        <w:rPr>
+          <w:rFonts w:hint="default"/>
+          <w:b w:val="0"/>
+          <w:bCs w:val="0"/>
+          <w:sz w:val="24"/>
+          <w:szCs w:val="24"/>
+          <w:lang w:val="es-ES"/>
+        </w:rPr>
+      </w:pPr>
+    </w:p>
+    <w:p>
+      <w:pPr>
+        <w:rPr>
+          <w:rFonts w:hint="default"/>
+          <w:b w:val="0"/>
+          <w:bCs w:val="0"/>
+          <w:sz w:val="24"/>
+          <w:szCs w:val="24"/>
+          <w:lang w:val="es-ES"/>
+        </w:rPr>
+      </w:pPr>
+      <w:r>
+        <w:rPr>
+          <w:rFonts w:hint="default"/>
+          <w:b w:val="0"/>
+          <w:bCs w:val="0"/>
+          <w:sz w:val="24"/>
+          <w:szCs w:val="24"/>
+          <w:lang w:val="es-ES"/>
+        </w:rPr>
+        <w:t>Math</w:t>
+      </w:r>
+      <w:r>
+        <w:rPr>
+          <w:rFonts w:hint="default"/>
+          <w:b w:val="0"/>
+          <w:bCs w:val="0"/>
+          <w:sz w:val="24"/>
+          <w:szCs w:val="24"/>
+          <w:lang w:val="es-ES"/>
+        </w:rPr>
+        <w:t xml:space="preserve">.min(n1, n2...) -&gt; </w:t>
+      </w:r>
+      <w:r>
+        <w:rPr>
+          <w:rFonts w:hint="default"/>
+          <w:b w:val="0"/>
+          <w:bCs w:val="0"/>
+          <w:sz w:val="24"/>
+          <w:szCs w:val="24"/>
+          <w:lang w:val="es-ES"/>
+        </w:rPr>
+        <w:t xml:space="preserve"> devuelve el menor de 0 o mas numeros </w:t>
+      </w:r>
+    </w:p>
+    <w:p>
+      <w:pPr>
+        <w:rPr>
+          <w:rFonts w:hint="default"/>
+          <w:b w:val="0"/>
+          <w:bCs w:val="0"/>
+          <w:sz w:val="24"/>
+          <w:szCs w:val="24"/>
+          <w:lang w:val="es-ES"/>
+        </w:rPr>
+      </w:pPr>
       <w:bookmarkStart w:id="0" w:name="_GoBack"/>
       <w:bookmarkEnd w:id="0"/>
-      <w:r>
-        <w:rPr>
-          <w:rFonts w:hint="default"/>
-          <w:b w:val="0"/>
-          <w:bCs w:val="0"/>
-          <w:i w:val="0"/>
-          <w:iCs w:val="0"/>
-          <w:sz w:val="24"/>
-          <w:szCs w:val="24"/>
-          <w:lang w:val="es-AR"/>
-        </w:rPr>
-        <w:t>dos para no acceder de manera sencilla</w:t>
-      </w:r>
-    </w:p>
-    <w:p>
-      <w:pPr>
-        <w:rPr>
-          <w:rFonts w:hint="default"/>
-          <w:b w:val="0"/>
-          <w:bCs w:val="0"/>
-          <w:i w:val="0"/>
-          <w:iCs w:val="0"/>
-          <w:sz w:val="24"/>
-          <w:szCs w:val="24"/>
-          <w:lang w:val="es-AR"/>
-        </w:rPr>
-      </w:pPr>
-    </w:p>
-    <w:p>
-      <w:pPr>
-        <w:rPr>
-          <w:rFonts w:hint="default"/>
-          <w:b w:val="0"/>
-          <w:bCs w:val="0"/>
-          <w:i w:val="0"/>
-          <w:iCs w:val="0"/>
-          <w:sz w:val="24"/>
-          <w:szCs w:val="24"/>
-          <w:lang w:val="es-AR"/>
-        </w:rPr>
-      </w:pPr>
-      <w:r>
-        <w:rPr>
-          <w:rFonts w:hint="default"/>
-          <w:b w:val="0"/>
-          <w:bCs w:val="0"/>
-          <w:i w:val="0"/>
-          <w:iCs w:val="0"/>
-          <w:sz w:val="24"/>
-          <w:szCs w:val="24"/>
-          <w:lang w:val="es-AR"/>
-        </w:rPr>
-        <w:t>-Polimorfismo</w:t>
-      </w:r>
-    </w:p>
-    <w:p>
-      <w:pPr>
-        <w:rPr>
-          <w:rFonts w:hint="default"/>
-          <w:b w:val="0"/>
-          <w:bCs w:val="0"/>
-          <w:i w:val="0"/>
-          <w:iCs w:val="0"/>
-          <w:sz w:val="24"/>
-          <w:szCs w:val="24"/>
-          <w:lang w:val="es-AR"/>
-        </w:rPr>
-      </w:pPr>
-      <w:r>
-        <w:rPr>
-          <w:rFonts w:hint="default"/>
-          <w:b w:val="0"/>
-          <w:bCs w:val="0"/>
-          <w:i w:val="0"/>
-          <w:iCs w:val="0"/>
-          <w:sz w:val="24"/>
-          <w:szCs w:val="24"/>
-          <w:lang w:val="es-AR"/>
-        </w:rPr>
-        <w:t>Consiste en ver como un objeto se comporta de manera distinta ante el mismo metodo, segun sus propiedades</w:t>
-      </w:r>
-    </w:p>
-    <w:p>
-      <w:pPr>
-        <w:rPr>
-          <w:rFonts w:hint="default"/>
-          <w:b w:val="0"/>
-          <w:bCs w:val="0"/>
-          <w:i w:val="0"/>
-          <w:iCs w:val="0"/>
-          <w:sz w:val="24"/>
-          <w:szCs w:val="24"/>
-          <w:lang w:val="es-AR"/>
-        </w:rPr>
-      </w:pPr>
-    </w:p>
-    <w:p>
-      <w:pPr>
-        <w:rPr>
-          <w:rFonts w:hint="default"/>
-          <w:b/>
-          <w:bCs/>
-          <w:i w:val="0"/>
-          <w:iCs w:val="0"/>
-          <w:sz w:val="24"/>
-          <w:szCs w:val="24"/>
-          <w:lang w:val="es-AR"/>
-        </w:rPr>
-      </w:pPr>
-      <w:r>
-        <w:rPr>
-          <w:rFonts w:hint="default"/>
-          <w:b/>
-          <w:bCs/>
-          <w:i w:val="0"/>
-          <w:iCs w:val="0"/>
-          <w:sz w:val="24"/>
-          <w:szCs w:val="24"/>
-          <w:lang w:val="es-AR"/>
-        </w:rPr>
-        <w:t>Otros conceptos de POO</w:t>
-      </w:r>
-    </w:p>
-    <w:p>
-      <w:pPr>
-        <w:rPr>
-          <w:rFonts w:hint="default"/>
-          <w:b w:val="0"/>
-          <w:bCs w:val="0"/>
-          <w:i w:val="0"/>
-          <w:iCs w:val="0"/>
-          <w:sz w:val="24"/>
-          <w:szCs w:val="24"/>
-          <w:lang w:val="es-AR"/>
-        </w:rPr>
-      </w:pPr>
-    </w:p>
-    <w:p>
-      <w:pPr>
-        <w:rPr>
-          <w:rFonts w:hint="default"/>
-          <w:b w:val="0"/>
-          <w:bCs w:val="0"/>
-          <w:i w:val="0"/>
-          <w:iCs w:val="0"/>
-          <w:sz w:val="24"/>
-          <w:szCs w:val="24"/>
-          <w:lang w:val="es-AR"/>
-        </w:rPr>
-      </w:pPr>
-      <w:r>
-        <w:rPr>
-          <w:rFonts w:hint="default"/>
-          <w:b w:val="0"/>
-          <w:bCs w:val="0"/>
-          <w:i w:val="0"/>
-          <w:iCs w:val="0"/>
-          <w:sz w:val="24"/>
-          <w:szCs w:val="24"/>
-          <w:lang w:val="es-AR"/>
-        </w:rPr>
-        <w:t>- Herencia</w:t>
-      </w:r>
-    </w:p>
-    <w:p>
-      <w:pPr>
-        <w:rPr>
-          <w:rFonts w:hint="default"/>
-          <w:b w:val="0"/>
-          <w:bCs w:val="0"/>
-          <w:i w:val="0"/>
-          <w:iCs w:val="0"/>
-          <w:sz w:val="24"/>
-          <w:szCs w:val="24"/>
-          <w:lang w:val="es-AR"/>
-        </w:rPr>
-      </w:pPr>
-      <w:r>
-        <w:rPr>
-          <w:rFonts w:hint="default"/>
-          <w:b w:val="0"/>
-          <w:bCs w:val="0"/>
-          <w:i w:val="0"/>
-          <w:iCs w:val="0"/>
-          <w:sz w:val="24"/>
-          <w:szCs w:val="24"/>
-          <w:lang w:val="es-AR"/>
-        </w:rPr>
-        <w:t>Para heredar se requiere de una nueva clase donde se le aplicaran los atributos(a eleccion) y metodos de otras clases</w:t>
-      </w:r>
-    </w:p>
-    <w:p>
-      <w:pPr>
-        <w:rPr>
-          <w:rFonts w:hint="default"/>
-          <w:b w:val="0"/>
-          <w:bCs w:val="0"/>
-          <w:i w:val="0"/>
-          <w:iCs w:val="0"/>
-          <w:sz w:val="24"/>
-          <w:szCs w:val="24"/>
-          <w:lang w:val="es-AR"/>
-        </w:rPr>
-      </w:pPr>
-      <w:r>
-        <w:rPr>
-          <w:rFonts w:hint="default"/>
-          <w:b w:val="0"/>
-          <w:bCs w:val="0"/>
-          <w:i w:val="0"/>
-          <w:iCs w:val="0"/>
-          <w:sz w:val="24"/>
-          <w:szCs w:val="24"/>
-          <w:lang w:val="es-AR"/>
-        </w:rPr>
-        <w:t>Sintaxis ejemplo anterior:</w:t>
-      </w:r>
-    </w:p>
-    <w:p>
-      <w:pPr>
-        <w:rPr>
-          <w:rFonts w:hint="default"/>
-          <w:b w:val="0"/>
-          <w:bCs w:val="0"/>
-          <w:i w:val="0"/>
-          <w:iCs w:val="0"/>
-          <w:sz w:val="24"/>
-          <w:szCs w:val="24"/>
-          <w:lang w:val="es-AR"/>
-        </w:rPr>
-      </w:pPr>
-      <w:r>
-        <w:rPr>
-          <w:rFonts w:hint="default"/>
-          <w:b w:val="0"/>
-          <w:bCs w:val="0"/>
-          <w:i w:val="0"/>
-          <w:iCs w:val="0"/>
-          <w:sz w:val="24"/>
-          <w:szCs w:val="24"/>
-          <w:lang w:val="es-AR"/>
-        </w:rPr>
-        <w:t>class Perro extends Animal {</w:t>
-      </w:r>
-    </w:p>
-    <w:p>
-      <w:pPr>
-        <w:rPr>
-          <w:rFonts w:hint="default"/>
-          <w:b w:val="0"/>
-          <w:bCs w:val="0"/>
-          <w:i w:val="0"/>
-          <w:iCs w:val="0"/>
-          <w:sz w:val="24"/>
-          <w:szCs w:val="24"/>
-          <w:lang w:val="es-AR"/>
-        </w:rPr>
-      </w:pPr>
-      <w:r>
-        <w:rPr>
-          <w:rFonts w:hint="default"/>
-          <w:b w:val="0"/>
-          <w:bCs w:val="0"/>
-          <w:i w:val="0"/>
-          <w:iCs w:val="0"/>
-          <w:sz w:val="24"/>
-          <w:szCs w:val="24"/>
-          <w:lang w:val="es-AR"/>
-        </w:rPr>
-        <w:tab/>
-      </w:r>
-      <w:r>
-        <w:rPr>
-          <w:rFonts w:hint="default"/>
-          <w:b w:val="0"/>
-          <w:bCs w:val="0"/>
-          <w:i w:val="0"/>
-          <w:iCs w:val="0"/>
-          <w:sz w:val="24"/>
-          <w:szCs w:val="24"/>
-          <w:lang w:val="es-AR"/>
-        </w:rPr>
-        <w:t>constructor(especie, edad, color, raza) {</w:t>
-      </w:r>
-    </w:p>
-    <w:p>
-      <w:pPr>
-        <w:rPr>
-          <w:rFonts w:hint="default"/>
-          <w:b w:val="0"/>
-          <w:bCs w:val="0"/>
-          <w:i w:val="0"/>
-          <w:iCs w:val="0"/>
-          <w:sz w:val="24"/>
-          <w:szCs w:val="24"/>
-          <w:lang w:val="es-AR"/>
-        </w:rPr>
-      </w:pPr>
-      <w:r>
-        <w:rPr>
-          <w:rFonts w:hint="default"/>
-          <w:b w:val="0"/>
-          <w:bCs w:val="0"/>
-          <w:i w:val="0"/>
-          <w:iCs w:val="0"/>
-          <w:sz w:val="24"/>
-          <w:szCs w:val="24"/>
-          <w:lang w:val="es-AR"/>
-        </w:rPr>
-        <w:tab/>
-      </w:r>
-      <w:r>
-        <w:rPr>
-          <w:rFonts w:hint="default"/>
-          <w:b w:val="0"/>
-          <w:bCs w:val="0"/>
-          <w:i w:val="0"/>
-          <w:iCs w:val="0"/>
-          <w:sz w:val="24"/>
-          <w:szCs w:val="24"/>
-          <w:lang w:val="es-AR"/>
-        </w:rPr>
-        <w:tab/>
-      </w:r>
-      <w:r>
-        <w:rPr>
-          <w:rFonts w:hint="default"/>
-          <w:b w:val="0"/>
-          <w:bCs w:val="0"/>
-          <w:i w:val="0"/>
-          <w:iCs w:val="0"/>
-          <w:sz w:val="24"/>
-          <w:szCs w:val="24"/>
-          <w:lang w:val="es-AR"/>
-        </w:rPr>
-        <w:t>super(especie, edad, color);</w:t>
-      </w:r>
-    </w:p>
-    <w:p>
-      <w:pPr>
-        <w:rPr>
-          <w:rFonts w:hint="default"/>
-          <w:b w:val="0"/>
-          <w:bCs w:val="0"/>
-          <w:i w:val="0"/>
-          <w:iCs w:val="0"/>
-          <w:sz w:val="24"/>
-          <w:szCs w:val="24"/>
-          <w:lang w:val="es-AR"/>
-        </w:rPr>
-      </w:pPr>
-      <w:r>
-        <w:rPr>
-          <w:rFonts w:hint="default"/>
-          <w:b w:val="0"/>
-          <w:bCs w:val="0"/>
-          <w:i w:val="0"/>
-          <w:iCs w:val="0"/>
-          <w:sz w:val="24"/>
-          <w:szCs w:val="24"/>
-          <w:lang w:val="es-AR"/>
-        </w:rPr>
-        <w:tab/>
-      </w:r>
-      <w:r>
-        <w:rPr>
-          <w:rFonts w:hint="default"/>
-          <w:b w:val="0"/>
-          <w:bCs w:val="0"/>
-          <w:i w:val="0"/>
-          <w:iCs w:val="0"/>
-          <w:sz w:val="24"/>
-          <w:szCs w:val="24"/>
-          <w:lang w:val="es-AR"/>
-        </w:rPr>
-        <w:tab/>
-      </w:r>
-      <w:r>
-        <w:rPr>
-          <w:rFonts w:hint="default"/>
-          <w:b w:val="0"/>
-          <w:bCs w:val="0"/>
-          <w:i w:val="0"/>
-          <w:iCs w:val="0"/>
-          <w:sz w:val="24"/>
-          <w:szCs w:val="24"/>
-          <w:lang w:val="es-AR"/>
-        </w:rPr>
-        <w:t>this.raza = raza;</w:t>
-      </w:r>
-    </w:p>
-    <w:p>
-      <w:pPr>
-        <w:rPr>
-          <w:rFonts w:hint="default"/>
-          <w:b w:val="0"/>
-          <w:bCs w:val="0"/>
-          <w:i w:val="0"/>
-          <w:iCs w:val="0"/>
-          <w:sz w:val="24"/>
-          <w:szCs w:val="24"/>
-          <w:lang w:val="es-AR"/>
-        </w:rPr>
-      </w:pPr>
-      <w:r>
-        <w:rPr>
-          <w:rFonts w:hint="default"/>
-          <w:b w:val="0"/>
-          <w:bCs w:val="0"/>
-          <w:i w:val="0"/>
-          <w:iCs w:val="0"/>
-          <w:sz w:val="24"/>
-          <w:szCs w:val="24"/>
-          <w:lang w:val="es-AR"/>
-        </w:rPr>
-        <w:tab/>
-      </w:r>
-      <w:r>
-        <w:rPr>
-          <w:rFonts w:hint="default"/>
-          <w:b w:val="0"/>
-          <w:bCs w:val="0"/>
-          <w:i w:val="0"/>
-          <w:iCs w:val="0"/>
-          <w:sz w:val="24"/>
-          <w:szCs w:val="24"/>
-          <w:lang w:val="es-AR"/>
-        </w:rPr>
-        <w:t>}</w:t>
-      </w:r>
-    </w:p>
-    <w:p>
-      <w:pPr>
-        <w:rPr>
-          <w:rFonts w:hint="default"/>
-          <w:b w:val="0"/>
-          <w:bCs w:val="0"/>
-          <w:i w:val="0"/>
-          <w:iCs w:val="0"/>
-          <w:sz w:val="24"/>
-          <w:szCs w:val="24"/>
-          <w:lang w:val="es-AR"/>
-        </w:rPr>
-      </w:pPr>
-    </w:p>
-    <w:p>
-      <w:pPr>
-        <w:rPr>
-          <w:rFonts w:hint="default"/>
-          <w:b w:val="0"/>
-          <w:bCs w:val="0"/>
-          <w:i w:val="0"/>
-          <w:iCs w:val="0"/>
-          <w:sz w:val="24"/>
-          <w:szCs w:val="24"/>
-          <w:lang w:val="es-AR"/>
-        </w:rPr>
-      </w:pPr>
-      <w:r>
-        <w:rPr>
-          <w:rFonts w:hint="default"/>
-          <w:b w:val="0"/>
-          <w:bCs w:val="0"/>
-          <w:i w:val="0"/>
-          <w:iCs w:val="0"/>
-          <w:sz w:val="24"/>
-          <w:szCs w:val="24"/>
-          <w:lang w:val="es-AR"/>
-        </w:rPr>
-        <w:tab/>
-      </w:r>
-      <w:r>
-        <w:rPr>
-          <w:rFonts w:hint="default"/>
-          <w:b w:val="0"/>
-          <w:bCs w:val="0"/>
-          <w:i w:val="0"/>
-          <w:iCs w:val="0"/>
-          <w:sz w:val="24"/>
-          <w:szCs w:val="24"/>
-          <w:lang w:val="es-AR"/>
-        </w:rPr>
-        <w:t>ladrar(){</w:t>
-      </w:r>
-    </w:p>
-    <w:p>
-      <w:pPr>
-        <w:rPr>
-          <w:rFonts w:hint="default"/>
-          <w:b w:val="0"/>
-          <w:bCs w:val="0"/>
-          <w:i w:val="0"/>
-          <w:iCs w:val="0"/>
-          <w:sz w:val="24"/>
-          <w:szCs w:val="24"/>
-          <w:lang w:val="es-AR"/>
-        </w:rPr>
-      </w:pPr>
-      <w:r>
-        <w:rPr>
-          <w:rFonts w:hint="default"/>
-          <w:b w:val="0"/>
-          <w:bCs w:val="0"/>
-          <w:i w:val="0"/>
-          <w:iCs w:val="0"/>
-          <w:sz w:val="24"/>
-          <w:szCs w:val="24"/>
-          <w:lang w:val="es-AR"/>
-        </w:rPr>
-        <w:tab/>
-      </w:r>
-      <w:r>
-        <w:rPr>
-          <w:rFonts w:hint="default"/>
-          <w:b w:val="0"/>
-          <w:bCs w:val="0"/>
-          <w:i w:val="0"/>
-          <w:iCs w:val="0"/>
-          <w:sz w:val="24"/>
-          <w:szCs w:val="24"/>
-          <w:lang w:val="es-AR"/>
-        </w:rPr>
-        <w:tab/>
-      </w:r>
-      <w:r>
-        <w:rPr>
-          <w:rFonts w:hint="default"/>
-          <w:b w:val="0"/>
-          <w:bCs w:val="0"/>
-          <w:i w:val="0"/>
-          <w:iCs w:val="0"/>
-          <w:sz w:val="24"/>
-          <w:szCs w:val="24"/>
-          <w:lang w:val="es-AR"/>
-        </w:rPr>
-        <w:t>alert(“¡WAW!”);</w:t>
-      </w:r>
-    </w:p>
-    <w:p>
-      <w:pPr>
-        <w:rPr>
-          <w:rFonts w:hint="default"/>
-          <w:b w:val="0"/>
-          <w:bCs w:val="0"/>
-          <w:i w:val="0"/>
-          <w:iCs w:val="0"/>
-          <w:sz w:val="24"/>
-          <w:szCs w:val="24"/>
-          <w:lang w:val="es-AR"/>
-        </w:rPr>
-      </w:pPr>
-      <w:r>
-        <w:rPr>
-          <w:rFonts w:hint="default"/>
-          <w:b w:val="0"/>
-          <w:bCs w:val="0"/>
-          <w:i w:val="0"/>
-          <w:iCs w:val="0"/>
-          <w:sz w:val="24"/>
-          <w:szCs w:val="24"/>
-          <w:lang w:val="es-AR"/>
-        </w:rPr>
-        <w:tab/>
-      </w:r>
-      <w:r>
-        <w:rPr>
-          <w:rFonts w:hint="default"/>
-          <w:b w:val="0"/>
-          <w:bCs w:val="0"/>
-          <w:i w:val="0"/>
-          <w:iCs w:val="0"/>
-          <w:sz w:val="24"/>
-          <w:szCs w:val="24"/>
-          <w:lang w:val="es-AR"/>
-        </w:rPr>
-        <w:t>}</w:t>
-      </w:r>
-    </w:p>
-    <w:p>
-      <w:pPr>
-        <w:rPr>
-          <w:rFonts w:hint="default"/>
-          <w:b w:val="0"/>
-          <w:bCs w:val="0"/>
-          <w:i w:val="0"/>
-          <w:iCs w:val="0"/>
-          <w:sz w:val="24"/>
-          <w:szCs w:val="24"/>
-          <w:lang w:val="es-AR"/>
-        </w:rPr>
-      </w:pPr>
-      <w:r>
-        <w:rPr>
-          <w:rFonts w:hint="default"/>
-          <w:b w:val="0"/>
-          <w:bCs w:val="0"/>
-          <w:i w:val="0"/>
-          <w:iCs w:val="0"/>
-          <w:sz w:val="24"/>
-          <w:szCs w:val="24"/>
-          <w:lang w:val="es-AR"/>
-        </w:rPr>
-        <w:t>}</w:t>
-      </w:r>
-    </w:p>
-    <w:p>
-      <w:pPr>
-        <w:rPr>
-          <w:rFonts w:hint="default"/>
-          <w:b w:val="0"/>
-          <w:bCs w:val="0"/>
-          <w:i w:val="0"/>
-          <w:iCs w:val="0"/>
-          <w:sz w:val="24"/>
-          <w:szCs w:val="24"/>
-          <w:lang w:val="es-AR"/>
-        </w:rPr>
-      </w:pPr>
-    </w:p>
-    <w:p>
-      <w:pPr>
-        <w:rPr>
-          <w:rFonts w:hint="default"/>
-          <w:b w:val="0"/>
-          <w:bCs w:val="0"/>
-          <w:i w:val="0"/>
-          <w:iCs w:val="0"/>
-          <w:sz w:val="24"/>
-          <w:szCs w:val="24"/>
-          <w:lang w:val="es-AR"/>
-        </w:rPr>
-      </w:pPr>
-      <w:r>
-        <w:rPr>
-          <w:rFonts w:hint="default"/>
-          <w:b w:val="0"/>
-          <w:bCs w:val="0"/>
-          <w:i w:val="0"/>
-          <w:iCs w:val="0"/>
-          <w:sz w:val="24"/>
-          <w:szCs w:val="24"/>
-          <w:lang w:val="es-AR"/>
-        </w:rPr>
-        <w:t>- Metodos estaticos</w:t>
-      </w:r>
-    </w:p>
-    <w:p>
-      <w:pPr>
-        <w:rPr>
-          <w:rFonts w:hint="default"/>
-          <w:b w:val="0"/>
-          <w:bCs w:val="0"/>
-          <w:i w:val="0"/>
-          <w:iCs w:val="0"/>
-          <w:sz w:val="24"/>
-          <w:szCs w:val="24"/>
-          <w:lang w:val="es-AR"/>
-        </w:rPr>
-      </w:pPr>
-      <w:r>
-        <w:rPr>
-          <w:rFonts w:hint="default"/>
-          <w:b w:val="0"/>
-          <w:bCs w:val="0"/>
-          <w:i w:val="0"/>
-          <w:iCs w:val="0"/>
-          <w:sz w:val="24"/>
-          <w:szCs w:val="24"/>
-          <w:lang w:val="es-AR"/>
-        </w:rPr>
-        <w:t>Sirve para llamar a un metodo de una clase sin necesidad de crear un objeto en si mismo</w:t>
-      </w:r>
-    </w:p>
-    <w:p>
-      <w:pPr>
-        <w:rPr>
-          <w:rFonts w:hint="default"/>
-          <w:b w:val="0"/>
-          <w:bCs w:val="0"/>
-          <w:i w:val="0"/>
-          <w:iCs w:val="0"/>
-          <w:sz w:val="24"/>
-          <w:szCs w:val="24"/>
-          <w:lang w:val="es-AR"/>
-        </w:rPr>
-      </w:pPr>
-      <w:r>
-        <w:rPr>
-          <w:rFonts w:hint="default"/>
-          <w:b w:val="0"/>
-          <w:bCs w:val="0"/>
-          <w:i w:val="0"/>
-          <w:iCs w:val="0"/>
-          <w:sz w:val="24"/>
-          <w:szCs w:val="24"/>
-          <w:lang w:val="es-AR"/>
-        </w:rPr>
-        <w:t>Sintaxis:</w:t>
-      </w:r>
-    </w:p>
-    <w:p>
-      <w:pPr>
-        <w:rPr>
-          <w:rFonts w:hint="default"/>
-          <w:b w:val="0"/>
-          <w:bCs w:val="0"/>
-          <w:i w:val="0"/>
-          <w:iCs w:val="0"/>
-          <w:sz w:val="24"/>
-          <w:szCs w:val="24"/>
-          <w:lang w:val="es-AR"/>
-        </w:rPr>
-      </w:pPr>
-      <w:r>
-        <w:rPr>
-          <w:rFonts w:hint="default"/>
-          <w:b w:val="0"/>
-          <w:bCs w:val="0"/>
-          <w:i w:val="0"/>
-          <w:iCs w:val="0"/>
-          <w:sz w:val="24"/>
-          <w:szCs w:val="24"/>
-          <w:lang w:val="es-AR"/>
-        </w:rPr>
-        <w:t>Static nombre_metodo() {</w:t>
-      </w:r>
-    </w:p>
-    <w:p>
-      <w:pPr>
-        <w:rPr>
-          <w:rFonts w:hint="default"/>
-          <w:b w:val="0"/>
-          <w:bCs w:val="0"/>
-          <w:i w:val="0"/>
-          <w:iCs w:val="0"/>
-          <w:sz w:val="24"/>
-          <w:szCs w:val="24"/>
-          <w:lang w:val="es-AR"/>
-        </w:rPr>
-      </w:pPr>
-      <w:r>
-        <w:rPr>
-          <w:rFonts w:hint="default"/>
-          <w:b w:val="0"/>
-          <w:bCs w:val="0"/>
-          <w:i w:val="0"/>
-          <w:iCs w:val="0"/>
-          <w:sz w:val="24"/>
-          <w:szCs w:val="24"/>
-          <w:lang w:val="es-AR"/>
-        </w:rPr>
-        <w:tab/>
-        <w:t>Accion del metodo</w:t>
-      </w:r>
-    </w:p>
-    <w:p>
-      <w:pPr>
-        <w:rPr>
-          <w:rFonts w:hint="default"/>
-          <w:b w:val="0"/>
-          <w:bCs w:val="0"/>
-          <w:i w:val="0"/>
-          <w:iCs w:val="0"/>
-          <w:sz w:val="24"/>
-          <w:szCs w:val="24"/>
-          <w:lang w:val="es-AR"/>
-        </w:rPr>
-      </w:pPr>
-      <w:r>
-        <w:rPr>
-          <w:rFonts w:hint="default"/>
-          <w:b w:val="0"/>
-          <w:bCs w:val="0"/>
-          <w:i w:val="0"/>
-          <w:iCs w:val="0"/>
-          <w:sz w:val="24"/>
-          <w:szCs w:val="24"/>
-          <w:lang w:val="es-AR"/>
-        </w:rPr>
-        <w:t>}</w:t>
-      </w:r>
-    </w:p>
-    <w:p>
-      <w:pPr>
-        <w:rPr>
-          <w:rFonts w:hint="default"/>
-          <w:b w:val="0"/>
-          <w:bCs w:val="0"/>
-          <w:i w:val="0"/>
-          <w:iCs w:val="0"/>
-          <w:sz w:val="24"/>
-          <w:szCs w:val="24"/>
-          <w:lang w:val="es-AR"/>
-        </w:rPr>
-      </w:pPr>
-    </w:p>
-    <w:p>
-      <w:pPr>
-        <w:rPr>
-          <w:rFonts w:hint="default"/>
-          <w:b w:val="0"/>
-          <w:bCs w:val="0"/>
-          <w:i w:val="0"/>
-          <w:iCs w:val="0"/>
-          <w:sz w:val="24"/>
-          <w:szCs w:val="24"/>
-          <w:lang w:val="es-AR"/>
-        </w:rPr>
-      </w:pPr>
-      <w:r>
-        <w:rPr>
-          <w:rFonts w:hint="default"/>
-          <w:b w:val="0"/>
-          <w:bCs w:val="0"/>
-          <w:i w:val="0"/>
-          <w:iCs w:val="0"/>
-          <w:sz w:val="24"/>
-          <w:szCs w:val="24"/>
-          <w:lang w:val="es-AR"/>
-        </w:rPr>
-        <w:t>- Metodos accesores ( Getters, Setters)</w:t>
-      </w:r>
-    </w:p>
-    <w:p>
-      <w:pPr>
-        <w:rPr>
-          <w:rFonts w:hint="default"/>
-          <w:b w:val="0"/>
-          <w:bCs w:val="0"/>
-          <w:i w:val="0"/>
-          <w:iCs w:val="0"/>
-          <w:sz w:val="24"/>
-          <w:szCs w:val="24"/>
-          <w:lang w:val="es-AR"/>
-        </w:rPr>
-      </w:pPr>
-    </w:p>
-    <w:p>
-      <w:pPr>
-        <w:rPr>
-          <w:rFonts w:hint="default"/>
-          <w:b w:val="0"/>
-          <w:bCs w:val="0"/>
-          <w:i w:val="0"/>
-          <w:iCs w:val="0"/>
-          <w:sz w:val="24"/>
-          <w:szCs w:val="24"/>
-          <w:lang w:val="es-AR"/>
-        </w:rPr>
-      </w:pPr>
-      <w:r>
-        <w:rPr>
-          <w:rFonts w:hint="default"/>
-          <w:b w:val="0"/>
-          <w:bCs w:val="0"/>
-          <w:i w:val="0"/>
-          <w:iCs w:val="0"/>
-          <w:sz w:val="24"/>
-          <w:szCs w:val="24"/>
-          <w:lang w:val="es-AR"/>
-        </w:rPr>
-        <w:t>Setters</w:t>
-      </w:r>
-    </w:p>
-    <w:p>
-      <w:pPr>
-        <w:rPr>
-          <w:rFonts w:hint="default"/>
-          <w:b w:val="0"/>
-          <w:bCs w:val="0"/>
-          <w:i w:val="0"/>
-          <w:iCs w:val="0"/>
-          <w:sz w:val="24"/>
-          <w:szCs w:val="24"/>
-          <w:lang w:val="es-AR"/>
-        </w:rPr>
-      </w:pPr>
-      <w:r>
-        <w:rPr>
-          <w:rFonts w:hint="default"/>
-          <w:b w:val="0"/>
-          <w:bCs w:val="0"/>
-          <w:i w:val="0"/>
-          <w:iCs w:val="0"/>
-          <w:sz w:val="24"/>
-          <w:szCs w:val="24"/>
-          <w:lang w:val="es-AR"/>
-        </w:rPr>
-        <w:t>Sirve para modificar el valor de un atributo gracias a un metodo</w:t>
-      </w:r>
-    </w:p>
-    <w:p>
-      <w:pPr>
-        <w:rPr>
-          <w:rFonts w:hint="default"/>
-          <w:b w:val="0"/>
-          <w:bCs w:val="0"/>
-          <w:i w:val="0"/>
-          <w:iCs w:val="0"/>
-          <w:sz w:val="24"/>
-          <w:szCs w:val="24"/>
-          <w:lang w:val="es-AR"/>
-        </w:rPr>
-      </w:pPr>
-      <w:r>
-        <w:rPr>
-          <w:rFonts w:hint="default"/>
-          <w:b w:val="0"/>
-          <w:bCs w:val="0"/>
-          <w:i w:val="0"/>
-          <w:iCs w:val="0"/>
-          <w:sz w:val="24"/>
-          <w:szCs w:val="24"/>
-          <w:lang w:val="es-AR"/>
-        </w:rPr>
-        <w:t>Sintaxis:</w:t>
-      </w:r>
-    </w:p>
-    <w:p>
-      <w:pPr>
-        <w:rPr>
-          <w:rFonts w:hint="default"/>
-          <w:b w:val="0"/>
-          <w:bCs w:val="0"/>
-          <w:i w:val="0"/>
-          <w:iCs w:val="0"/>
-          <w:sz w:val="24"/>
-          <w:szCs w:val="24"/>
-          <w:lang w:val="es-AR"/>
-        </w:rPr>
-      </w:pPr>
-      <w:r>
-        <w:rPr>
-          <w:rFonts w:hint="default"/>
-          <w:b w:val="0"/>
-          <w:bCs w:val="0"/>
-          <w:i w:val="0"/>
-          <w:iCs w:val="0"/>
-          <w:sz w:val="24"/>
-          <w:szCs w:val="24"/>
-          <w:lang w:val="es-AR"/>
-        </w:rPr>
-        <w:t>set set_nombre_metodo(parametro) {</w:t>
-      </w:r>
-    </w:p>
-    <w:p>
-      <w:pPr>
-        <w:rPr>
-          <w:rFonts w:hint="default"/>
-          <w:b w:val="0"/>
-          <w:bCs w:val="0"/>
-          <w:i w:val="0"/>
-          <w:iCs w:val="0"/>
-          <w:sz w:val="24"/>
-          <w:szCs w:val="24"/>
-          <w:lang w:val="es-AR"/>
-        </w:rPr>
-      </w:pPr>
-      <w:r>
-        <w:rPr>
-          <w:rFonts w:hint="default"/>
-          <w:b w:val="0"/>
-          <w:bCs w:val="0"/>
-          <w:i w:val="0"/>
-          <w:iCs w:val="0"/>
-          <w:sz w:val="24"/>
-          <w:szCs w:val="24"/>
-          <w:lang w:val="es-AR"/>
-        </w:rPr>
-        <w:tab/>
-        <w:t>this.nombre_atributo = parametro;</w:t>
-      </w:r>
-    </w:p>
-    <w:p>
-      <w:pPr>
-        <w:rPr>
-          <w:rFonts w:hint="default"/>
-          <w:b w:val="0"/>
-          <w:bCs w:val="0"/>
-          <w:i w:val="0"/>
-          <w:iCs w:val="0"/>
-          <w:sz w:val="24"/>
-          <w:szCs w:val="24"/>
-          <w:lang w:val="es-AR"/>
-        </w:rPr>
-      </w:pPr>
-      <w:r>
-        <w:rPr>
-          <w:rFonts w:hint="default"/>
-          <w:b w:val="0"/>
-          <w:bCs w:val="0"/>
-          <w:i w:val="0"/>
-          <w:iCs w:val="0"/>
-          <w:sz w:val="24"/>
-          <w:szCs w:val="24"/>
-          <w:lang w:val="es-AR"/>
-        </w:rPr>
-        <w:t>}</w:t>
-      </w:r>
-    </w:p>
-    <w:p>
-      <w:pPr>
-        <w:rPr>
-          <w:rFonts w:hint="default"/>
-          <w:b w:val="0"/>
-          <w:bCs w:val="0"/>
-          <w:i w:val="0"/>
-          <w:iCs w:val="0"/>
-          <w:sz w:val="24"/>
-          <w:szCs w:val="24"/>
-          <w:lang w:val="es-AR"/>
-        </w:rPr>
-      </w:pPr>
-    </w:p>
-    <w:p>
-      <w:pPr>
-        <w:rPr>
-          <w:rFonts w:hint="default"/>
-          <w:b w:val="0"/>
-          <w:bCs w:val="0"/>
-          <w:i w:val="0"/>
-          <w:iCs w:val="0"/>
-          <w:sz w:val="24"/>
-          <w:szCs w:val="24"/>
-          <w:lang w:val="es-AR"/>
-        </w:rPr>
-      </w:pPr>
-      <w:r>
-        <w:rPr>
-          <w:rFonts w:hint="default"/>
-          <w:b w:val="0"/>
-          <w:bCs w:val="0"/>
-          <w:i w:val="0"/>
-          <w:iCs w:val="0"/>
-          <w:sz w:val="24"/>
-          <w:szCs w:val="24"/>
-          <w:lang w:val="es-AR"/>
-        </w:rPr>
-        <w:t>Nombre_objeto.nombre_metodo = valor;</w:t>
-      </w:r>
-    </w:p>
-    <w:p>
-      <w:pPr>
-        <w:rPr>
-          <w:rFonts w:hint="default"/>
-          <w:b w:val="0"/>
-          <w:bCs w:val="0"/>
-          <w:i w:val="0"/>
-          <w:iCs w:val="0"/>
-          <w:sz w:val="24"/>
-          <w:szCs w:val="24"/>
-          <w:lang w:val="es-AR"/>
-        </w:rPr>
-      </w:pPr>
-    </w:p>
-    <w:p>
-      <w:pPr>
-        <w:rPr>
-          <w:rFonts w:hint="default"/>
-          <w:b w:val="0"/>
-          <w:bCs w:val="0"/>
-          <w:i w:val="0"/>
-          <w:iCs w:val="0"/>
-          <w:sz w:val="24"/>
-          <w:szCs w:val="24"/>
-          <w:lang w:val="es-AR"/>
-        </w:rPr>
-      </w:pPr>
-    </w:p>
-    <w:p>
-      <w:pPr>
-        <w:rPr>
-          <w:rFonts w:hint="default"/>
-          <w:b w:val="0"/>
-          <w:bCs w:val="0"/>
-          <w:i w:val="0"/>
-          <w:iCs w:val="0"/>
-          <w:sz w:val="24"/>
-          <w:szCs w:val="24"/>
-          <w:lang w:val="es-AR"/>
-        </w:rPr>
-      </w:pPr>
-    </w:p>
-    <w:p>
-      <w:pPr>
-        <w:rPr>
-          <w:rFonts w:hint="default"/>
-          <w:b w:val="0"/>
-          <w:bCs w:val="0"/>
-          <w:i w:val="0"/>
-          <w:iCs w:val="0"/>
-          <w:sz w:val="24"/>
-          <w:szCs w:val="24"/>
-          <w:lang w:val="es-AR"/>
-        </w:rPr>
-      </w:pPr>
-    </w:p>
-    <w:p>
-      <w:pPr>
-        <w:rPr>
-          <w:rFonts w:hint="default"/>
-          <w:b w:val="0"/>
-          <w:bCs w:val="0"/>
-          <w:i w:val="0"/>
-          <w:iCs w:val="0"/>
-          <w:sz w:val="24"/>
-          <w:szCs w:val="24"/>
-          <w:lang w:val="es-AR"/>
-        </w:rPr>
-      </w:pPr>
-    </w:p>
-    <w:p>
-      <w:pPr>
-        <w:rPr>
-          <w:rFonts w:hint="default"/>
-          <w:b w:val="0"/>
-          <w:bCs w:val="0"/>
-          <w:i w:val="0"/>
-          <w:iCs w:val="0"/>
-          <w:sz w:val="24"/>
-          <w:szCs w:val="24"/>
-          <w:lang w:val="es-AR"/>
-        </w:rPr>
-      </w:pPr>
-      <w:r>
-        <w:rPr>
-          <w:rFonts w:hint="default"/>
-          <w:b w:val="0"/>
-          <w:bCs w:val="0"/>
-          <w:i w:val="0"/>
-          <w:iCs w:val="0"/>
-          <w:sz w:val="24"/>
-          <w:szCs w:val="24"/>
-          <w:lang w:val="es-AR"/>
-        </w:rPr>
-        <w:t>Getters</w:t>
-      </w:r>
-    </w:p>
-    <w:p>
-      <w:pPr>
-        <w:rPr>
-          <w:rFonts w:hint="default"/>
-          <w:b w:val="0"/>
-          <w:bCs w:val="0"/>
-          <w:i w:val="0"/>
-          <w:iCs w:val="0"/>
-          <w:sz w:val="24"/>
-          <w:szCs w:val="24"/>
-          <w:lang w:val="es-AR"/>
-        </w:rPr>
-      </w:pPr>
-      <w:r>
-        <w:rPr>
-          <w:rFonts w:hint="default"/>
-          <w:b w:val="0"/>
-          <w:bCs w:val="0"/>
-          <w:i w:val="0"/>
-          <w:iCs w:val="0"/>
-          <w:sz w:val="24"/>
-          <w:szCs w:val="24"/>
-          <w:lang w:val="es-AR"/>
-        </w:rPr>
-        <w:t>Sirve para obtener informacion</w:t>
-      </w:r>
-    </w:p>
-    <w:p>
-      <w:pPr>
-        <w:rPr>
-          <w:rFonts w:hint="default"/>
-          <w:b w:val="0"/>
-          <w:bCs w:val="0"/>
-          <w:i w:val="0"/>
-          <w:iCs w:val="0"/>
-          <w:sz w:val="24"/>
-          <w:szCs w:val="24"/>
-          <w:lang w:val="es-AR"/>
-        </w:rPr>
-      </w:pPr>
-      <w:r>
-        <w:rPr>
-          <w:rFonts w:hint="default"/>
-          <w:b w:val="0"/>
-          <w:bCs w:val="0"/>
-          <w:i w:val="0"/>
-          <w:iCs w:val="0"/>
-          <w:sz w:val="24"/>
-          <w:szCs w:val="24"/>
-          <w:lang w:val="es-AR"/>
-        </w:rPr>
-        <w:t>Sintaxis:</w:t>
-      </w:r>
-    </w:p>
-    <w:p>
-      <w:pPr>
-        <w:rPr>
-          <w:rFonts w:hint="default"/>
-          <w:b w:val="0"/>
-          <w:bCs w:val="0"/>
-          <w:i w:val="0"/>
-          <w:iCs w:val="0"/>
-          <w:sz w:val="24"/>
-          <w:szCs w:val="24"/>
-          <w:lang w:val="es-AR"/>
-        </w:rPr>
-      </w:pPr>
-      <w:r>
-        <w:rPr>
-          <w:rFonts w:hint="default"/>
-          <w:b w:val="0"/>
-          <w:bCs w:val="0"/>
-          <w:i w:val="0"/>
-          <w:iCs w:val="0"/>
-          <w:sz w:val="24"/>
-          <w:szCs w:val="24"/>
-          <w:lang w:val="es-AR"/>
-        </w:rPr>
-        <w:t>get get_nombre_metodo() {</w:t>
-      </w:r>
-    </w:p>
-    <w:p>
-      <w:pPr>
-        <w:rPr>
-          <w:rFonts w:hint="default"/>
-          <w:b w:val="0"/>
-          <w:bCs w:val="0"/>
-          <w:i w:val="0"/>
-          <w:iCs w:val="0"/>
-          <w:sz w:val="24"/>
-          <w:szCs w:val="24"/>
-          <w:lang w:val="es-AR"/>
-        </w:rPr>
-      </w:pPr>
-      <w:r>
-        <w:rPr>
-          <w:rFonts w:hint="default"/>
-          <w:b w:val="0"/>
-          <w:bCs w:val="0"/>
-          <w:i w:val="0"/>
-          <w:iCs w:val="0"/>
-          <w:sz w:val="24"/>
-          <w:szCs w:val="24"/>
-          <w:lang w:val="es-AR"/>
-        </w:rPr>
-        <w:tab/>
-        <w:t>Return this.nombre_atributo;</w:t>
-      </w:r>
-    </w:p>
-    <w:p>
-      <w:pPr>
-        <w:rPr>
-          <w:rFonts w:hint="default"/>
-          <w:b w:val="0"/>
-          <w:bCs w:val="0"/>
-          <w:i w:val="0"/>
-          <w:iCs w:val="0"/>
-          <w:sz w:val="24"/>
-          <w:szCs w:val="24"/>
-          <w:lang w:val="es-AR"/>
-        </w:rPr>
-      </w:pPr>
-      <w:r>
-        <w:rPr>
-          <w:rFonts w:hint="default"/>
-          <w:b w:val="0"/>
-          <w:bCs w:val="0"/>
-          <w:i w:val="0"/>
-          <w:iCs w:val="0"/>
-          <w:sz w:val="24"/>
-          <w:szCs w:val="24"/>
-          <w:lang w:val="es-AR"/>
-        </w:rPr>
-        <w:t>}</w:t>
-      </w:r>
-    </w:p>
-    <w:p>
-      <w:pPr>
-        <w:rPr>
-          <w:rFonts w:hint="default"/>
-          <w:b w:val="0"/>
-          <w:bCs w:val="0"/>
-          <w:i w:val="0"/>
-          <w:iCs w:val="0"/>
-          <w:sz w:val="24"/>
-          <w:szCs w:val="24"/>
-          <w:lang w:val="es-AR"/>
-        </w:rPr>
-      </w:pPr>
-    </w:p>
-    <w:p>
-      <w:pPr>
-        <w:rPr>
-          <w:rFonts w:hint="default"/>
-          <w:b w:val="0"/>
-          <w:bCs w:val="0"/>
-          <w:i w:val="0"/>
-          <w:iCs w:val="0"/>
-          <w:sz w:val="24"/>
-          <w:szCs w:val="24"/>
-          <w:lang w:val="es-AR"/>
-        </w:rPr>
-      </w:pPr>
-      <w:r>
-        <w:rPr>
-          <w:rFonts w:hint="default"/>
-          <w:b w:val="0"/>
-          <w:bCs w:val="0"/>
-          <w:i w:val="0"/>
-          <w:iCs w:val="0"/>
-          <w:sz w:val="24"/>
-          <w:szCs w:val="24"/>
-          <w:lang w:val="es-AR"/>
-        </w:rPr>
-        <w:t>Nombre_objeto.get_nombre_metodo;</w:t>
-      </w:r>
-    </w:p>
-    <w:p>
-      <w:pPr>
-        <w:rPr>
-          <w:rFonts w:hint="default"/>
-          <w:b/>
-          <w:bCs/>
-          <w:i w:val="0"/>
-          <w:iCs w:val="0"/>
-          <w:sz w:val="24"/>
-          <w:szCs w:val="24"/>
-          <w:lang w:val="es-ES"/>
-        </w:rPr>
-      </w:pPr>
-    </w:p>
-    <w:p>
-      <w:pPr>
-        <w:rPr>
-          <w:rFonts w:hint="default"/>
-          <w:b w:val="0"/>
-          <w:bCs w:val="0"/>
-          <w:i w:val="0"/>
-          <w:iCs w:val="0"/>
-          <w:sz w:val="24"/>
-          <w:szCs w:val="24"/>
-          <w:lang w:val="es-ES"/>
-        </w:rPr>
-      </w:pPr>
-    </w:p>
-    <w:p>
-      <w:pPr>
-        <w:rPr>
-          <w:rFonts w:hint="default"/>
-          <w:b w:val="0"/>
-          <w:bCs w:val="0"/>
-          <w:i w:val="0"/>
-          <w:iCs w:val="0"/>
-          <w:sz w:val="24"/>
-          <w:szCs w:val="24"/>
-          <w:lang w:val="es-ES"/>
-        </w:rPr>
-      </w:pPr>
-    </w:p>
-    <w:p>
-      <w:pPr>
-        <w:rPr>
-          <w:rFonts w:hint="default"/>
-          <w:b w:val="0"/>
-          <w:bCs w:val="0"/>
-          <w:i w:val="0"/>
-          <w:iCs w:val="0"/>
-          <w:sz w:val="24"/>
-          <w:szCs w:val="24"/>
-          <w:lang w:val="es-ES"/>
-        </w:rPr>
-      </w:pPr>
-    </w:p>
-    <w:p>
-      <w:pPr>
-        <w:rPr>
-          <w:rFonts w:hint="default"/>
-          <w:b/>
-          <w:bCs/>
-          <w:sz w:val="24"/>
-          <w:szCs w:val="24"/>
-          <w:lang w:val="es-ES"/>
-        </w:rPr>
-      </w:pPr>
-    </w:p>
-    <w:p>
-      <w:pPr>
-        <w:rPr>
-          <w:rFonts w:hint="default"/>
+    </w:p>
+    <w:p>
+      <w:pPr>
+        <w:rPr>
+          <w:rFonts w:hint="default"/>
+          <w:b w:val="0"/>
+          <w:bCs w:val="0"/>
+          <w:sz w:val="24"/>
+          <w:szCs w:val="24"/>
+          <w:lang w:val="es-ES"/>
+        </w:rPr>
+      </w:pPr>
+      <w:r>
+        <w:rPr>
+          <w:rFonts w:hint="default"/>
+          <w:b w:val="0"/>
+          <w:bCs w:val="0"/>
+          <w:sz w:val="24"/>
+          <w:szCs w:val="24"/>
+          <w:lang w:val="es-ES"/>
+        </w:rPr>
+        <w:t>Math.random() -&gt; devuelve un numero pseudo-aleatorio entre 0 y 1</w:t>
+      </w:r>
+    </w:p>
+    <w:p>
+      <w:pPr>
+        <w:rPr>
+          <w:rFonts w:hint="default"/>
+          <w:b w:val="0"/>
+          <w:bCs w:val="0"/>
+          <w:sz w:val="24"/>
+          <w:szCs w:val="24"/>
+          <w:lang w:val="es-ES"/>
+        </w:rPr>
+      </w:pPr>
+    </w:p>
+    <w:p>
+      <w:pPr>
+        <w:rPr>
+          <w:rFonts w:hint="default"/>
+          <w:b w:val="0"/>
+          <w:bCs w:val="0"/>
+          <w:sz w:val="24"/>
+          <w:szCs w:val="24"/>
+          <w:lang w:val="es-ES"/>
+        </w:rPr>
+      </w:pPr>
+      <w:r>
+        <w:rPr>
+          <w:rFonts w:hint="default"/>
+          <w:b w:val="0"/>
+          <w:bCs w:val="0"/>
+          <w:sz w:val="24"/>
+          <w:szCs w:val="24"/>
+          <w:lang w:val="es-ES"/>
+        </w:rPr>
+        <w:t>Math.round() -&gt; redondea un numero con ,</w:t>
+      </w:r>
+    </w:p>
+    <w:p>
+      <w:pPr>
+        <w:rPr>
+          <w:rFonts w:hint="default"/>
+          <w:b w:val="0"/>
+          <w:bCs w:val="0"/>
+          <w:sz w:val="24"/>
+          <w:szCs w:val="24"/>
+          <w:lang w:val="es-ES"/>
+        </w:rPr>
+      </w:pPr>
+    </w:p>
+    <w:p>
+      <w:pPr>
+        <w:rPr>
+          <w:rFonts w:hint="default"/>
+          <w:b w:val="0"/>
+          <w:bCs w:val="0"/>
+          <w:sz w:val="24"/>
+          <w:szCs w:val="24"/>
+          <w:lang w:val="es-ES"/>
+        </w:rPr>
+      </w:pPr>
+      <w:r>
+        <w:rPr>
+          <w:rFonts w:hint="default"/>
+          <w:b w:val="0"/>
+          <w:bCs w:val="0"/>
+          <w:sz w:val="24"/>
+          <w:szCs w:val="24"/>
+          <w:lang w:val="es-ES"/>
+        </w:rPr>
+        <w:t>Math.floor() -&gt; redondea para abajo</w:t>
+      </w:r>
+    </w:p>
+    <w:p>
+      <w:pPr>
+        <w:rPr>
+          <w:rFonts w:hint="default"/>
+          <w:b w:val="0"/>
+          <w:bCs w:val="0"/>
+          <w:sz w:val="24"/>
+          <w:szCs w:val="24"/>
+          <w:lang w:val="es-ES"/>
+        </w:rPr>
+      </w:pPr>
+    </w:p>
+    <w:p>
+      <w:pPr>
+        <w:rPr>
+          <w:rFonts w:hint="default"/>
+          <w:b w:val="0"/>
+          <w:bCs w:val="0"/>
+          <w:sz w:val="24"/>
+          <w:szCs w:val="24"/>
+          <w:lang w:val="es-ES"/>
+        </w:rPr>
+      </w:pPr>
+      <w:r>
+        <w:rPr>
+          <w:rFonts w:hint="default"/>
+          <w:b w:val="0"/>
+          <w:bCs w:val="0"/>
+          <w:sz w:val="24"/>
+          <w:szCs w:val="24"/>
+          <w:lang w:val="es-ES"/>
+        </w:rPr>
+        <w:t>Math.trunc() -&gt; elimina los decimales</w:t>
+      </w:r>
+    </w:p>
+    <w:p>
+      <w:pPr>
+        <w:rPr>
+          <w:rFonts w:hint="default"/>
+          <w:b w:val="0"/>
+          <w:bCs w:val="0"/>
+          <w:sz w:val="24"/>
+          <w:szCs w:val="24"/>
+          <w:lang w:val="es-ES"/>
+        </w:rPr>
+      </w:pPr>
+      <w:r>
+        <w:rPr>
+          <w:rFonts w:hint="default"/>
+          <w:b w:val="0"/>
+          <w:bCs w:val="0"/>
+          <w:color w:val="0000FF"/>
+          <w:sz w:val="24"/>
+          <w:szCs w:val="24"/>
+          <w:lang w:val="es-ES"/>
+        </w:rPr>
+        <w:br w:type="textWrapping"/>
+      </w:r>
+      <w:r>
+        <w:rPr>
+          <w:rFonts w:hint="default"/>
+          <w:b w:val="0"/>
+          <w:bCs w:val="0"/>
+          <w:color w:val="0000FF"/>
+          <w:sz w:val="24"/>
+          <w:szCs w:val="24"/>
+          <w:lang w:val="es-ES"/>
+        </w:rPr>
+        <w:t>//propiedades</w:t>
+      </w:r>
+    </w:p>
+    <w:p>
+      <w:pPr>
+        <w:rPr>
+          <w:rFonts w:hint="default"/>
+          <w:b w:val="0"/>
+          <w:bCs w:val="0"/>
+          <w:sz w:val="24"/>
+          <w:szCs w:val="24"/>
+          <w:lang w:val="es-ES"/>
+        </w:rPr>
+      </w:pPr>
+    </w:p>
+    <w:p>
+      <w:pPr>
+        <w:rPr>
+          <w:rFonts w:hint="default"/>
+          <w:b w:val="0"/>
+          <w:bCs w:val="0"/>
+          <w:sz w:val="24"/>
+          <w:szCs w:val="24"/>
+          <w:lang w:val="es-ES"/>
+        </w:rPr>
+      </w:pPr>
+      <w:r>
+        <w:rPr>
+          <w:rFonts w:hint="default"/>
+          <w:b w:val="0"/>
+          <w:bCs w:val="0"/>
+          <w:sz w:val="24"/>
+          <w:szCs w:val="24"/>
+          <w:lang w:val="es-ES"/>
+        </w:rPr>
+        <w:t>Math.PI = valor del numero pi, 3.141592</w:t>
+      </w:r>
+    </w:p>
+    <w:p>
+      <w:pPr>
+        <w:rPr>
+          <w:rFonts w:hint="default"/>
+          <w:b w:val="0"/>
+          <w:bCs w:val="0"/>
+          <w:sz w:val="24"/>
+          <w:szCs w:val="24"/>
+          <w:lang w:val="es-ES"/>
+        </w:rPr>
+      </w:pPr>
+    </w:p>
+    <w:p>
+      <w:pPr>
+        <w:rPr>
+          <w:rFonts w:hint="default"/>
+          <w:b w:val="0"/>
+          <w:bCs w:val="0"/>
+          <w:sz w:val="24"/>
+          <w:szCs w:val="24"/>
+          <w:lang w:val="es-ES"/>
+        </w:rPr>
+      </w:pPr>
+    </w:p>
+    <w:p>
+      <w:pPr>
+        <w:rPr>
+          <w:rFonts w:hint="default"/>
+          <w:b w:val="0"/>
+          <w:bCs w:val="0"/>
+          <w:sz w:val="24"/>
+          <w:szCs w:val="24"/>
+          <w:lang w:val="es-ES"/>
+        </w:rPr>
+      </w:pPr>
+    </w:p>
+    <w:p>
+      <w:pPr>
+        <w:rPr>
+          <w:rFonts w:hint="default"/>
+          <w:b w:val="0"/>
+          <w:bCs w:val="0"/>
+          <w:sz w:val="24"/>
+          <w:szCs w:val="24"/>
+          <w:lang w:val="es-ES"/>
+        </w:rPr>
+      </w:pPr>
+    </w:p>
+    <w:p>
+      <w:pPr>
+        <w:rPr>
+          <w:rFonts w:hint="default"/>
+          <w:b w:val="0"/>
+          <w:bCs w:val="0"/>
+          <w:sz w:val="24"/>
+          <w:szCs w:val="24"/>
+          <w:lang w:val="es-ES"/>
+        </w:rPr>
+      </w:pPr>
+    </w:p>
+    <w:p>
+      <w:pPr>
+        <w:rPr>
+          <w:rFonts w:hint="default"/>
+          <w:b w:val="0"/>
+          <w:bCs w:val="0"/>
           <w:sz w:val="24"/>
           <w:szCs w:val="24"/>
           <w:lang w:val="es-ES"/>

</xml_diff>

<commit_message>
finalizacion del doc JS soy dalto
</commit_message>
<xml_diff>
--- a/Modulo_dos/JS/JSv2.docx
+++ b/Modulo_dos/JS/JSv2.docx
@@ -10201,361 +10201,3028 @@
           <w:szCs w:val="24"/>
           <w:lang w:val="es-ES"/>
         </w:rPr>
-        <w:t>Math</w:t>
-      </w:r>
-      <w:r>
-        <w:rPr>
-          <w:rFonts w:hint="default"/>
-          <w:b w:val="0"/>
-          <w:bCs w:val="0"/>
-          <w:sz w:val="24"/>
-          <w:szCs w:val="24"/>
-          <w:lang w:val="es-ES"/>
-        </w:rPr>
-        <w:t xml:space="preserve">.max(n1, n2, n3) -&gt; devuelve el mayor de 0 o mas numeros </w:t>
-      </w:r>
-    </w:p>
-    <w:p>
-      <w:pPr>
-        <w:rPr>
-          <w:rFonts w:hint="default"/>
-          <w:b w:val="0"/>
-          <w:bCs w:val="0"/>
-          <w:sz w:val="24"/>
-          <w:szCs w:val="24"/>
-          <w:lang w:val="es-ES"/>
-        </w:rPr>
-      </w:pPr>
-    </w:p>
-    <w:p>
-      <w:pPr>
-        <w:rPr>
-          <w:rFonts w:hint="default"/>
-          <w:b w:val="0"/>
-          <w:bCs w:val="0"/>
-          <w:sz w:val="24"/>
-          <w:szCs w:val="24"/>
-          <w:lang w:val="es-ES"/>
-        </w:rPr>
-      </w:pPr>
-      <w:r>
-        <w:rPr>
-          <w:rFonts w:hint="default"/>
-          <w:b w:val="0"/>
-          <w:bCs w:val="0"/>
-          <w:sz w:val="24"/>
-          <w:szCs w:val="24"/>
-          <w:lang w:val="es-ES"/>
-        </w:rPr>
-        <w:t>Math</w:t>
-      </w:r>
-      <w:r>
-        <w:rPr>
-          <w:rFonts w:hint="default"/>
-          <w:b w:val="0"/>
-          <w:bCs w:val="0"/>
-          <w:sz w:val="24"/>
-          <w:szCs w:val="24"/>
-          <w:lang w:val="es-ES"/>
-        </w:rPr>
-        <w:t xml:space="preserve">.min(n1, n2...) -&gt; </w:t>
-      </w:r>
-      <w:r>
-        <w:rPr>
-          <w:rFonts w:hint="default"/>
-          <w:b w:val="0"/>
-          <w:bCs w:val="0"/>
-          <w:sz w:val="24"/>
-          <w:szCs w:val="24"/>
-          <w:lang w:val="es-ES"/>
-        </w:rPr>
-        <w:t xml:space="preserve"> devuelve el menor de 0 o mas numeros </w:t>
-      </w:r>
-    </w:p>
-    <w:p>
-      <w:pPr>
-        <w:rPr>
-          <w:rFonts w:hint="default"/>
-          <w:b w:val="0"/>
-          <w:bCs w:val="0"/>
-          <w:sz w:val="24"/>
-          <w:szCs w:val="24"/>
-          <w:lang w:val="es-ES"/>
+        <w:t xml:space="preserve">Math.max(n1, n2, n3) -&gt; devuelve el mayor de 0 o mas numeros </w:t>
+      </w:r>
+    </w:p>
+    <w:p>
+      <w:pPr>
+        <w:rPr>
+          <w:rFonts w:hint="default"/>
+          <w:b w:val="0"/>
+          <w:bCs w:val="0"/>
+          <w:sz w:val="24"/>
+          <w:szCs w:val="24"/>
+          <w:lang w:val="es-ES"/>
+        </w:rPr>
+      </w:pPr>
+    </w:p>
+    <w:p>
+      <w:pPr>
+        <w:rPr>
+          <w:rFonts w:hint="default"/>
+          <w:b w:val="0"/>
+          <w:bCs w:val="0"/>
+          <w:sz w:val="24"/>
+          <w:szCs w:val="24"/>
+          <w:lang w:val="es-ES"/>
+        </w:rPr>
+      </w:pPr>
+      <w:r>
+        <w:rPr>
+          <w:rFonts w:hint="default"/>
+          <w:b w:val="0"/>
+          <w:bCs w:val="0"/>
+          <w:sz w:val="24"/>
+          <w:szCs w:val="24"/>
+          <w:lang w:val="es-ES"/>
+        </w:rPr>
+        <w:t xml:space="preserve">Math.min(n1, n2...) -&gt;  devuelve el menor de 0 o mas numeros </w:t>
+      </w:r>
+    </w:p>
+    <w:p>
+      <w:pPr>
+        <w:rPr>
+          <w:rFonts w:hint="default"/>
+          <w:b w:val="0"/>
+          <w:bCs w:val="0"/>
+          <w:sz w:val="24"/>
+          <w:szCs w:val="24"/>
+          <w:lang w:val="es-ES"/>
+        </w:rPr>
+      </w:pPr>
+    </w:p>
+    <w:p>
+      <w:pPr>
+        <w:rPr>
+          <w:rFonts w:hint="default"/>
+          <w:b w:val="0"/>
+          <w:bCs w:val="0"/>
+          <w:sz w:val="24"/>
+          <w:szCs w:val="24"/>
+          <w:lang w:val="es-ES"/>
+        </w:rPr>
+      </w:pPr>
+      <w:r>
+        <w:rPr>
+          <w:rFonts w:hint="default"/>
+          <w:b w:val="0"/>
+          <w:bCs w:val="0"/>
+          <w:sz w:val="24"/>
+          <w:szCs w:val="24"/>
+          <w:lang w:val="es-ES"/>
+        </w:rPr>
+        <w:t>Math.random() -&gt; devuelve un numero pseudo-aleatorio entre 0 y 1</w:t>
+      </w:r>
+    </w:p>
+    <w:p>
+      <w:pPr>
+        <w:rPr>
+          <w:rFonts w:hint="default"/>
+          <w:b w:val="0"/>
+          <w:bCs w:val="0"/>
+          <w:sz w:val="24"/>
+          <w:szCs w:val="24"/>
+          <w:lang w:val="es-ES"/>
+        </w:rPr>
+      </w:pPr>
+    </w:p>
+    <w:p>
+      <w:pPr>
+        <w:rPr>
+          <w:rFonts w:hint="default"/>
+          <w:b w:val="0"/>
+          <w:bCs w:val="0"/>
+          <w:sz w:val="24"/>
+          <w:szCs w:val="24"/>
+          <w:lang w:val="es-ES"/>
+        </w:rPr>
+      </w:pPr>
+      <w:r>
+        <w:rPr>
+          <w:rFonts w:hint="default"/>
+          <w:b w:val="0"/>
+          <w:bCs w:val="0"/>
+          <w:sz w:val="24"/>
+          <w:szCs w:val="24"/>
+          <w:lang w:val="es-ES"/>
+        </w:rPr>
+        <w:t>Math.round() -&gt; redondea un numero con ,</w:t>
+      </w:r>
+    </w:p>
+    <w:p>
+      <w:pPr>
+        <w:rPr>
+          <w:rFonts w:hint="default"/>
+          <w:b w:val="0"/>
+          <w:bCs w:val="0"/>
+          <w:sz w:val="24"/>
+          <w:szCs w:val="24"/>
+          <w:lang w:val="es-ES"/>
+        </w:rPr>
+      </w:pPr>
+    </w:p>
+    <w:p>
+      <w:pPr>
+        <w:rPr>
+          <w:rFonts w:hint="default"/>
+          <w:b w:val="0"/>
+          <w:bCs w:val="0"/>
+          <w:sz w:val="24"/>
+          <w:szCs w:val="24"/>
+          <w:lang w:val="es-ES"/>
+        </w:rPr>
+      </w:pPr>
+      <w:r>
+        <w:rPr>
+          <w:rFonts w:hint="default"/>
+          <w:b w:val="0"/>
+          <w:bCs w:val="0"/>
+          <w:sz w:val="24"/>
+          <w:szCs w:val="24"/>
+          <w:lang w:val="es-ES"/>
+        </w:rPr>
+        <w:t>Math.floor() -&gt; redondea para abajo</w:t>
+      </w:r>
+    </w:p>
+    <w:p>
+      <w:pPr>
+        <w:rPr>
+          <w:rFonts w:hint="default"/>
+          <w:b w:val="0"/>
+          <w:bCs w:val="0"/>
+          <w:sz w:val="24"/>
+          <w:szCs w:val="24"/>
+          <w:lang w:val="es-ES"/>
+        </w:rPr>
+      </w:pPr>
+    </w:p>
+    <w:p>
+      <w:pPr>
+        <w:rPr>
+          <w:rFonts w:hint="default"/>
+          <w:b w:val="0"/>
+          <w:bCs w:val="0"/>
+          <w:sz w:val="24"/>
+          <w:szCs w:val="24"/>
+          <w:lang w:val="es-ES"/>
+        </w:rPr>
+      </w:pPr>
+      <w:r>
+        <w:rPr>
+          <w:rFonts w:hint="default"/>
+          <w:b w:val="0"/>
+          <w:bCs w:val="0"/>
+          <w:sz w:val="24"/>
+          <w:szCs w:val="24"/>
+          <w:lang w:val="es-ES"/>
+        </w:rPr>
+        <w:t>Math.trunc() -&gt; elimina los decimales</w:t>
+      </w:r>
+    </w:p>
+    <w:p>
+      <w:pPr>
+        <w:rPr>
+          <w:rFonts w:hint="default"/>
+          <w:b w:val="0"/>
+          <w:bCs w:val="0"/>
+          <w:sz w:val="24"/>
+          <w:szCs w:val="24"/>
+          <w:lang w:val="es-ES"/>
+        </w:rPr>
+      </w:pPr>
+      <w:r>
+        <w:rPr>
+          <w:rFonts w:hint="default"/>
+          <w:b w:val="0"/>
+          <w:bCs w:val="0"/>
+          <w:color w:val="0000FF"/>
+          <w:sz w:val="24"/>
+          <w:szCs w:val="24"/>
+          <w:lang w:val="es-ES"/>
+        </w:rPr>
+        <w:br w:type="textWrapping"/>
+      </w:r>
+      <w:r>
+        <w:rPr>
+          <w:rFonts w:hint="default"/>
+          <w:b w:val="0"/>
+          <w:bCs w:val="0"/>
+          <w:color w:val="0000FF"/>
+          <w:sz w:val="24"/>
+          <w:szCs w:val="24"/>
+          <w:lang w:val="es-ES"/>
+        </w:rPr>
+        <w:t>//propiedades</w:t>
+      </w:r>
+    </w:p>
+    <w:p>
+      <w:pPr>
+        <w:rPr>
+          <w:rFonts w:hint="default"/>
+          <w:b w:val="0"/>
+          <w:bCs w:val="0"/>
+          <w:sz w:val="24"/>
+          <w:szCs w:val="24"/>
+          <w:lang w:val="es-ES"/>
+        </w:rPr>
+      </w:pPr>
+    </w:p>
+    <w:p>
+      <w:pPr>
+        <w:rPr>
+          <w:rFonts w:hint="default"/>
+          <w:b w:val="0"/>
+          <w:bCs w:val="0"/>
+          <w:sz w:val="24"/>
+          <w:szCs w:val="24"/>
+          <w:lang w:val="es-ES"/>
+        </w:rPr>
+      </w:pPr>
+      <w:r>
+        <w:rPr>
+          <w:rFonts w:hint="default"/>
+          <w:b w:val="0"/>
+          <w:bCs w:val="0"/>
+          <w:sz w:val="24"/>
+          <w:szCs w:val="24"/>
+          <w:lang w:val="es-ES"/>
+        </w:rPr>
+        <w:t>Math.PI = valor del numero pi, 3.141592</w:t>
+      </w:r>
+    </w:p>
+    <w:p>
+      <w:pPr>
+        <w:rPr>
+          <w:rFonts w:hint="default"/>
+          <w:b w:val="0"/>
+          <w:bCs w:val="0"/>
+          <w:sz w:val="24"/>
+          <w:szCs w:val="24"/>
+          <w:lang w:val="es-ES"/>
+        </w:rPr>
+      </w:pPr>
+    </w:p>
+    <w:p>
+      <w:pPr>
+        <w:rPr>
+          <w:rFonts w:hint="default"/>
+          <w:b w:val="0"/>
+          <w:bCs w:val="0"/>
+          <w:sz w:val="24"/>
+          <w:szCs w:val="24"/>
+          <w:lang w:val="es-ES"/>
+        </w:rPr>
+      </w:pPr>
+      <w:r>
+        <w:rPr>
+          <w:rFonts w:hint="default"/>
+          <w:b/>
+          <w:bCs/>
+          <w:sz w:val="24"/>
+          <w:szCs w:val="24"/>
+          <w:lang w:val="es-ES"/>
+        </w:rPr>
+        <w:t>Console</w:t>
+      </w:r>
+    </w:p>
+    <w:p>
+      <w:pPr>
+        <w:rPr>
+          <w:rFonts w:hint="default"/>
+          <w:b w:val="0"/>
+          <w:bCs w:val="0"/>
+          <w:sz w:val="24"/>
+          <w:szCs w:val="24"/>
+          <w:lang w:val="es-ES"/>
+        </w:rPr>
+      </w:pPr>
+    </w:p>
+    <w:p>
+      <w:pPr>
+        <w:rPr>
+          <w:rFonts w:hint="default"/>
+          <w:b w:val="0"/>
+          <w:bCs w:val="0"/>
+          <w:sz w:val="24"/>
+          <w:szCs w:val="24"/>
+          <w:lang w:val="es-ES"/>
+        </w:rPr>
+      </w:pPr>
+      <w:r>
+        <w:rPr>
+          <w:rFonts w:hint="default"/>
+          <w:b w:val="0"/>
+          <w:bCs w:val="0"/>
+          <w:sz w:val="24"/>
+          <w:szCs w:val="24"/>
+          <w:lang w:val="es-ES"/>
+        </w:rPr>
+        <w:t>Funciones de registro</w:t>
+      </w:r>
+    </w:p>
+    <w:p>
+      <w:pPr>
+        <w:rPr>
+          <w:rFonts w:hint="default"/>
+          <w:b w:val="0"/>
+          <w:bCs w:val="0"/>
+          <w:sz w:val="24"/>
+          <w:szCs w:val="24"/>
+          <w:lang w:val="es-ES"/>
+        </w:rPr>
+      </w:pPr>
+    </w:p>
+    <w:p>
+      <w:pPr>
+        <w:rPr>
+          <w:rFonts w:hint="default"/>
+          <w:b w:val="0"/>
+          <w:bCs w:val="0"/>
+          <w:sz w:val="24"/>
+          <w:szCs w:val="24"/>
+          <w:lang w:val="es-ES"/>
+        </w:rPr>
+      </w:pPr>
+      <w:r>
+        <w:rPr>
+          <w:rFonts w:hint="default"/>
+          <w:b w:val="0"/>
+          <w:bCs w:val="0"/>
+          <w:sz w:val="24"/>
+          <w:szCs w:val="24"/>
+          <w:lang w:val="es-ES"/>
+        </w:rPr>
+        <w:t>.clear() -&gt; limpia la consola</w:t>
+      </w:r>
+    </w:p>
+    <w:p>
+      <w:pPr>
+        <w:rPr>
+          <w:rFonts w:hint="default"/>
+          <w:b w:val="0"/>
+          <w:bCs w:val="0"/>
+          <w:sz w:val="24"/>
+          <w:szCs w:val="24"/>
+          <w:lang w:val="es-ES"/>
+        </w:rPr>
+      </w:pPr>
+      <w:r>
+        <w:rPr>
+          <w:rFonts w:hint="default"/>
+          <w:b w:val="0"/>
+          <w:bCs w:val="0"/>
+          <w:sz w:val="24"/>
+          <w:szCs w:val="24"/>
+          <w:lang w:val="es-ES"/>
+        </w:rPr>
+        <w:t>.error() -&gt; muestra un mensaje de error en la consola</w:t>
+      </w:r>
+    </w:p>
+    <w:p>
+      <w:pPr>
+        <w:rPr>
+          <w:rFonts w:hint="default"/>
+          <w:b w:val="0"/>
+          <w:bCs w:val="0"/>
+          <w:sz w:val="24"/>
+          <w:szCs w:val="24"/>
+          <w:lang w:val="es-ES"/>
+        </w:rPr>
+      </w:pPr>
+      <w:r>
+        <w:rPr>
+          <w:rFonts w:hint="default"/>
+          <w:b w:val="0"/>
+          <w:bCs w:val="0"/>
+          <w:sz w:val="24"/>
+          <w:szCs w:val="24"/>
+          <w:lang w:val="es-ES"/>
+        </w:rPr>
+        <w:t>.info() -&gt; emite un mensaje informativo</w:t>
+      </w:r>
+    </w:p>
+    <w:p>
+      <w:pPr>
+        <w:rPr>
+          <w:rFonts w:hint="default"/>
+          <w:b w:val="0"/>
+          <w:bCs w:val="0"/>
+          <w:sz w:val="24"/>
+          <w:szCs w:val="24"/>
+          <w:lang w:val="es-ES"/>
+        </w:rPr>
+      </w:pPr>
+      <w:r>
+        <w:rPr>
+          <w:rFonts w:hint="default"/>
+          <w:b w:val="0"/>
+          <w:bCs w:val="0"/>
+          <w:sz w:val="24"/>
+          <w:szCs w:val="24"/>
+          <w:lang w:val="es-ES"/>
+        </w:rPr>
+        <w:t>.table() -&gt; esta funcion toma un argumento oblitatorio, debe ser un array o un objeto e imprime una tabla con su index y value</w:t>
+      </w:r>
+    </w:p>
+    <w:p>
+      <w:pPr>
+        <w:rPr>
+          <w:rFonts w:hint="default"/>
+          <w:b w:val="0"/>
+          <w:bCs w:val="0"/>
+          <w:sz w:val="24"/>
+          <w:szCs w:val="24"/>
+          <w:lang w:val="es-ES"/>
+        </w:rPr>
+      </w:pPr>
+      <w:r>
+        <w:rPr>
+          <w:rFonts w:hint="default"/>
+          <w:b w:val="0"/>
+          <w:bCs w:val="0"/>
+          <w:sz w:val="24"/>
+          <w:szCs w:val="24"/>
+          <w:lang w:val="es-ES"/>
+        </w:rPr>
+        <w:t>.warn() -&gt; mensaje de advertencia</w:t>
+      </w:r>
+    </w:p>
+    <w:p>
+      <w:pPr>
+        <w:rPr>
+          <w:rFonts w:hint="default"/>
+          <w:b w:val="0"/>
+          <w:bCs w:val="0"/>
+          <w:sz w:val="24"/>
+          <w:szCs w:val="24"/>
+          <w:lang w:val="es-ES"/>
+        </w:rPr>
+      </w:pPr>
+      <w:r>
+        <w:rPr>
+          <w:rFonts w:hint="default"/>
+          <w:b w:val="0"/>
+          <w:bCs w:val="0"/>
+          <w:sz w:val="24"/>
+          <w:szCs w:val="24"/>
+          <w:lang w:val="es-ES"/>
+        </w:rPr>
+        <w:t>.dir() -&gt; despliega una lista interativa</w:t>
+      </w:r>
+    </w:p>
+    <w:p>
+      <w:pPr>
+        <w:rPr>
+          <w:rFonts w:hint="default"/>
+          <w:b w:val="0"/>
+          <w:bCs w:val="0"/>
+          <w:sz w:val="24"/>
+          <w:szCs w:val="24"/>
+          <w:lang w:val="es-ES"/>
+        </w:rPr>
+      </w:pPr>
+    </w:p>
+    <w:p>
+      <w:pPr>
+        <w:rPr>
+          <w:rFonts w:hint="default"/>
+          <w:b w:val="0"/>
+          <w:bCs w:val="0"/>
+          <w:sz w:val="24"/>
+          <w:szCs w:val="24"/>
+          <w:lang w:val="es-ES"/>
+        </w:rPr>
+      </w:pPr>
+      <w:r>
+        <w:rPr>
+          <w:rFonts w:hint="default"/>
+          <w:b w:val="0"/>
+          <w:bCs w:val="0"/>
+          <w:sz w:val="24"/>
+          <w:szCs w:val="24"/>
+          <w:lang w:val="es-ES"/>
+        </w:rPr>
+        <w:t>Funciones de conteo</w:t>
+      </w:r>
+    </w:p>
+    <w:p>
+      <w:pPr>
+        <w:rPr>
+          <w:rFonts w:hint="default"/>
+          <w:b w:val="0"/>
+          <w:bCs w:val="0"/>
+          <w:sz w:val="24"/>
+          <w:szCs w:val="24"/>
+          <w:lang w:val="es-ES"/>
+        </w:rPr>
+      </w:pPr>
+      <w:r>
+        <w:rPr>
+          <w:rFonts w:hint="default"/>
+          <w:b w:val="0"/>
+          <w:bCs w:val="0"/>
+          <w:sz w:val="24"/>
+          <w:szCs w:val="24"/>
+          <w:lang w:val="es-ES"/>
+        </w:rPr>
+        <w:t>.count() -&gt; registra el numero de veces que se llama count().</w:t>
+      </w:r>
+    </w:p>
+    <w:p>
+      <w:pPr>
+        <w:rPr>
+          <w:rFonts w:hint="default"/>
+          <w:b w:val="0"/>
+          <w:bCs w:val="0"/>
+          <w:sz w:val="24"/>
+          <w:szCs w:val="24"/>
+          <w:lang w:val="es-ES"/>
+        </w:rPr>
+      </w:pPr>
+      <w:r>
+        <w:rPr>
+          <w:rFonts w:hint="default"/>
+          <w:b w:val="0"/>
+          <w:bCs w:val="0"/>
+          <w:sz w:val="24"/>
+          <w:szCs w:val="24"/>
+          <w:lang w:val="es-ES"/>
+        </w:rPr>
+        <w:t>.countReset() -&gt; resetea el contador .count()</w:t>
+      </w:r>
+    </w:p>
+    <w:p>
+      <w:pPr>
+        <w:rPr>
+          <w:rFonts w:hint="default"/>
+          <w:b w:val="0"/>
+          <w:bCs w:val="0"/>
+          <w:sz w:val="24"/>
+          <w:szCs w:val="24"/>
+          <w:lang w:val="es-ES"/>
+        </w:rPr>
+      </w:pPr>
+    </w:p>
+    <w:p>
+      <w:pPr>
+        <w:rPr>
+          <w:rFonts w:hint="default"/>
+          <w:b w:val="0"/>
+          <w:bCs w:val="0"/>
+          <w:sz w:val="24"/>
+          <w:szCs w:val="24"/>
+          <w:lang w:val="es-ES"/>
+        </w:rPr>
+      </w:pPr>
+    </w:p>
+    <w:p>
+      <w:pPr>
+        <w:rPr>
+          <w:rFonts w:hint="default"/>
+          <w:b w:val="0"/>
+          <w:bCs w:val="0"/>
+          <w:sz w:val="24"/>
+          <w:szCs w:val="24"/>
+          <w:lang w:val="es-ES"/>
+        </w:rPr>
+      </w:pPr>
+      <w:r>
+        <w:rPr>
+          <w:rFonts w:hint="default"/>
+          <w:b w:val="0"/>
+          <w:bCs w:val="0"/>
+          <w:sz w:val="24"/>
+          <w:szCs w:val="24"/>
+          <w:lang w:val="es-ES"/>
+        </w:rPr>
+        <w:t>Funciones de temporizacion</w:t>
+      </w:r>
+    </w:p>
+    <w:p>
+      <w:pPr>
+        <w:rPr>
+          <w:rFonts w:hint="default"/>
+          <w:b w:val="0"/>
+          <w:bCs w:val="0"/>
+          <w:sz w:val="24"/>
+          <w:szCs w:val="24"/>
+          <w:lang w:val="es-ES"/>
+        </w:rPr>
+      </w:pPr>
+    </w:p>
+    <w:p>
+      <w:pPr>
+        <w:rPr>
+          <w:rFonts w:hint="default"/>
+          <w:b w:val="0"/>
+          <w:bCs w:val="0"/>
+          <w:sz w:val="24"/>
+          <w:szCs w:val="24"/>
+          <w:lang w:val="es-ES"/>
+        </w:rPr>
+      </w:pPr>
+      <w:r>
+        <w:rPr>
+          <w:rFonts w:hint="default"/>
+          <w:b w:val="0"/>
+          <w:bCs w:val="0"/>
+          <w:sz w:val="24"/>
+          <w:szCs w:val="24"/>
+          <w:lang w:val="es-ES"/>
+        </w:rPr>
+        <w:t>.time() -&gt; inicia un temporizador</w:t>
+      </w:r>
+    </w:p>
+    <w:p>
+      <w:pPr>
+        <w:rPr>
+          <w:rFonts w:hint="default"/>
+          <w:b w:val="0"/>
+          <w:bCs w:val="0"/>
+          <w:sz w:val="24"/>
+          <w:szCs w:val="24"/>
+          <w:lang w:val="es-ES"/>
+        </w:rPr>
+      </w:pPr>
+      <w:r>
+        <w:rPr>
+          <w:rFonts w:hint="default"/>
+          <w:b w:val="0"/>
+          <w:bCs w:val="0"/>
+          <w:sz w:val="24"/>
+          <w:szCs w:val="24"/>
+          <w:lang w:val="es-ES"/>
+        </w:rPr>
+        <w:t>.</w:t>
+      </w:r>
+      <w:r>
+        <w:rPr>
+          <w:rFonts w:hint="default"/>
+          <w:b w:val="0"/>
+          <w:bCs w:val="0"/>
+          <w:sz w:val="24"/>
+          <w:szCs w:val="24"/>
+          <w:lang w:val="es-ES"/>
+        </w:rPr>
+        <w:t>timeLog</w:t>
+      </w:r>
+      <w:r>
+        <w:rPr>
+          <w:rFonts w:hint="default"/>
+          <w:b w:val="0"/>
+          <w:bCs w:val="0"/>
+          <w:sz w:val="24"/>
+          <w:szCs w:val="24"/>
+          <w:lang w:val="es-ES"/>
+        </w:rPr>
+        <w:t xml:space="preserve">() -&gt; registra el valor actual de un temporizador  </w:t>
+      </w:r>
+    </w:p>
+    <w:p>
+      <w:pPr>
+        <w:rPr>
+          <w:rFonts w:hint="default"/>
+          <w:b w:val="0"/>
+          <w:bCs w:val="0"/>
+          <w:sz w:val="24"/>
+          <w:szCs w:val="24"/>
+          <w:lang w:val="es-ES"/>
+        </w:rPr>
+      </w:pPr>
+      <w:r>
+        <w:rPr>
+          <w:rFonts w:hint="default"/>
+          <w:b w:val="0"/>
+          <w:bCs w:val="0"/>
+          <w:sz w:val="24"/>
+          <w:szCs w:val="24"/>
+          <w:lang w:val="es-ES"/>
+        </w:rPr>
+        <w:t>.</w:t>
+      </w:r>
+      <w:r>
+        <w:rPr>
+          <w:rFonts w:hint="default"/>
+          <w:b w:val="0"/>
+          <w:bCs w:val="0"/>
+          <w:sz w:val="24"/>
+          <w:szCs w:val="24"/>
+          <w:lang w:val="es-ES"/>
+        </w:rPr>
+        <w:t>timeEnd</w:t>
+      </w:r>
+      <w:r>
+        <w:rPr>
+          <w:rFonts w:hint="default"/>
+          <w:b w:val="0"/>
+          <w:bCs w:val="0"/>
+          <w:sz w:val="24"/>
+          <w:szCs w:val="24"/>
+          <w:lang w:val="es-ES"/>
+        </w:rPr>
+        <w:t>() -&gt; detiene un temporizador</w:t>
+      </w:r>
+    </w:p>
+    <w:p>
+      <w:pPr>
+        <w:rPr>
+          <w:rFonts w:hint="default"/>
+          <w:b w:val="0"/>
+          <w:bCs w:val="0"/>
+          <w:sz w:val="24"/>
+          <w:szCs w:val="24"/>
+          <w:lang w:val="es-ES"/>
+        </w:rPr>
+      </w:pPr>
+    </w:p>
+    <w:p>
+      <w:pPr>
+        <w:rPr>
+          <w:rFonts w:hint="default"/>
+          <w:b w:val="0"/>
+          <w:bCs w:val="0"/>
+          <w:sz w:val="24"/>
+          <w:szCs w:val="24"/>
+          <w:lang w:val="es-ES"/>
+        </w:rPr>
+      </w:pPr>
+      <w:r>
+        <w:rPr>
+          <w:rFonts w:hint="default"/>
+          <w:b w:val="0"/>
+          <w:bCs w:val="0"/>
+          <w:sz w:val="24"/>
+          <w:szCs w:val="24"/>
+          <w:lang w:val="es-ES"/>
+        </w:rPr>
+        <w:t>// console.log(“%ctexto”, “atributo:valor;atributo:valor;atributo:valor”)</w:t>
+      </w:r>
+    </w:p>
+    <w:p>
+      <w:pPr>
+        <w:rPr>
+          <w:rFonts w:hint="default"/>
+          <w:b w:val="0"/>
+          <w:bCs w:val="0"/>
+          <w:sz w:val="24"/>
+          <w:szCs w:val="24"/>
+          <w:lang w:val="es-ES"/>
+        </w:rPr>
+      </w:pPr>
+    </w:p>
+    <w:p>
+      <w:pPr>
+        <w:rPr>
+          <w:rFonts w:hint="default"/>
+          <w:b/>
+          <w:bCs/>
+          <w:sz w:val="24"/>
+          <w:szCs w:val="24"/>
+          <w:lang w:val="es-ES"/>
+        </w:rPr>
+      </w:pPr>
+      <w:r>
+        <w:rPr>
+          <w:rFonts w:hint="default"/>
+          <w:b/>
+          <w:bCs/>
+          <w:sz w:val="24"/>
+          <w:szCs w:val="24"/>
+          <w:lang w:val="es-ES"/>
+        </w:rPr>
+        <w:t>DOM - DOCUMENT OBJET MODEL</w:t>
+      </w:r>
+    </w:p>
+    <w:p>
+      <w:pPr>
+        <w:rPr>
+          <w:rFonts w:hint="default"/>
+          <w:b w:val="0"/>
+          <w:bCs w:val="0"/>
+          <w:sz w:val="24"/>
+          <w:szCs w:val="24"/>
+          <w:lang w:val="es-ES"/>
+        </w:rPr>
+      </w:pPr>
+    </w:p>
+    <w:p>
+      <w:pPr>
+        <w:rPr>
+          <w:rFonts w:hint="default"/>
+          <w:b w:val="0"/>
+          <w:bCs w:val="0"/>
+          <w:sz w:val="24"/>
+          <w:szCs w:val="24"/>
+          <w:lang w:val="es-ES"/>
+        </w:rPr>
+      </w:pPr>
+      <w:r>
+        <w:rPr>
+          <w:rFonts w:hint="default"/>
+          <w:b w:val="0"/>
+          <w:bCs w:val="0"/>
+          <w:sz w:val="24"/>
+          <w:szCs w:val="24"/>
+          <w:lang w:val="es-ES"/>
+        </w:rPr>
+        <w:t>Nodo: Un nodo en el DOM es cualquier etiqueta del cuerpo, como un parrafo, el mismo body o incluso las etiquetas de una lista o atributos.</w:t>
+      </w:r>
+    </w:p>
+    <w:p>
+      <w:pPr>
+        <w:rPr>
+          <w:rFonts w:hint="default"/>
+          <w:b w:val="0"/>
+          <w:bCs w:val="0"/>
+          <w:sz w:val="24"/>
+          <w:szCs w:val="24"/>
+          <w:lang w:val="es-ES"/>
+        </w:rPr>
+      </w:pPr>
+    </w:p>
+    <w:p>
+      <w:pPr>
+        <w:rPr>
+          <w:rFonts w:hint="default"/>
+          <w:b/>
+          <w:bCs/>
+          <w:sz w:val="24"/>
+          <w:szCs w:val="24"/>
+          <w:lang w:val="es-ES"/>
+        </w:rPr>
+      </w:pPr>
+      <w:r>
+        <w:rPr>
+          <w:rFonts w:hint="default"/>
+          <w:b/>
+          <w:bCs/>
+          <w:sz w:val="24"/>
+          <w:szCs w:val="24"/>
+          <w:lang w:val="es-ES"/>
+        </w:rPr>
+        <w:t>Tipos de nodo</w:t>
+      </w:r>
+    </w:p>
+    <w:p>
+      <w:pPr>
+        <w:rPr>
+          <w:rFonts w:hint="default"/>
+          <w:b/>
+          <w:bCs/>
+          <w:sz w:val="24"/>
+          <w:szCs w:val="24"/>
+          <w:lang w:val="es-ES"/>
+        </w:rPr>
+      </w:pPr>
+    </w:p>
+    <w:p>
+      <w:pPr>
+        <w:rPr>
+          <w:rFonts w:hint="default"/>
+          <w:b w:val="0"/>
+          <w:bCs w:val="0"/>
+          <w:sz w:val="24"/>
+          <w:szCs w:val="24"/>
+          <w:lang w:val="es-ES"/>
+        </w:rPr>
+      </w:pPr>
+      <w:r>
+        <w:rPr>
+          <w:rFonts w:hint="default"/>
+          <w:b w:val="0"/>
+          <w:bCs w:val="0"/>
+          <w:sz w:val="24"/>
+          <w:szCs w:val="24"/>
+          <w:lang w:val="es-ES"/>
+        </w:rPr>
+        <w:t>- document: el nodo document es el nodo raiz, a partir del cual derivan el resto de nodos</w:t>
+      </w:r>
+    </w:p>
+    <w:p>
+      <w:pPr>
+        <w:rPr>
+          <w:rFonts w:hint="default"/>
+          <w:b w:val="0"/>
+          <w:bCs w:val="0"/>
+          <w:sz w:val="24"/>
+          <w:szCs w:val="24"/>
+          <w:lang w:val="es-ES"/>
+        </w:rPr>
+      </w:pPr>
+      <w:r>
+        <w:rPr>
+          <w:rFonts w:hint="default"/>
+          <w:b w:val="0"/>
+          <w:bCs w:val="0"/>
+          <w:sz w:val="24"/>
+          <w:szCs w:val="24"/>
+          <w:lang w:val="es-ES"/>
+        </w:rPr>
+        <w:t>- element: nodos definidos por etiquetas html (p, h1, div, etc)</w:t>
+      </w:r>
+    </w:p>
+    <w:p>
+      <w:pPr>
+        <w:rPr>
+          <w:rFonts w:hint="default"/>
+          <w:b w:val="0"/>
+          <w:bCs w:val="0"/>
+          <w:sz w:val="24"/>
+          <w:szCs w:val="24"/>
+          <w:lang w:val="es-ES"/>
+        </w:rPr>
+      </w:pPr>
+      <w:r>
+        <w:rPr>
+          <w:rFonts w:hint="default"/>
+          <w:b w:val="0"/>
+          <w:bCs w:val="0"/>
+          <w:sz w:val="24"/>
+          <w:szCs w:val="24"/>
+          <w:lang w:val="es-ES"/>
+        </w:rPr>
+        <w:t>- text: el texto dentro de un nodo element</w:t>
+      </w:r>
+    </w:p>
+    <w:p>
+      <w:pPr>
+        <w:rPr>
+          <w:rFonts w:hint="default"/>
+          <w:b w:val="0"/>
+          <w:bCs w:val="0"/>
+          <w:sz w:val="24"/>
+          <w:szCs w:val="24"/>
+          <w:lang w:val="es-ES"/>
+        </w:rPr>
+      </w:pPr>
+      <w:r>
+        <w:rPr>
+          <w:rFonts w:hint="default"/>
+          <w:b w:val="0"/>
+          <w:bCs w:val="0"/>
+          <w:sz w:val="24"/>
+          <w:szCs w:val="24"/>
+          <w:lang w:val="es-ES"/>
+        </w:rPr>
+        <w:t xml:space="preserve">- attribute: los atributos de las etiquetas definen nodos, lo veremos en JS como informacion asociada a un nodo element </w:t>
+      </w:r>
+    </w:p>
+    <w:p>
+      <w:pPr>
+        <w:rPr>
+          <w:rFonts w:hint="default"/>
+          <w:b w:val="0"/>
+          <w:bCs w:val="0"/>
+          <w:sz w:val="24"/>
+          <w:szCs w:val="24"/>
+          <w:lang w:val="es-ES"/>
+        </w:rPr>
+      </w:pPr>
+      <w:r>
+        <w:rPr>
+          <w:rFonts w:hint="default"/>
+          <w:b w:val="0"/>
+          <w:bCs w:val="0"/>
+          <w:sz w:val="24"/>
+          <w:szCs w:val="24"/>
+          <w:lang w:val="es-ES"/>
+        </w:rPr>
+        <w:t>- comentarios y otros: los comentarios y otros elementos como las declaraciones doctype en cabecera de los documentos HTML generan nodos.</w:t>
+      </w:r>
+    </w:p>
+    <w:p>
+      <w:pPr>
+        <w:rPr>
+          <w:rFonts w:hint="default"/>
+          <w:b/>
+          <w:bCs/>
+          <w:sz w:val="24"/>
+          <w:szCs w:val="24"/>
+          <w:lang w:val="es-ES"/>
+        </w:rPr>
+      </w:pPr>
+    </w:p>
+    <w:p>
+      <w:pPr>
+        <w:rPr>
+          <w:rFonts w:hint="default"/>
+          <w:b/>
+          <w:bCs/>
+          <w:sz w:val="24"/>
+          <w:szCs w:val="24"/>
+          <w:lang w:val="es-ES"/>
+        </w:rPr>
+      </w:pPr>
+      <w:r>
+        <w:rPr>
+          <w:rFonts w:hint="default"/>
+          <w:b/>
+          <w:bCs/>
+          <w:sz w:val="24"/>
+          <w:szCs w:val="24"/>
+          <w:lang w:val="es-ES"/>
+        </w:rPr>
+        <w:t>Document - Metodos de seleccion de Elementos</w:t>
+      </w:r>
+    </w:p>
+    <w:p>
+      <w:pPr>
+        <w:rPr>
+          <w:rFonts w:hint="default"/>
+          <w:b w:val="0"/>
+          <w:bCs w:val="0"/>
+          <w:sz w:val="24"/>
+          <w:szCs w:val="24"/>
+          <w:lang w:val="es-ES"/>
+        </w:rPr>
+      </w:pPr>
+    </w:p>
+    <w:p>
+      <w:pPr>
+        <w:rPr>
+          <w:rFonts w:hint="default"/>
+          <w:b w:val="0"/>
+          <w:bCs w:val="0"/>
+          <w:sz w:val="24"/>
+          <w:szCs w:val="24"/>
+          <w:lang w:val="es-ES"/>
+        </w:rPr>
+      </w:pPr>
+      <w:r>
+        <w:rPr>
+          <w:rFonts w:hint="default"/>
+          <w:b w:val="0"/>
+          <w:bCs w:val="0"/>
+          <w:sz w:val="24"/>
+          <w:szCs w:val="24"/>
+          <w:lang w:val="es-ES"/>
+        </w:rPr>
+        <w:t>.getElementById() -&gt; selecciona un elemento por ID</w:t>
+      </w:r>
+    </w:p>
+    <w:p>
+      <w:pPr>
+        <w:rPr>
+          <w:rFonts w:hint="default"/>
+          <w:b w:val="0"/>
+          <w:bCs w:val="0"/>
+          <w:sz w:val="24"/>
+          <w:szCs w:val="24"/>
+          <w:lang w:val="es-ES"/>
+        </w:rPr>
+      </w:pPr>
+      <w:r>
+        <w:rPr>
+          <w:rFonts w:hint="default"/>
+          <w:b w:val="0"/>
+          <w:bCs w:val="0"/>
+          <w:sz w:val="24"/>
+          <w:szCs w:val="24"/>
+          <w:lang w:val="es-ES"/>
+        </w:rPr>
+        <w:t>.getElementByTagName() -&gt; selecciona todos los elementos que coincidan con el nombre de la etiqueta especificada</w:t>
+      </w:r>
+    </w:p>
+    <w:p>
+      <w:pPr>
+        <w:rPr>
+          <w:rFonts w:hint="default"/>
+          <w:b w:val="0"/>
+          <w:bCs w:val="0"/>
+          <w:sz w:val="24"/>
+          <w:szCs w:val="24"/>
+          <w:lang w:val="es-ES"/>
+        </w:rPr>
+      </w:pPr>
+      <w:r>
+        <w:rPr>
+          <w:rFonts w:hint="default"/>
+          <w:b w:val="0"/>
+          <w:bCs w:val="0"/>
+          <w:sz w:val="24"/>
+          <w:szCs w:val="24"/>
+          <w:lang w:val="es-ES"/>
+        </w:rPr>
+        <w:t>.querySelector() -&gt; devuelve el primer elemento que coincida con el grupo especificado de selectores</w:t>
+      </w:r>
+    </w:p>
+    <w:p>
+      <w:pPr>
+        <w:rPr>
+          <w:rFonts w:hint="default"/>
+          <w:b w:val="0"/>
+          <w:bCs w:val="0"/>
+          <w:sz w:val="24"/>
+          <w:szCs w:val="24"/>
+          <w:lang w:val="es-ES"/>
+        </w:rPr>
+      </w:pPr>
+      <w:r>
+        <w:rPr>
+          <w:rFonts w:hint="default"/>
+          <w:b w:val="0"/>
+          <w:bCs w:val="0"/>
+          <w:sz w:val="24"/>
+          <w:szCs w:val="24"/>
+          <w:lang w:val="es-ES"/>
+        </w:rPr>
+        <w:t>.querySelectorAll() -&gt; devuelve todos los elementos que coincidan con el grupo especificado de selectores</w:t>
+      </w:r>
+    </w:p>
+    <w:p>
+      <w:pPr>
+        <w:rPr>
+          <w:rFonts w:hint="default"/>
+          <w:b w:val="0"/>
+          <w:bCs w:val="0"/>
+          <w:sz w:val="24"/>
+          <w:szCs w:val="24"/>
+          <w:lang w:val="es-ES"/>
+        </w:rPr>
+      </w:pPr>
+    </w:p>
+    <w:p>
+      <w:pPr>
+        <w:rPr>
+          <w:rFonts w:hint="default"/>
+          <w:b/>
+          <w:bCs/>
+          <w:sz w:val="24"/>
+          <w:szCs w:val="24"/>
+          <w:lang w:val="es-ES"/>
+        </w:rPr>
+      </w:pPr>
+      <w:r>
+        <w:rPr>
+          <w:rFonts w:hint="default"/>
+          <w:b/>
+          <w:bCs/>
+          <w:sz w:val="24"/>
+          <w:szCs w:val="24"/>
+          <w:lang w:val="es-ES"/>
+        </w:rPr>
+        <w:t>Metodos para Definir, Obtener y Eliminar de atributos.</w:t>
+      </w:r>
+    </w:p>
+    <w:p>
+      <w:pPr>
+        <w:rPr>
+          <w:rFonts w:hint="default"/>
+          <w:b w:val="0"/>
+          <w:bCs w:val="0"/>
+          <w:sz w:val="24"/>
+          <w:szCs w:val="24"/>
+          <w:lang w:val="es-ES"/>
+        </w:rPr>
+      </w:pPr>
+    </w:p>
+    <w:p>
+      <w:pPr>
+        <w:rPr>
+          <w:rFonts w:hint="default"/>
+          <w:b w:val="0"/>
+          <w:bCs w:val="0"/>
+          <w:sz w:val="24"/>
+          <w:szCs w:val="24"/>
+          <w:lang w:val="es-ES"/>
+        </w:rPr>
+      </w:pPr>
+      <w:r>
+        <w:rPr>
+          <w:rFonts w:hint="default"/>
+          <w:b w:val="0"/>
+          <w:bCs w:val="0"/>
+          <w:sz w:val="24"/>
+          <w:szCs w:val="24"/>
+          <w:lang w:val="es-ES"/>
+        </w:rPr>
+        <w:t>.setAttribute(“atributo a modificar”, “nuevo valor”) -&gt; modifica el valor de un atributo</w:t>
+      </w:r>
+    </w:p>
+    <w:p>
+      <w:pPr>
+        <w:rPr>
+          <w:rFonts w:hint="default"/>
+          <w:b w:val="0"/>
+          <w:bCs w:val="0"/>
+          <w:sz w:val="24"/>
+          <w:szCs w:val="24"/>
+          <w:lang w:val="es-ES"/>
+        </w:rPr>
+      </w:pPr>
+      <w:r>
+        <w:rPr>
+          <w:rFonts w:hint="default"/>
+          <w:b w:val="0"/>
+          <w:bCs w:val="0"/>
+          <w:sz w:val="24"/>
+          <w:szCs w:val="24"/>
+          <w:lang w:val="es-ES"/>
+        </w:rPr>
+        <w:t>.getAttribute() -&gt; Obtiene el valor de un atributo</w:t>
+      </w:r>
+    </w:p>
+    <w:p>
+      <w:pPr>
+        <w:rPr>
+          <w:rFonts w:hint="default"/>
+          <w:b w:val="0"/>
+          <w:bCs w:val="0"/>
+          <w:sz w:val="24"/>
+          <w:szCs w:val="24"/>
+          <w:lang w:val="es-ES"/>
+        </w:rPr>
+      </w:pPr>
+      <w:r>
+        <w:rPr>
+          <w:rFonts w:hint="default"/>
+          <w:b w:val="0"/>
+          <w:bCs w:val="0"/>
+          <w:sz w:val="24"/>
+          <w:szCs w:val="24"/>
+          <w:lang w:val="es-ES"/>
+        </w:rPr>
+        <w:t>.removeAttribute() -&gt; Remueve un atributo</w:t>
+      </w:r>
+    </w:p>
+    <w:p>
+      <w:pPr>
+        <w:rPr>
+          <w:rFonts w:hint="default"/>
+          <w:b w:val="0"/>
+          <w:bCs w:val="0"/>
+          <w:sz w:val="24"/>
+          <w:szCs w:val="24"/>
+          <w:lang w:val="es-ES"/>
+        </w:rPr>
+      </w:pPr>
+    </w:p>
+    <w:p>
+      <w:pPr>
+        <w:rPr>
+          <w:rFonts w:hint="default"/>
+          <w:b/>
+          <w:bCs/>
+          <w:sz w:val="24"/>
+          <w:szCs w:val="24"/>
+          <w:lang w:val="es-ES"/>
+        </w:rPr>
+      </w:pPr>
+      <w:r>
+        <w:rPr>
+          <w:rFonts w:hint="default"/>
+          <w:b/>
+          <w:bCs/>
+          <w:sz w:val="24"/>
+          <w:szCs w:val="24"/>
+          <w:lang w:val="es-ES"/>
+        </w:rPr>
+        <w:t>Atributos Globales</w:t>
+      </w:r>
+    </w:p>
+    <w:p>
+      <w:pPr>
+        <w:rPr>
+          <w:rFonts w:hint="default"/>
+          <w:b w:val="0"/>
+          <w:bCs w:val="0"/>
+          <w:sz w:val="24"/>
+          <w:szCs w:val="24"/>
+          <w:lang w:val="es-ES"/>
+        </w:rPr>
+      </w:pPr>
+    </w:p>
+    <w:p>
+      <w:pPr>
+        <w:rPr>
+          <w:rFonts w:hint="default"/>
+          <w:b w:val="0"/>
+          <w:bCs w:val="0"/>
+          <w:sz w:val="24"/>
+          <w:szCs w:val="24"/>
+          <w:lang w:val="es-AR"/>
+        </w:rPr>
+      </w:pPr>
+      <w:r>
+        <w:rPr>
+          <w:rFonts w:hint="default"/>
+          <w:b w:val="0"/>
+          <w:bCs w:val="0"/>
+          <w:sz w:val="24"/>
+          <w:szCs w:val="24"/>
+          <w:lang w:val="es-AR"/>
+        </w:rPr>
+        <w:t>(“contentEditable”, “bool”) -&gt; indica si el elemento puede ser modificado por el usuario (bool)</w:t>
+      </w:r>
+    </w:p>
+    <w:p>
+      <w:pPr>
+        <w:rPr>
+          <w:rFonts w:hint="default"/>
+          <w:b w:val="0"/>
+          <w:bCs w:val="0"/>
+          <w:sz w:val="24"/>
+          <w:szCs w:val="24"/>
+          <w:lang w:val="es-AR"/>
+        </w:rPr>
+      </w:pPr>
+    </w:p>
+    <w:p>
+      <w:pPr>
+        <w:rPr>
+          <w:rFonts w:hint="default"/>
+          <w:b w:val="0"/>
+          <w:bCs w:val="0"/>
+          <w:sz w:val="24"/>
+          <w:szCs w:val="24"/>
+          <w:lang w:val="es-AR"/>
+        </w:rPr>
+      </w:pPr>
+      <w:r>
+        <w:rPr>
+          <w:rFonts w:hint="default"/>
+          <w:b w:val="0"/>
+          <w:bCs w:val="0"/>
+          <w:sz w:val="24"/>
+          <w:szCs w:val="24"/>
+          <w:lang w:val="es-AR"/>
+        </w:rPr>
+        <w:t>(“dir”, “ltr/rtl”) -&gt; indica la direccion del texto</w:t>
+      </w:r>
+    </w:p>
+    <w:p>
+      <w:pPr>
+        <w:rPr>
+          <w:rFonts w:hint="default"/>
+          <w:b w:val="0"/>
+          <w:bCs w:val="0"/>
+          <w:sz w:val="24"/>
+          <w:szCs w:val="24"/>
+          <w:lang w:val="es-AR"/>
+        </w:rPr>
+      </w:pPr>
+      <w:r>
+        <w:rPr>
+          <w:rFonts w:hint="default"/>
+          <w:b w:val="0"/>
+          <w:bCs w:val="0"/>
+          <w:sz w:val="24"/>
+          <w:szCs w:val="24"/>
+          <w:lang w:val="es-AR"/>
+        </w:rPr>
+        <w:t>(“hidden”, “bool”) -&gt; oculta un elemento</w:t>
+      </w:r>
+    </w:p>
+    <w:p>
+      <w:pPr>
+        <w:rPr>
+          <w:rFonts w:hint="default"/>
+          <w:b w:val="0"/>
+          <w:bCs w:val="0"/>
+          <w:sz w:val="24"/>
+          <w:szCs w:val="24"/>
+          <w:lang w:val="es-AR"/>
+        </w:rPr>
+      </w:pPr>
+    </w:p>
+    <w:p>
+      <w:pPr>
+        <w:rPr>
+          <w:rFonts w:hint="default"/>
+          <w:b w:val="0"/>
+          <w:bCs w:val="0"/>
+          <w:sz w:val="24"/>
+          <w:szCs w:val="24"/>
+          <w:lang w:val="es-AR"/>
+        </w:rPr>
+      </w:pPr>
+      <w:r>
+        <w:rPr>
+          <w:rFonts w:hint="default"/>
+          <w:b w:val="0"/>
+          <w:bCs w:val="0"/>
+          <w:sz w:val="24"/>
+          <w:szCs w:val="24"/>
+          <w:lang w:val="es-AR"/>
+        </w:rPr>
+        <w:t>(“tabindex”, “value”) -&gt; indica si el elemento puede obtener focus de imput</w:t>
+      </w:r>
+    </w:p>
+    <w:p>
+      <w:pPr>
+        <w:rPr>
+          <w:rFonts w:hint="default"/>
+          <w:b w:val="0"/>
+          <w:bCs w:val="0"/>
+          <w:sz w:val="24"/>
+          <w:szCs w:val="24"/>
+          <w:lang w:val="es-AR"/>
+        </w:rPr>
+      </w:pPr>
+    </w:p>
+    <w:p>
+      <w:pPr>
+        <w:rPr>
+          <w:rFonts w:hint="default"/>
+          <w:b w:val="0"/>
+          <w:bCs w:val="0"/>
+          <w:sz w:val="24"/>
+          <w:szCs w:val="24"/>
+          <w:lang w:val="es-AR"/>
+        </w:rPr>
+      </w:pPr>
+      <w:r>
+        <w:rPr>
+          <w:rFonts w:hint="default"/>
+          <w:b w:val="0"/>
+          <w:bCs w:val="0"/>
+          <w:sz w:val="24"/>
+          <w:szCs w:val="24"/>
+          <w:lang w:val="es-AR"/>
+        </w:rPr>
+        <w:t>(“title”, “value del titulo”) -&gt; le asigna un titulo al elemento modificando el predeterminado del HTML</w:t>
+      </w:r>
+    </w:p>
+    <w:p>
+      <w:pPr>
+        <w:rPr>
+          <w:rFonts w:hint="default"/>
+          <w:b w:val="0"/>
+          <w:bCs w:val="0"/>
+          <w:sz w:val="24"/>
+          <w:szCs w:val="24"/>
+          <w:lang w:val="es-AR"/>
+        </w:rPr>
+      </w:pPr>
+    </w:p>
+    <w:p>
+      <w:pPr>
+        <w:rPr>
+          <w:rFonts w:hint="default"/>
+          <w:b/>
+          <w:bCs/>
+          <w:sz w:val="24"/>
+          <w:szCs w:val="24"/>
+          <w:lang w:val="es-AR"/>
+        </w:rPr>
+      </w:pPr>
+      <w:r>
+        <w:rPr>
+          <w:rFonts w:hint="default"/>
+          <w:b/>
+          <w:bCs/>
+          <w:sz w:val="24"/>
+          <w:szCs w:val="24"/>
+          <w:lang w:val="es-AR"/>
+        </w:rPr>
+        <w:t>Atributos de Inputs</w:t>
+      </w:r>
+    </w:p>
+    <w:p>
+      <w:pPr>
+        <w:rPr>
+          <w:rFonts w:hint="default"/>
+          <w:b/>
+          <w:bCs/>
+          <w:sz w:val="24"/>
+          <w:szCs w:val="24"/>
+          <w:lang w:val="es-AR"/>
+        </w:rPr>
+      </w:pPr>
+    </w:p>
+    <w:p>
+      <w:pPr>
+        <w:rPr>
+          <w:rFonts w:hint="default"/>
+          <w:b w:val="0"/>
+          <w:bCs w:val="0"/>
+          <w:sz w:val="24"/>
+          <w:szCs w:val="24"/>
+          <w:lang w:val="es-AR"/>
+        </w:rPr>
+      </w:pPr>
+      <w:r>
+        <w:rPr>
+          <w:rFonts w:hint="default"/>
+          <w:b w:val="0"/>
+          <w:bCs w:val="0"/>
+          <w:sz w:val="24"/>
+          <w:szCs w:val="24"/>
+          <w:lang w:val="es-AR"/>
+        </w:rPr>
+        <w:t>.className -&gt; devuelve el nombre de la clase</w:t>
+      </w:r>
+    </w:p>
+    <w:p>
+      <w:pPr>
+        <w:rPr>
+          <w:rFonts w:hint="default"/>
+          <w:b w:val="0"/>
+          <w:bCs w:val="0"/>
+          <w:sz w:val="24"/>
+          <w:szCs w:val="24"/>
+          <w:lang w:val="es-AR"/>
+        </w:rPr>
+      </w:pPr>
+      <w:r>
+        <w:rPr>
+          <w:rFonts w:hint="default"/>
+          <w:b w:val="0"/>
+          <w:bCs w:val="0"/>
+          <w:sz w:val="24"/>
+          <w:szCs w:val="24"/>
+          <w:lang w:val="es-AR"/>
+        </w:rPr>
+        <w:t>.value -&gt; nos demuestra el valor del input</w:t>
+      </w:r>
+    </w:p>
+    <w:p>
+      <w:pPr>
+        <w:rPr>
+          <w:rFonts w:hint="default"/>
+          <w:b w:val="0"/>
+          <w:bCs w:val="0"/>
+          <w:sz w:val="24"/>
+          <w:szCs w:val="24"/>
+          <w:lang w:val="es-AR"/>
+        </w:rPr>
+      </w:pPr>
+      <w:r>
+        <w:rPr>
+          <w:rFonts w:hint="default"/>
+          <w:b w:val="0"/>
+          <w:bCs w:val="0"/>
+          <w:sz w:val="24"/>
+          <w:szCs w:val="24"/>
+          <w:lang w:val="es-AR"/>
+        </w:rPr>
+        <w:t>.type -&gt; modifica el valor del type</w:t>
+      </w:r>
+    </w:p>
+    <w:p>
+      <w:pPr>
+        <w:rPr>
+          <w:rFonts w:hint="default"/>
+          <w:b w:val="0"/>
+          <w:bCs w:val="0"/>
+          <w:sz w:val="24"/>
+          <w:szCs w:val="24"/>
+          <w:lang w:val="es-AR"/>
+        </w:rPr>
+      </w:pPr>
+      <w:r>
+        <w:rPr>
+          <w:rFonts w:hint="default"/>
+          <w:b w:val="0"/>
+          <w:bCs w:val="0"/>
+          <w:sz w:val="24"/>
+          <w:szCs w:val="24"/>
+          <w:lang w:val="es-AR"/>
+        </w:rPr>
+        <w:t>.accept -&gt; acepta unicamente el tipo de formato identificado</w:t>
+      </w:r>
+    </w:p>
+    <w:p>
+      <w:pPr>
+        <w:rPr>
+          <w:rFonts w:hint="default"/>
+          <w:b w:val="0"/>
+          <w:bCs w:val="0"/>
+          <w:sz w:val="24"/>
+          <w:szCs w:val="24"/>
+          <w:lang w:val="es-AR"/>
+        </w:rPr>
+      </w:pPr>
+      <w:r>
+        <w:rPr>
+          <w:rFonts w:hint="default"/>
+          <w:b w:val="0"/>
+          <w:bCs w:val="0"/>
+          <w:sz w:val="24"/>
+          <w:szCs w:val="24"/>
+          <w:lang w:val="es-AR"/>
+        </w:rPr>
+        <w:t xml:space="preserve">.form -&gt; ejecuta un input dentro de un form </w:t>
+      </w:r>
+    </w:p>
+    <w:p>
+      <w:pPr>
+        <w:rPr>
+          <w:rFonts w:hint="default"/>
+          <w:b w:val="0"/>
+          <w:bCs w:val="0"/>
+          <w:sz w:val="24"/>
+          <w:szCs w:val="24"/>
+          <w:lang w:val="es-AR"/>
+        </w:rPr>
+      </w:pPr>
+      <w:r>
+        <w:rPr>
+          <w:rFonts w:hint="default"/>
+          <w:b w:val="0"/>
+          <w:bCs w:val="0"/>
+          <w:sz w:val="24"/>
+          <w:szCs w:val="24"/>
+          <w:lang w:val="es-AR"/>
+        </w:rPr>
+        <w:t xml:space="preserve">.minlength -&gt; especifica un minimo de caracteres a enviar </w:t>
+      </w:r>
+    </w:p>
+    <w:p>
+      <w:pPr>
+        <w:rPr>
+          <w:rFonts w:hint="default"/>
+          <w:b w:val="0"/>
+          <w:bCs w:val="0"/>
+          <w:sz w:val="24"/>
+          <w:szCs w:val="24"/>
+          <w:lang w:val="es-AR"/>
+        </w:rPr>
+      </w:pPr>
+      <w:r>
+        <w:rPr>
+          <w:rFonts w:hint="default"/>
+          <w:b w:val="0"/>
+          <w:bCs w:val="0"/>
+          <w:sz w:val="24"/>
+          <w:szCs w:val="24"/>
+          <w:lang w:val="es-AR"/>
+        </w:rPr>
+        <w:t>.placeholder -&gt; modifica directamente el valor del placeholder</w:t>
+      </w:r>
+    </w:p>
+    <w:p>
+      <w:pPr>
+        <w:rPr>
+          <w:rFonts w:hint="default"/>
+          <w:b w:val="0"/>
+          <w:bCs w:val="0"/>
+          <w:sz w:val="24"/>
+          <w:szCs w:val="24"/>
+          <w:lang w:val="es-AR"/>
+        </w:rPr>
+      </w:pPr>
+      <w:r>
+        <w:rPr>
+          <w:rFonts w:hint="default"/>
+          <w:b w:val="0"/>
+          <w:bCs w:val="0"/>
+          <w:sz w:val="24"/>
+          <w:szCs w:val="24"/>
+          <w:lang w:val="es-AR"/>
+        </w:rPr>
+        <w:t xml:space="preserve">.required -&gt; nos permite decir si es requirido o no </w:t>
+      </w:r>
+    </w:p>
+    <w:p>
+      <w:pPr>
+        <w:rPr>
+          <w:rFonts w:hint="default"/>
+          <w:b w:val="0"/>
+          <w:bCs w:val="0"/>
+          <w:sz w:val="24"/>
+          <w:szCs w:val="24"/>
+          <w:lang w:val="es-AR"/>
+        </w:rPr>
+      </w:pPr>
+    </w:p>
+    <w:p>
+      <w:pPr>
+        <w:rPr>
+          <w:rFonts w:hint="default"/>
+          <w:b/>
+          <w:bCs/>
+          <w:sz w:val="24"/>
+          <w:szCs w:val="24"/>
+          <w:lang w:val="es-AR"/>
+        </w:rPr>
+      </w:pPr>
+      <w:r>
+        <w:rPr>
+          <w:rFonts w:hint="default"/>
+          <w:b/>
+          <w:bCs/>
+          <w:sz w:val="24"/>
+          <w:szCs w:val="24"/>
+          <w:lang w:val="es-AR"/>
+        </w:rPr>
+        <w:t>Atributo Style</w:t>
+      </w:r>
+    </w:p>
+    <w:p>
+      <w:pPr>
+        <w:rPr>
+          <w:rFonts w:hint="default"/>
+          <w:b/>
+          <w:bCs/>
+          <w:sz w:val="24"/>
+          <w:szCs w:val="24"/>
+          <w:lang w:val="es-AR"/>
+        </w:rPr>
+      </w:pPr>
+    </w:p>
+    <w:p>
+      <w:pPr>
+        <w:rPr>
+          <w:rFonts w:hint="default"/>
+          <w:b w:val="0"/>
+          <w:bCs w:val="0"/>
+          <w:sz w:val="24"/>
+          <w:szCs w:val="24"/>
+          <w:lang w:val="es-AR"/>
+        </w:rPr>
+      </w:pPr>
+      <w:r>
+        <w:rPr>
+          <w:rFonts w:hint="default"/>
+          <w:b w:val="0"/>
+          <w:bCs w:val="0"/>
+          <w:sz w:val="24"/>
+          <w:szCs w:val="24"/>
+          <w:lang w:val="es-AR"/>
+        </w:rPr>
+        <w:t>element.style.propiedad(camelCase) = “value;</w:t>
+      </w:r>
+    </w:p>
+    <w:p>
+      <w:pPr>
+        <w:rPr>
+          <w:rFonts w:hint="default"/>
+          <w:b w:val="0"/>
+          <w:bCs w:val="0"/>
+          <w:sz w:val="24"/>
+          <w:szCs w:val="24"/>
+          <w:lang w:val="es-AR"/>
+        </w:rPr>
+      </w:pPr>
+    </w:p>
+    <w:p>
+      <w:pPr>
+        <w:rPr>
+          <w:rFonts w:hint="default"/>
+          <w:b/>
+          <w:bCs/>
+          <w:sz w:val="24"/>
+          <w:szCs w:val="24"/>
+          <w:lang w:val="es-AR"/>
+        </w:rPr>
+      </w:pPr>
+      <w:r>
+        <w:rPr>
+          <w:rFonts w:hint="default"/>
+          <w:b/>
+          <w:bCs/>
+          <w:sz w:val="24"/>
+          <w:szCs w:val="24"/>
+          <w:lang w:val="es-AR"/>
+        </w:rPr>
+        <w:t>Clases, classList y metodos de classList</w:t>
+      </w:r>
+    </w:p>
+    <w:p>
+      <w:pPr>
+        <w:rPr>
+          <w:rFonts w:hint="default"/>
+          <w:b w:val="0"/>
+          <w:bCs w:val="0"/>
+          <w:sz w:val="24"/>
+          <w:szCs w:val="24"/>
+          <w:lang w:val="es-AR"/>
+        </w:rPr>
+      </w:pPr>
+    </w:p>
+    <w:p>
+      <w:pPr>
+        <w:rPr>
+          <w:rFonts w:hint="default"/>
+          <w:b w:val="0"/>
+          <w:bCs w:val="0"/>
+          <w:sz w:val="24"/>
+          <w:szCs w:val="24"/>
+          <w:lang w:val="es-AR"/>
+        </w:rPr>
+      </w:pPr>
+      <w:r>
+        <w:rPr>
+          <w:rFonts w:hint="default"/>
+          <w:b w:val="0"/>
+          <w:bCs w:val="0"/>
+          <w:sz w:val="24"/>
+          <w:szCs w:val="24"/>
+          <w:lang w:val="es-AR"/>
+        </w:rPr>
+        <w:t>.add() -&gt; añade una clase</w:t>
+      </w:r>
+    </w:p>
+    <w:p>
+      <w:pPr>
+        <w:rPr>
+          <w:rFonts w:hint="default"/>
+          <w:b w:val="0"/>
+          <w:bCs w:val="0"/>
+          <w:sz w:val="24"/>
+          <w:szCs w:val="24"/>
+          <w:lang w:val="es-AR"/>
+        </w:rPr>
+      </w:pPr>
+      <w:r>
+        <w:rPr>
+          <w:rFonts w:hint="default"/>
+          <w:b w:val="0"/>
+          <w:bCs w:val="0"/>
+          <w:sz w:val="24"/>
+          <w:szCs w:val="24"/>
+          <w:lang w:val="es-AR"/>
+        </w:rPr>
+        <w:t>.remove() -&gt; remueve una clase</w:t>
+      </w:r>
+    </w:p>
+    <w:p>
+      <w:pPr>
+        <w:rPr>
+          <w:rFonts w:hint="default"/>
+          <w:b w:val="0"/>
+          <w:bCs w:val="0"/>
+          <w:sz w:val="24"/>
+          <w:szCs w:val="24"/>
+          <w:lang w:val="es-AR"/>
+        </w:rPr>
+      </w:pPr>
+      <w:r>
+        <w:rPr>
+          <w:rFonts w:hint="default"/>
+          <w:b w:val="0"/>
+          <w:bCs w:val="0"/>
+          <w:sz w:val="24"/>
+          <w:szCs w:val="24"/>
+          <w:lang w:val="es-AR"/>
+        </w:rPr>
+        <w:t>.item() -&gt; devuelve la clase del indice especificado</w:t>
+      </w:r>
+    </w:p>
+    <w:p>
+      <w:pPr>
+        <w:rPr>
+          <w:rFonts w:hint="default"/>
+          <w:b w:val="0"/>
+          <w:bCs w:val="0"/>
+          <w:sz w:val="24"/>
+          <w:szCs w:val="24"/>
+          <w:lang w:val="es-AR"/>
+        </w:rPr>
+      </w:pPr>
+      <w:r>
+        <w:rPr>
+          <w:rFonts w:hint="default"/>
+          <w:b w:val="0"/>
+          <w:bCs w:val="0"/>
+          <w:sz w:val="24"/>
+          <w:szCs w:val="24"/>
+          <w:lang w:val="es-AR"/>
+        </w:rPr>
+        <w:t>.contains() -&gt; verifica si ese elemento posee o no, la clase especificada</w:t>
+      </w:r>
+    </w:p>
+    <w:p>
+      <w:pPr>
+        <w:rPr>
+          <w:rFonts w:hint="default"/>
+          <w:b w:val="0"/>
+          <w:bCs w:val="0"/>
+          <w:sz w:val="24"/>
+          <w:szCs w:val="24"/>
+          <w:lang w:val="es-AR"/>
+        </w:rPr>
+      </w:pPr>
+      <w:r>
+        <w:rPr>
+          <w:rFonts w:hint="default"/>
+          <w:b w:val="0"/>
+          <w:bCs w:val="0"/>
+          <w:sz w:val="24"/>
+          <w:szCs w:val="24"/>
+          <w:lang w:val="es-AR"/>
+        </w:rPr>
+        <w:t>.replace() -&gt; reemplaza una clase por otra</w:t>
+      </w:r>
+    </w:p>
+    <w:p>
+      <w:pPr>
+        <w:rPr>
+          <w:rFonts w:hint="default"/>
+          <w:b w:val="0"/>
+          <w:bCs w:val="0"/>
+          <w:sz w:val="24"/>
+          <w:szCs w:val="24"/>
+          <w:lang w:val="es-AR"/>
+        </w:rPr>
+      </w:pPr>
+      <w:r>
+        <w:rPr>
+          <w:rFonts w:hint="default"/>
+          <w:b w:val="0"/>
+          <w:bCs w:val="0"/>
+          <w:sz w:val="24"/>
+          <w:szCs w:val="24"/>
+          <w:lang w:val="es-AR"/>
+        </w:rPr>
+        <w:t>.toggle() -&gt; si no tiene la clase especificada, la agrega, si ya la tiene, la elimina.</w:t>
+      </w:r>
+    </w:p>
+    <w:p>
+      <w:pPr>
+        <w:rPr>
+          <w:rFonts w:hint="default"/>
+          <w:b w:val="0"/>
+          <w:bCs w:val="0"/>
+          <w:sz w:val="24"/>
+          <w:szCs w:val="24"/>
+          <w:lang w:val="es-AR"/>
+        </w:rPr>
+      </w:pPr>
+    </w:p>
+    <w:p>
+      <w:pPr>
+        <w:rPr>
+          <w:rFonts w:hint="default"/>
+          <w:b w:val="0"/>
+          <w:bCs w:val="0"/>
+          <w:sz w:val="24"/>
+          <w:szCs w:val="24"/>
+          <w:lang w:val="es-AR"/>
+        </w:rPr>
+      </w:pPr>
+      <w:r>
+        <w:rPr>
+          <w:rFonts w:hint="default"/>
+          <w:b w:val="0"/>
+          <w:bCs w:val="0"/>
+          <w:sz w:val="24"/>
+          <w:szCs w:val="24"/>
+          <w:lang w:val="es-AR"/>
+        </w:rPr>
+        <w:t>Sintaxis:</w:t>
+      </w:r>
+    </w:p>
+    <w:p>
+      <w:pPr>
+        <w:rPr>
+          <w:rFonts w:hint="default"/>
+          <w:b w:val="0"/>
+          <w:bCs w:val="0"/>
+          <w:sz w:val="24"/>
+          <w:szCs w:val="24"/>
+          <w:lang w:val="es-AR"/>
+        </w:rPr>
+      </w:pPr>
+      <w:r>
+        <w:rPr>
+          <w:rFonts w:hint="default"/>
+          <w:b w:val="0"/>
+          <w:bCs w:val="0"/>
+          <w:sz w:val="24"/>
+          <w:szCs w:val="24"/>
+          <w:lang w:val="es-AR"/>
+        </w:rPr>
+        <w:t>elemento.classList.metodo</w:t>
+      </w:r>
+    </w:p>
+    <w:p>
+      <w:pPr>
+        <w:rPr>
+          <w:rFonts w:hint="default"/>
+          <w:b w:val="0"/>
+          <w:bCs w:val="0"/>
+          <w:sz w:val="24"/>
+          <w:szCs w:val="24"/>
+          <w:lang w:val="es-AR"/>
+        </w:rPr>
+      </w:pPr>
+    </w:p>
+    <w:p>
+      <w:pPr>
+        <w:rPr>
+          <w:rFonts w:hint="default"/>
+          <w:b/>
+          <w:bCs/>
+          <w:sz w:val="24"/>
+          <w:szCs w:val="24"/>
+          <w:lang w:val="es-AR"/>
+        </w:rPr>
+      </w:pPr>
+      <w:r>
+        <w:rPr>
+          <w:rFonts w:hint="default"/>
+          <w:b/>
+          <w:bCs/>
+          <w:sz w:val="24"/>
+          <w:szCs w:val="24"/>
+          <w:lang w:val="es-AR"/>
+        </w:rPr>
+        <w:t>Obtencion y Modificacion de Elementos</w:t>
+      </w:r>
+    </w:p>
+    <w:p>
+      <w:pPr>
+        <w:rPr>
+          <w:rFonts w:hint="default"/>
+          <w:b/>
+          <w:bCs/>
+          <w:sz w:val="24"/>
+          <w:szCs w:val="24"/>
+          <w:lang w:val="es-AR"/>
+        </w:rPr>
+      </w:pPr>
+    </w:p>
+    <w:p>
+      <w:pPr>
+        <w:rPr>
+          <w:rFonts w:hint="default"/>
+          <w:b w:val="0"/>
+          <w:bCs w:val="0"/>
+          <w:sz w:val="24"/>
+          <w:szCs w:val="24"/>
+          <w:lang w:val="es-AR"/>
+        </w:rPr>
+      </w:pPr>
+      <w:r>
+        <w:rPr>
+          <w:rFonts w:hint="default"/>
+          <w:b w:val="0"/>
+          <w:bCs w:val="0"/>
+          <w:sz w:val="24"/>
+          <w:szCs w:val="24"/>
+          <w:lang w:val="es-AR"/>
+        </w:rPr>
+        <w:t>.textContent -&gt; devuelve el texto de cualquier nodo. (no devuelve contenido HTML)</w:t>
+      </w:r>
+    </w:p>
+    <w:p>
+      <w:pPr>
+        <w:rPr>
+          <w:rFonts w:hint="default"/>
+          <w:b w:val="0"/>
+          <w:bCs w:val="0"/>
+          <w:sz w:val="24"/>
+          <w:szCs w:val="24"/>
+          <w:lang w:val="es-AR"/>
+        </w:rPr>
+      </w:pPr>
+      <w:r>
+        <w:rPr>
+          <w:rFonts w:hint="default"/>
+          <w:b w:val="0"/>
+          <w:bCs w:val="0"/>
+          <w:sz w:val="24"/>
+          <w:szCs w:val="24"/>
+          <w:lang w:val="es-AR"/>
+        </w:rPr>
+        <w:t>.innerHTML -&gt; devuelve el texto visible de cualquier nodo. Incluyendo HTML</w:t>
+      </w:r>
+      <w:r>
+        <w:rPr>
+          <w:rFonts w:hint="default"/>
+          <w:b w:val="0"/>
+          <w:bCs w:val="0"/>
+          <w:sz w:val="24"/>
+          <w:szCs w:val="24"/>
+          <w:lang w:val="es-AR"/>
+        </w:rPr>
+        <w:tab/>
+      </w:r>
+    </w:p>
+    <w:p>
+      <w:pPr>
+        <w:rPr>
+          <w:rFonts w:hint="default"/>
+          <w:b w:val="0"/>
+          <w:bCs w:val="0"/>
+          <w:sz w:val="24"/>
+          <w:szCs w:val="24"/>
+          <w:lang w:val="es-AR"/>
+        </w:rPr>
+      </w:pPr>
+      <w:r>
+        <w:rPr>
+          <w:rFonts w:hint="default"/>
+          <w:b w:val="0"/>
+          <w:bCs w:val="0"/>
+          <w:sz w:val="24"/>
+          <w:szCs w:val="24"/>
+          <w:lang w:val="es-AR"/>
+        </w:rPr>
+        <w:t>.outerHTML -&gt; devuelve el texto mas la etiqueta fuera, incluyendo HTML.</w:t>
+      </w:r>
+    </w:p>
+    <w:p>
+      <w:pPr>
+        <w:rPr>
+          <w:rFonts w:hint="default"/>
+          <w:b w:val="0"/>
+          <w:bCs w:val="0"/>
+          <w:sz w:val="24"/>
+          <w:szCs w:val="24"/>
+          <w:lang w:val="es-AR"/>
+        </w:rPr>
+      </w:pPr>
+    </w:p>
+    <w:p>
+      <w:pPr>
+        <w:rPr>
+          <w:rFonts w:hint="default"/>
+          <w:b/>
+          <w:bCs/>
+          <w:sz w:val="24"/>
+          <w:szCs w:val="24"/>
+          <w:lang w:val="es-AR"/>
+        </w:rPr>
+      </w:pPr>
+    </w:p>
+    <w:p>
+      <w:pPr>
+        <w:rPr>
+          <w:rFonts w:hint="default"/>
+          <w:b/>
+          <w:bCs/>
+          <w:sz w:val="24"/>
+          <w:szCs w:val="24"/>
+          <w:lang w:val="es-AR"/>
+        </w:rPr>
+      </w:pPr>
+    </w:p>
+    <w:p>
+      <w:pPr>
+        <w:rPr>
+          <w:rFonts w:hint="default"/>
+          <w:b/>
+          <w:bCs/>
+          <w:sz w:val="24"/>
+          <w:szCs w:val="24"/>
+          <w:lang w:val="es-AR"/>
+        </w:rPr>
+      </w:pPr>
+    </w:p>
+    <w:p>
+      <w:pPr>
+        <w:rPr>
+          <w:rFonts w:hint="default"/>
+          <w:b/>
+          <w:bCs/>
+          <w:sz w:val="24"/>
+          <w:szCs w:val="24"/>
+          <w:lang w:val="es-AR"/>
+        </w:rPr>
+      </w:pPr>
+    </w:p>
+    <w:p>
+      <w:pPr>
+        <w:rPr>
+          <w:rFonts w:hint="default"/>
+          <w:b/>
+          <w:bCs/>
+          <w:sz w:val="24"/>
+          <w:szCs w:val="24"/>
+          <w:lang w:val="es-AR"/>
+        </w:rPr>
+      </w:pPr>
+    </w:p>
+    <w:p>
+      <w:pPr>
+        <w:rPr>
+          <w:rFonts w:hint="default"/>
+          <w:b/>
+          <w:bCs/>
+          <w:sz w:val="24"/>
+          <w:szCs w:val="24"/>
+          <w:lang w:val="es-AR"/>
+        </w:rPr>
+      </w:pPr>
+    </w:p>
+    <w:p>
+      <w:pPr>
+        <w:rPr>
+          <w:rFonts w:hint="default"/>
+          <w:b/>
+          <w:bCs/>
+          <w:sz w:val="24"/>
+          <w:szCs w:val="24"/>
+          <w:lang w:val="es-AR"/>
+        </w:rPr>
+      </w:pPr>
+    </w:p>
+    <w:p>
+      <w:pPr>
+        <w:rPr>
+          <w:rFonts w:hint="default"/>
+          <w:b/>
+          <w:bCs/>
+          <w:sz w:val="24"/>
+          <w:szCs w:val="24"/>
+          <w:lang w:val="es-AR"/>
+        </w:rPr>
+      </w:pPr>
+      <w:r>
+        <w:rPr>
+          <w:rFonts w:hint="default"/>
+          <w:b/>
+          <w:bCs/>
+          <w:sz w:val="24"/>
+          <w:szCs w:val="24"/>
+          <w:lang w:val="es-AR"/>
+        </w:rPr>
+        <w:t>Creacion de Elementos</w:t>
+      </w:r>
+    </w:p>
+    <w:p>
+      <w:pPr>
+        <w:rPr>
+          <w:rFonts w:hint="default"/>
+          <w:b/>
+          <w:bCs/>
+          <w:sz w:val="24"/>
+          <w:szCs w:val="24"/>
+          <w:lang w:val="es-AR"/>
+        </w:rPr>
+      </w:pPr>
+    </w:p>
+    <w:p>
+      <w:pPr>
+        <w:rPr>
+          <w:rFonts w:hint="default"/>
+          <w:b w:val="0"/>
+          <w:bCs w:val="0"/>
+          <w:sz w:val="24"/>
+          <w:szCs w:val="24"/>
+          <w:lang w:val="es-AR"/>
+        </w:rPr>
+      </w:pPr>
+      <w:r>
+        <w:rPr>
+          <w:rFonts w:hint="default"/>
+          <w:b w:val="0"/>
+          <w:bCs w:val="0"/>
+          <w:sz w:val="24"/>
+          <w:szCs w:val="24"/>
+          <w:lang w:val="es-AR"/>
+        </w:rPr>
+        <w:t>.createElements() -&gt;  crea un elemento</w:t>
+      </w:r>
+    </w:p>
+    <w:p>
+      <w:pPr>
+        <w:rPr>
+          <w:rFonts w:hint="default"/>
+          <w:b w:val="0"/>
+          <w:bCs w:val="0"/>
+          <w:sz w:val="24"/>
+          <w:szCs w:val="24"/>
+          <w:lang w:val="es-AR"/>
+        </w:rPr>
+      </w:pPr>
+      <w:r>
+        <w:rPr>
+          <w:rFonts w:hint="default"/>
+          <w:b w:val="0"/>
+          <w:bCs w:val="0"/>
+          <w:sz w:val="24"/>
+          <w:szCs w:val="24"/>
+          <w:lang w:val="es-AR"/>
+        </w:rPr>
+        <w:t>.createTextNode() -&gt; crea un nodo de tipo texto</w:t>
+      </w:r>
+    </w:p>
+    <w:p>
+      <w:pPr>
+        <w:rPr>
+          <w:rFonts w:hint="default"/>
+          <w:b w:val="0"/>
+          <w:bCs w:val="0"/>
+          <w:sz w:val="24"/>
+          <w:szCs w:val="24"/>
+          <w:lang w:val="es-AR"/>
+        </w:rPr>
+      </w:pPr>
+      <w:r>
+        <w:rPr>
+          <w:rFonts w:hint="default"/>
+          <w:b w:val="0"/>
+          <w:bCs w:val="0"/>
+          <w:sz w:val="24"/>
+          <w:szCs w:val="24"/>
+          <w:lang w:val="es-AR"/>
+        </w:rPr>
+        <w:t>.appendChild() -&gt; metodo que se aplica al padre pero toma como parametro al hijo</w:t>
+      </w:r>
+    </w:p>
+    <w:p>
+      <w:pPr>
+        <w:rPr>
+          <w:rFonts w:hint="default"/>
+          <w:b w:val="0"/>
+          <w:bCs w:val="0"/>
+          <w:sz w:val="24"/>
+          <w:szCs w:val="24"/>
+          <w:lang w:val="es-AR"/>
+        </w:rPr>
+      </w:pPr>
+      <w:r>
+        <w:rPr>
+          <w:rFonts w:hint="default"/>
+          <w:b w:val="0"/>
+          <w:bCs w:val="0"/>
+          <w:sz w:val="24"/>
+          <w:szCs w:val="24"/>
+          <w:lang w:val="es-AR"/>
+        </w:rPr>
+        <w:t xml:space="preserve">.createDocumentFragment() </w:t>
+      </w:r>
+    </w:p>
+    <w:p>
+      <w:pPr>
+        <w:rPr>
+          <w:rFonts w:hint="default"/>
+          <w:b w:val="0"/>
+          <w:bCs w:val="0"/>
+          <w:sz w:val="24"/>
+          <w:szCs w:val="24"/>
+          <w:lang w:val="es-AR"/>
+        </w:rPr>
+      </w:pPr>
+    </w:p>
+    <w:p>
+      <w:pPr>
+        <w:rPr>
+          <w:rFonts w:hint="default"/>
+          <w:b w:val="0"/>
+          <w:bCs w:val="0"/>
+          <w:sz w:val="24"/>
+          <w:szCs w:val="24"/>
+          <w:lang w:val="es-AR"/>
+        </w:rPr>
+      </w:pPr>
+      <w:r>
+        <w:rPr>
+          <w:rFonts w:hint="default"/>
+          <w:b w:val="0"/>
+          <w:bCs w:val="0"/>
+          <w:sz w:val="24"/>
+          <w:szCs w:val="24"/>
+          <w:lang w:val="es-AR"/>
+        </w:rPr>
+        <w:t>Sintaxis</w:t>
+      </w:r>
+    </w:p>
+    <w:p>
+      <w:pPr>
+        <w:rPr>
+          <w:rFonts w:hint="default"/>
+          <w:b w:val="0"/>
+          <w:bCs w:val="0"/>
+          <w:sz w:val="24"/>
+          <w:szCs w:val="24"/>
+          <w:lang w:val="es-AR"/>
+        </w:rPr>
+      </w:pPr>
+      <w:r>
+        <w:rPr>
+          <w:rFonts w:hint="default"/>
+          <w:b w:val="0"/>
+          <w:bCs w:val="0"/>
+          <w:sz w:val="24"/>
+          <w:szCs w:val="24"/>
+          <w:lang w:val="es-AR"/>
+        </w:rPr>
+        <w:t>document.metodo(“MAYUSNAMEELEMENT”)</w:t>
+      </w:r>
+    </w:p>
+    <w:p>
+      <w:pPr>
+        <w:rPr>
+          <w:rFonts w:hint="default"/>
+          <w:b w:val="0"/>
+          <w:bCs w:val="0"/>
+          <w:sz w:val="24"/>
+          <w:szCs w:val="24"/>
+          <w:lang w:val="es-AR"/>
+        </w:rPr>
+      </w:pPr>
+    </w:p>
+    <w:p>
+      <w:pPr>
+        <w:rPr>
+          <w:rFonts w:hint="default"/>
+          <w:b/>
+          <w:bCs/>
+          <w:sz w:val="24"/>
+          <w:szCs w:val="24"/>
+          <w:lang w:val="es-AR"/>
+        </w:rPr>
+      </w:pPr>
+      <w:r>
+        <w:rPr>
+          <w:rFonts w:hint="default"/>
+          <w:b/>
+          <w:bCs/>
+          <w:sz w:val="24"/>
+          <w:szCs w:val="24"/>
+          <w:lang w:val="es-AR"/>
+        </w:rPr>
+        <w:t>Obtencion y modificacion de Childs</w:t>
+      </w:r>
+    </w:p>
+    <w:p>
+      <w:pPr>
+        <w:rPr>
+          <w:rFonts w:hint="default"/>
+          <w:b/>
+          <w:bCs/>
+          <w:sz w:val="24"/>
+          <w:szCs w:val="24"/>
+          <w:lang w:val="es-AR"/>
+        </w:rPr>
+      </w:pPr>
+    </w:p>
+    <w:p>
+      <w:pPr>
+        <w:rPr>
+          <w:rFonts w:hint="default"/>
+          <w:b w:val="0"/>
+          <w:bCs w:val="0"/>
+          <w:sz w:val="24"/>
+          <w:szCs w:val="24"/>
+          <w:lang w:val="es-AR"/>
+        </w:rPr>
+      </w:pPr>
+      <w:r>
+        <w:rPr>
+          <w:rFonts w:hint="default"/>
+          <w:b w:val="0"/>
+          <w:bCs w:val="0"/>
+          <w:sz w:val="24"/>
+          <w:szCs w:val="24"/>
+          <w:lang w:val="es-AR"/>
+        </w:rPr>
+        <w:t>.firstChild -&gt; obtiene el primer hijo</w:t>
+      </w:r>
+    </w:p>
+    <w:p>
+      <w:pPr>
+        <w:rPr>
+          <w:rFonts w:hint="default"/>
+          <w:b w:val="0"/>
+          <w:bCs w:val="0"/>
+          <w:sz w:val="24"/>
+          <w:szCs w:val="24"/>
+          <w:lang w:val="es-AR"/>
+        </w:rPr>
+      </w:pPr>
+      <w:r>
+        <w:rPr>
+          <w:rFonts w:hint="default"/>
+          <w:b w:val="0"/>
+          <w:bCs w:val="0"/>
+          <w:sz w:val="24"/>
+          <w:szCs w:val="24"/>
+          <w:lang w:val="es-AR"/>
+        </w:rPr>
+        <w:t>.lastChild -&gt; obtiene el ultimo hijo</w:t>
+      </w:r>
+    </w:p>
+    <w:p>
+      <w:pPr>
+        <w:rPr>
+          <w:rFonts w:hint="default"/>
+          <w:b w:val="0"/>
+          <w:bCs w:val="0"/>
+          <w:sz w:val="24"/>
+          <w:szCs w:val="24"/>
+          <w:lang w:val="es-AR"/>
+        </w:rPr>
+      </w:pPr>
+      <w:r>
+        <w:rPr>
+          <w:rFonts w:hint="default"/>
+          <w:b w:val="0"/>
+          <w:bCs w:val="0"/>
+          <w:sz w:val="24"/>
+          <w:szCs w:val="24"/>
+          <w:lang w:val="es-AR"/>
+        </w:rPr>
+        <w:t>.firstElementChild -&gt; obtiene el primer elemento hijo</w:t>
+      </w:r>
+    </w:p>
+    <w:p>
+      <w:pPr>
+        <w:rPr>
+          <w:rFonts w:hint="default"/>
+          <w:b w:val="0"/>
+          <w:bCs w:val="0"/>
+          <w:sz w:val="24"/>
+          <w:szCs w:val="24"/>
+          <w:lang w:val="es-AR"/>
+        </w:rPr>
+      </w:pPr>
+      <w:r>
+        <w:rPr>
+          <w:rFonts w:hint="default"/>
+          <w:b w:val="0"/>
+          <w:bCs w:val="0"/>
+          <w:sz w:val="24"/>
+          <w:szCs w:val="24"/>
+          <w:lang w:val="es-AR"/>
+        </w:rPr>
+        <w:t>.lastElementChild -&gt; obtiene el ultimo elemento hijo</w:t>
+      </w:r>
+    </w:p>
+    <w:p>
+      <w:pPr>
+        <w:rPr>
+          <w:rFonts w:hint="default"/>
+          <w:b w:val="0"/>
+          <w:bCs w:val="0"/>
+          <w:sz w:val="24"/>
+          <w:szCs w:val="24"/>
+          <w:lang w:val="es-AR"/>
+        </w:rPr>
+      </w:pPr>
+      <w:r>
+        <w:rPr>
+          <w:rFonts w:hint="default"/>
+          <w:b w:val="0"/>
+          <w:bCs w:val="0"/>
+          <w:sz w:val="24"/>
+          <w:szCs w:val="24"/>
+          <w:lang w:val="es-AR"/>
+        </w:rPr>
+        <w:t>.childNodes -&gt; nos devuelve todos los nodes hijos</w:t>
+      </w:r>
+    </w:p>
+    <w:p>
+      <w:pPr>
+        <w:rPr>
+          <w:rFonts w:hint="default"/>
+          <w:b w:val="0"/>
+          <w:bCs w:val="0"/>
+          <w:sz w:val="24"/>
+          <w:szCs w:val="24"/>
+          <w:lang w:val="es-AR"/>
+        </w:rPr>
+      </w:pPr>
+      <w:r>
+        <w:rPr>
+          <w:rFonts w:hint="default"/>
+          <w:b w:val="0"/>
+          <w:bCs w:val="0"/>
+          <w:sz w:val="24"/>
+          <w:szCs w:val="24"/>
+          <w:lang w:val="es-AR"/>
+        </w:rPr>
+        <w:t>.children -&gt; nos devuelve todos los elementos hijos</w:t>
+      </w:r>
+    </w:p>
+    <w:p>
+      <w:pPr>
+        <w:rPr>
+          <w:rFonts w:hint="default"/>
+          <w:b w:val="0"/>
+          <w:bCs w:val="0"/>
+          <w:sz w:val="24"/>
+          <w:szCs w:val="24"/>
+          <w:lang w:val="es-AR"/>
+        </w:rPr>
+      </w:pPr>
+    </w:p>
+    <w:p>
+      <w:pPr>
+        <w:rPr>
+          <w:rFonts w:hint="default"/>
+          <w:b/>
+          <w:bCs/>
+          <w:sz w:val="24"/>
+          <w:szCs w:val="24"/>
+          <w:lang w:val="es-AR"/>
+        </w:rPr>
+      </w:pPr>
+      <w:r>
+        <w:rPr>
+          <w:rFonts w:hint="default"/>
+          <w:b/>
+          <w:bCs/>
+          <w:sz w:val="24"/>
+          <w:szCs w:val="24"/>
+          <w:lang w:val="es-AR"/>
+        </w:rPr>
+        <w:t>Metodos de Childs (Hijos)</w:t>
+      </w:r>
+    </w:p>
+    <w:p>
+      <w:pPr>
+        <w:rPr>
+          <w:rFonts w:hint="default"/>
+          <w:b/>
+          <w:bCs/>
+          <w:sz w:val="24"/>
+          <w:szCs w:val="24"/>
+          <w:lang w:val="es-AR"/>
+        </w:rPr>
+      </w:pPr>
+    </w:p>
+    <w:p>
+      <w:pPr>
+        <w:rPr>
+          <w:rFonts w:hint="default"/>
+          <w:b w:val="0"/>
+          <w:bCs w:val="0"/>
+          <w:sz w:val="24"/>
+          <w:szCs w:val="24"/>
+          <w:lang w:val="es-AR"/>
+        </w:rPr>
+      </w:pPr>
+      <w:r>
+        <w:rPr>
+          <w:rFonts w:hint="default"/>
+          <w:b w:val="0"/>
+          <w:bCs w:val="0"/>
+          <w:sz w:val="24"/>
+          <w:szCs w:val="24"/>
+          <w:lang w:val="es-AR"/>
+        </w:rPr>
+        <w:t xml:space="preserve">.replaceChild(elemento_nuevo, e_viejo) -&gt; reemplaza un elemento con otro </w:t>
+      </w:r>
+    </w:p>
+    <w:p>
+      <w:pPr>
+        <w:rPr>
+          <w:rFonts w:hint="default"/>
+          <w:b w:val="0"/>
+          <w:bCs w:val="0"/>
+          <w:sz w:val="24"/>
+          <w:szCs w:val="24"/>
+          <w:lang w:val="es-AR"/>
+        </w:rPr>
+      </w:pPr>
+      <w:r>
+        <w:rPr>
+          <w:rFonts w:hint="default"/>
+          <w:b w:val="0"/>
+          <w:bCs w:val="0"/>
+          <w:sz w:val="24"/>
+          <w:szCs w:val="24"/>
+          <w:lang w:val="es-AR"/>
+        </w:rPr>
+        <w:t>.removeChild() -&gt; elimina un hijo de un elemento padre</w:t>
+      </w:r>
+    </w:p>
+    <w:p>
+      <w:pPr>
+        <w:rPr>
+          <w:rFonts w:hint="default"/>
+          <w:b w:val="0"/>
+          <w:bCs w:val="0"/>
+          <w:sz w:val="24"/>
+          <w:szCs w:val="24"/>
+          <w:lang w:val="es-AR"/>
+        </w:rPr>
+      </w:pPr>
+      <w:r>
+        <w:rPr>
+          <w:rFonts w:hint="default"/>
+          <w:b w:val="0"/>
+          <w:bCs w:val="0"/>
+          <w:sz w:val="24"/>
+          <w:szCs w:val="24"/>
+          <w:lang w:val="es-AR"/>
+        </w:rPr>
+        <w:t>hasChildNodes() -&gt; verifica si tiene un elemento hijo o no (nodo)</w:t>
+      </w:r>
+    </w:p>
+    <w:p>
+      <w:pPr>
+        <w:rPr>
+          <w:rFonts w:hint="default"/>
+          <w:b w:val="0"/>
+          <w:bCs w:val="0"/>
+          <w:sz w:val="24"/>
+          <w:szCs w:val="24"/>
+          <w:lang w:val="es-AR"/>
+        </w:rPr>
+      </w:pPr>
+    </w:p>
+    <w:p>
+      <w:pPr>
+        <w:rPr>
+          <w:rFonts w:hint="default"/>
+          <w:b/>
+          <w:bCs/>
+          <w:sz w:val="24"/>
+          <w:szCs w:val="24"/>
+          <w:lang w:val="es-AR"/>
+        </w:rPr>
+      </w:pPr>
+      <w:r>
+        <w:rPr>
+          <w:rFonts w:hint="default"/>
+          <w:b/>
+          <w:bCs/>
+          <w:sz w:val="24"/>
+          <w:szCs w:val="24"/>
+          <w:lang w:val="es-AR"/>
+        </w:rPr>
+        <w:t>Propiedades de parents (Padres)</w:t>
+      </w:r>
+    </w:p>
+    <w:p>
+      <w:pPr>
+        <w:rPr>
+          <w:rFonts w:hint="default"/>
+          <w:b w:val="0"/>
+          <w:bCs w:val="0"/>
+          <w:sz w:val="24"/>
+          <w:szCs w:val="24"/>
+          <w:lang w:val="es-AR"/>
+        </w:rPr>
+      </w:pPr>
+    </w:p>
+    <w:p>
+      <w:pPr>
+        <w:rPr>
+          <w:rFonts w:hint="default"/>
+          <w:b w:val="0"/>
+          <w:bCs w:val="0"/>
+          <w:sz w:val="24"/>
+          <w:szCs w:val="24"/>
+          <w:lang w:val="es-AR"/>
+        </w:rPr>
+      </w:pPr>
+      <w:r>
+        <w:rPr>
+          <w:rFonts w:hint="default"/>
+          <w:b w:val="0"/>
+          <w:bCs w:val="0"/>
+          <w:sz w:val="24"/>
+          <w:szCs w:val="24"/>
+          <w:lang w:val="es-AR"/>
+        </w:rPr>
+        <w:t>.parentElement -&gt; elije el padre elemento</w:t>
+      </w:r>
+    </w:p>
+    <w:p>
+      <w:pPr>
+        <w:rPr>
+          <w:rFonts w:hint="default"/>
+          <w:b w:val="0"/>
+          <w:bCs w:val="0"/>
+          <w:sz w:val="24"/>
+          <w:szCs w:val="24"/>
+          <w:lang w:val="es-AR"/>
+        </w:rPr>
+      </w:pPr>
+      <w:r>
+        <w:rPr>
+          <w:rFonts w:hint="default"/>
+          <w:b w:val="0"/>
+          <w:bCs w:val="0"/>
+          <w:sz w:val="24"/>
+          <w:szCs w:val="24"/>
+          <w:lang w:val="es-AR"/>
+        </w:rPr>
+        <w:t>.parentNode -&gt; eleji el padre nodo</w:t>
+      </w:r>
+    </w:p>
+    <w:p>
+      <w:pPr>
+        <w:rPr>
+          <w:rFonts w:hint="default"/>
+          <w:b w:val="0"/>
+          <w:bCs w:val="0"/>
+          <w:sz w:val="24"/>
+          <w:szCs w:val="24"/>
+          <w:lang w:val="es-AR"/>
+        </w:rPr>
+      </w:pPr>
+    </w:p>
+    <w:p>
+      <w:pPr>
+        <w:rPr>
+          <w:rFonts w:hint="default"/>
+          <w:b/>
+          <w:bCs/>
+          <w:sz w:val="24"/>
+          <w:szCs w:val="24"/>
+          <w:lang w:val="es-AR"/>
+        </w:rPr>
+      </w:pPr>
+      <w:r>
+        <w:rPr>
+          <w:rFonts w:hint="default"/>
+          <w:b/>
+          <w:bCs/>
+          <w:sz w:val="24"/>
+          <w:szCs w:val="24"/>
+          <w:lang w:val="es-AR"/>
+        </w:rPr>
+        <w:t>Propiedades de Sibling (Hermanos)</w:t>
+      </w:r>
+    </w:p>
+    <w:p>
+      <w:pPr>
+        <w:rPr>
+          <w:rFonts w:hint="default"/>
+          <w:b w:val="0"/>
+          <w:bCs w:val="0"/>
+          <w:sz w:val="24"/>
+          <w:szCs w:val="24"/>
+          <w:lang w:val="es-AR"/>
+        </w:rPr>
+      </w:pPr>
+    </w:p>
+    <w:p>
+      <w:pPr>
+        <w:rPr>
+          <w:rFonts w:hint="default"/>
+          <w:b w:val="0"/>
+          <w:bCs w:val="0"/>
+          <w:sz w:val="24"/>
+          <w:szCs w:val="24"/>
+          <w:lang w:val="es-AR"/>
+        </w:rPr>
+      </w:pPr>
+      <w:r>
+        <w:rPr>
+          <w:rFonts w:hint="default"/>
+          <w:b w:val="0"/>
+          <w:bCs w:val="0"/>
+          <w:sz w:val="24"/>
+          <w:szCs w:val="24"/>
+          <w:lang w:val="es-AR"/>
+        </w:rPr>
+        <w:t>.nextSibling -&gt; devuelve el siguiente nodo de un nodo</w:t>
+      </w:r>
+    </w:p>
+    <w:p>
+      <w:pPr>
+        <w:rPr>
+          <w:rFonts w:hint="default"/>
+          <w:b w:val="0"/>
+          <w:bCs w:val="0"/>
+          <w:sz w:val="24"/>
+          <w:szCs w:val="24"/>
+          <w:lang w:val="es-AR"/>
+        </w:rPr>
+      </w:pPr>
+      <w:r>
+        <w:rPr>
+          <w:rFonts w:hint="default"/>
+          <w:b w:val="0"/>
+          <w:bCs w:val="0"/>
+          <w:sz w:val="24"/>
+          <w:szCs w:val="24"/>
+          <w:lang w:val="es-AR"/>
+        </w:rPr>
+        <w:t>.previousSibling -&gt; devuelve el anterior nodo de un nodo</w:t>
+      </w:r>
+    </w:p>
+    <w:p>
+      <w:pPr>
+        <w:rPr>
+          <w:rFonts w:hint="default"/>
+          <w:b w:val="0"/>
+          <w:bCs w:val="0"/>
+          <w:sz w:val="24"/>
+          <w:szCs w:val="24"/>
+          <w:lang w:val="es-AR"/>
+        </w:rPr>
+      </w:pPr>
+      <w:r>
+        <w:rPr>
+          <w:rFonts w:hint="default"/>
+          <w:b w:val="0"/>
+          <w:bCs w:val="0"/>
+          <w:sz w:val="24"/>
+          <w:szCs w:val="24"/>
+          <w:lang w:val="es-AR"/>
+        </w:rPr>
+        <w:t>.nextElementSibling -&gt; devuelve el elemento siguiente de un nodo</w:t>
+      </w:r>
+    </w:p>
+    <w:p>
+      <w:pPr>
+        <w:rPr>
+          <w:rFonts w:hint="default"/>
+          <w:b w:val="0"/>
+          <w:bCs w:val="0"/>
+          <w:sz w:val="24"/>
+          <w:szCs w:val="24"/>
+          <w:lang w:val="es-AR"/>
+        </w:rPr>
+      </w:pPr>
+      <w:r>
+        <w:rPr>
+          <w:rFonts w:hint="default"/>
+          <w:b w:val="0"/>
+          <w:bCs w:val="0"/>
+          <w:sz w:val="24"/>
+          <w:szCs w:val="24"/>
+          <w:lang w:val="es-AR"/>
+        </w:rPr>
+        <w:t>.previousElementSibling -&gt; devuelve el anterior elemento de un nodo</w:t>
+      </w:r>
+    </w:p>
+    <w:p>
+      <w:pPr>
+        <w:rPr>
+          <w:rFonts w:hint="default"/>
+          <w:b w:val="0"/>
+          <w:bCs w:val="0"/>
+          <w:sz w:val="24"/>
+          <w:szCs w:val="24"/>
+          <w:lang w:val="es-AR"/>
+        </w:rPr>
+      </w:pPr>
+    </w:p>
+    <w:p>
+      <w:pPr>
+        <w:rPr>
+          <w:rFonts w:hint="default"/>
+          <w:b/>
+          <w:bCs/>
+          <w:sz w:val="24"/>
+          <w:szCs w:val="24"/>
+          <w:lang w:val="es-AR"/>
+        </w:rPr>
+      </w:pPr>
+      <w:r>
+        <w:rPr>
+          <w:rFonts w:hint="default"/>
+          <w:b/>
+          <w:bCs/>
+          <w:sz w:val="24"/>
+          <w:szCs w:val="24"/>
+          <w:lang w:val="es-AR"/>
+        </w:rPr>
+        <w:t>Nodos - Propiedad Extra</w:t>
+      </w:r>
+    </w:p>
+    <w:p>
+      <w:pPr>
+        <w:rPr>
+          <w:rFonts w:hint="default"/>
+          <w:b w:val="0"/>
+          <w:bCs w:val="0"/>
+          <w:sz w:val="24"/>
+          <w:szCs w:val="24"/>
+          <w:lang w:val="es-AR"/>
+        </w:rPr>
+      </w:pPr>
+    </w:p>
+    <w:p>
+      <w:pPr>
+        <w:rPr>
+          <w:rFonts w:hint="default"/>
+          <w:b w:val="0"/>
+          <w:bCs w:val="0"/>
+          <w:sz w:val="24"/>
+          <w:szCs w:val="24"/>
+          <w:lang w:val="es-AR"/>
+        </w:rPr>
+      </w:pPr>
+      <w:r>
+        <w:rPr>
+          <w:rFonts w:hint="default"/>
+          <w:b w:val="0"/>
+          <w:bCs w:val="0"/>
+          <w:sz w:val="24"/>
+          <w:szCs w:val="24"/>
+          <w:lang w:val="es-AR"/>
+        </w:rPr>
+        <w:t>.closest() -&gt; elije el elemento padre mas cercano de nuestro selector</w:t>
+      </w:r>
+    </w:p>
+    <w:p>
+      <w:pPr>
+        <w:rPr>
+          <w:rFonts w:hint="default"/>
+          <w:b w:val="0"/>
+          <w:bCs w:val="0"/>
+          <w:sz w:val="24"/>
+          <w:szCs w:val="24"/>
+          <w:lang w:val="es-AR"/>
+        </w:rPr>
+      </w:pPr>
+    </w:p>
+    <w:p>
+      <w:pPr>
+        <w:rPr>
+          <w:rFonts w:hint="default"/>
+          <w:b w:val="0"/>
+          <w:bCs w:val="0"/>
+          <w:sz w:val="24"/>
+          <w:szCs w:val="24"/>
+          <w:lang w:val="es-AR"/>
         </w:rPr>
       </w:pPr>
       <w:bookmarkStart w:id="0" w:name="_GoBack"/>
       <w:bookmarkEnd w:id="0"/>
-    </w:p>
-    <w:p>
-      <w:pPr>
-        <w:rPr>
-          <w:rFonts w:hint="default"/>
-          <w:b w:val="0"/>
-          <w:bCs w:val="0"/>
-          <w:sz w:val="24"/>
-          <w:szCs w:val="24"/>
-          <w:lang w:val="es-ES"/>
-        </w:rPr>
-      </w:pPr>
-      <w:r>
-        <w:rPr>
-          <w:rFonts w:hint="default"/>
-          <w:b w:val="0"/>
-          <w:bCs w:val="0"/>
-          <w:sz w:val="24"/>
-          <w:szCs w:val="24"/>
-          <w:lang w:val="es-ES"/>
-        </w:rPr>
-        <w:t>Math.random() -&gt; devuelve un numero pseudo-aleatorio entre 0 y 1</w:t>
-      </w:r>
-    </w:p>
-    <w:p>
-      <w:pPr>
-        <w:rPr>
-          <w:rFonts w:hint="default"/>
-          <w:b w:val="0"/>
-          <w:bCs w:val="0"/>
-          <w:sz w:val="24"/>
-          <w:szCs w:val="24"/>
-          <w:lang w:val="es-ES"/>
-        </w:rPr>
-      </w:pPr>
-    </w:p>
-    <w:p>
-      <w:pPr>
-        <w:rPr>
-          <w:rFonts w:hint="default"/>
-          <w:b w:val="0"/>
-          <w:bCs w:val="0"/>
-          <w:sz w:val="24"/>
-          <w:szCs w:val="24"/>
-          <w:lang w:val="es-ES"/>
-        </w:rPr>
-      </w:pPr>
-      <w:r>
-        <w:rPr>
-          <w:rFonts w:hint="default"/>
-          <w:b w:val="0"/>
-          <w:bCs w:val="0"/>
-          <w:sz w:val="24"/>
-          <w:szCs w:val="24"/>
-          <w:lang w:val="es-ES"/>
-        </w:rPr>
-        <w:t>Math.round() -&gt; redondea un numero con ,</w:t>
-      </w:r>
-    </w:p>
-    <w:p>
-      <w:pPr>
-        <w:rPr>
-          <w:rFonts w:hint="default"/>
-          <w:b w:val="0"/>
-          <w:bCs w:val="0"/>
-          <w:sz w:val="24"/>
-          <w:szCs w:val="24"/>
-          <w:lang w:val="es-ES"/>
-        </w:rPr>
-      </w:pPr>
-    </w:p>
-    <w:p>
-      <w:pPr>
-        <w:rPr>
-          <w:rFonts w:hint="default"/>
-          <w:b w:val="0"/>
-          <w:bCs w:val="0"/>
-          <w:sz w:val="24"/>
-          <w:szCs w:val="24"/>
-          <w:lang w:val="es-ES"/>
-        </w:rPr>
-      </w:pPr>
-      <w:r>
-        <w:rPr>
-          <w:rFonts w:hint="default"/>
-          <w:b w:val="0"/>
-          <w:bCs w:val="0"/>
-          <w:sz w:val="24"/>
-          <w:szCs w:val="24"/>
-          <w:lang w:val="es-ES"/>
-        </w:rPr>
-        <w:t>Math.floor() -&gt; redondea para abajo</w:t>
-      </w:r>
-    </w:p>
-    <w:p>
-      <w:pPr>
-        <w:rPr>
-          <w:rFonts w:hint="default"/>
-          <w:b w:val="0"/>
-          <w:bCs w:val="0"/>
-          <w:sz w:val="24"/>
-          <w:szCs w:val="24"/>
-          <w:lang w:val="es-ES"/>
-        </w:rPr>
-      </w:pPr>
-    </w:p>
-    <w:p>
-      <w:pPr>
-        <w:rPr>
-          <w:rFonts w:hint="default"/>
-          <w:b w:val="0"/>
-          <w:bCs w:val="0"/>
-          <w:sz w:val="24"/>
-          <w:szCs w:val="24"/>
-          <w:lang w:val="es-ES"/>
-        </w:rPr>
-      </w:pPr>
-      <w:r>
-        <w:rPr>
-          <w:rFonts w:hint="default"/>
-          <w:b w:val="0"/>
-          <w:bCs w:val="0"/>
-          <w:sz w:val="24"/>
-          <w:szCs w:val="24"/>
-          <w:lang w:val="es-ES"/>
-        </w:rPr>
-        <w:t>Math.trunc() -&gt; elimina los decimales</w:t>
-      </w:r>
-    </w:p>
-    <w:p>
-      <w:pPr>
-        <w:rPr>
-          <w:rFonts w:hint="default"/>
-          <w:b w:val="0"/>
-          <w:bCs w:val="0"/>
-          <w:sz w:val="24"/>
-          <w:szCs w:val="24"/>
-          <w:lang w:val="es-ES"/>
-        </w:rPr>
-      </w:pPr>
-      <w:r>
-        <w:rPr>
-          <w:rFonts w:hint="default"/>
-          <w:b w:val="0"/>
-          <w:bCs w:val="0"/>
-          <w:color w:val="0000FF"/>
-          <w:sz w:val="24"/>
-          <w:szCs w:val="24"/>
-          <w:lang w:val="es-ES"/>
-        </w:rPr>
-        <w:br w:type="textWrapping"/>
-      </w:r>
-      <w:r>
-        <w:rPr>
-          <w:rFonts w:hint="default"/>
-          <w:b w:val="0"/>
-          <w:bCs w:val="0"/>
-          <w:color w:val="0000FF"/>
-          <w:sz w:val="24"/>
-          <w:szCs w:val="24"/>
-          <w:lang w:val="es-ES"/>
-        </w:rPr>
-        <w:t>//propiedades</w:t>
-      </w:r>
-    </w:p>
-    <w:p>
-      <w:pPr>
-        <w:rPr>
-          <w:rFonts w:hint="default"/>
-          <w:b w:val="0"/>
-          <w:bCs w:val="0"/>
-          <w:sz w:val="24"/>
-          <w:szCs w:val="24"/>
-          <w:lang w:val="es-ES"/>
-        </w:rPr>
-      </w:pPr>
-    </w:p>
-    <w:p>
-      <w:pPr>
-        <w:rPr>
-          <w:rFonts w:hint="default"/>
-          <w:b w:val="0"/>
-          <w:bCs w:val="0"/>
-          <w:sz w:val="24"/>
-          <w:szCs w:val="24"/>
-          <w:lang w:val="es-ES"/>
-        </w:rPr>
-      </w:pPr>
-      <w:r>
-        <w:rPr>
-          <w:rFonts w:hint="default"/>
-          <w:b w:val="0"/>
-          <w:bCs w:val="0"/>
-          <w:sz w:val="24"/>
-          <w:szCs w:val="24"/>
-          <w:lang w:val="es-ES"/>
-        </w:rPr>
-        <w:t>Math.PI = valor del numero pi, 3.141592</w:t>
-      </w:r>
-    </w:p>
-    <w:p>
-      <w:pPr>
-        <w:rPr>
-          <w:rFonts w:hint="default"/>
-          <w:b w:val="0"/>
-          <w:bCs w:val="0"/>
-          <w:sz w:val="24"/>
-          <w:szCs w:val="24"/>
-          <w:lang w:val="es-ES"/>
-        </w:rPr>
-      </w:pPr>
-    </w:p>
-    <w:p>
-      <w:pPr>
-        <w:rPr>
-          <w:rFonts w:hint="default"/>
-          <w:b w:val="0"/>
-          <w:bCs w:val="0"/>
-          <w:sz w:val="24"/>
-          <w:szCs w:val="24"/>
-          <w:lang w:val="es-ES"/>
-        </w:rPr>
-      </w:pPr>
-    </w:p>
-    <w:p>
-      <w:pPr>
-        <w:rPr>
-          <w:rFonts w:hint="default"/>
-          <w:b w:val="0"/>
-          <w:bCs w:val="0"/>
-          <w:sz w:val="24"/>
-          <w:szCs w:val="24"/>
-          <w:lang w:val="es-ES"/>
-        </w:rPr>
-      </w:pPr>
-    </w:p>
-    <w:p>
-      <w:pPr>
-        <w:rPr>
-          <w:rFonts w:hint="default"/>
-          <w:b w:val="0"/>
-          <w:bCs w:val="0"/>
-          <w:sz w:val="24"/>
-          <w:szCs w:val="24"/>
-          <w:lang w:val="es-ES"/>
-        </w:rPr>
-      </w:pPr>
-    </w:p>
-    <w:p>
-      <w:pPr>
-        <w:rPr>
-          <w:rFonts w:hint="default"/>
-          <w:b w:val="0"/>
-          <w:bCs w:val="0"/>
-          <w:sz w:val="24"/>
-          <w:szCs w:val="24"/>
-          <w:lang w:val="es-ES"/>
-        </w:rPr>
-      </w:pPr>
-    </w:p>
-    <w:p>
-      <w:pPr>
-        <w:rPr>
-          <w:rFonts w:hint="default"/>
-          <w:b w:val="0"/>
-          <w:bCs w:val="0"/>
-          <w:sz w:val="24"/>
-          <w:szCs w:val="24"/>
-          <w:lang w:val="es-ES"/>
-        </w:rPr>
-      </w:pPr>
     </w:p>
     <w:sectPr>
       <w:pgSz w:w="11906" w:h="16838"/>

</xml_diff>